<commit_message>
Updated DSP assignment to include convolution analysis and runtime comparison
- Added detailed descriptions and explanations for the characteristics and impacts of BSF and BPF filters on signal processing.
- Modified `filter_disp.m` to count and display the number of multiplications and additions during linear convolution.
- Updated `MATLAB_DSP1_2024.docx` with new results from convolution operations, including timing and computational load.
- Enhanced `linear_conv.m` to count arithmetic operations.
- Improved plotting functions to provide more informative visualizations and accurate representations of frequency spectra.
- Fixed and optimized FFT computations in `dtft_plot.m` and `signal_x.m`.

Signed-off-by: Noam Rahat <noamrht@gmail.com>
</commit_message>
<xml_diff>
--- a/MATLAB_DSP1_2024.docx
+++ b/MATLAB_DSP1_2024.docx
@@ -29,7 +29,7 @@
     </w:p>
     <w:p>
       <w:pPr>
-        <w:pStyle w:val="1"/>
+        <w:pStyle w:val="Heading1"/>
         <w:rPr>
           <w:rtl/>
         </w:rPr>
@@ -44,7 +44,7 @@
     </w:p>
     <w:p>
       <w:pPr>
-        <w:pStyle w:val="a"/>
+        <w:pStyle w:val="ListParagraph"/>
         <w:numPr>
           <w:ilvl w:val="0"/>
           <w:numId w:val="2"/>
@@ -105,7 +105,7 @@
     </w:p>
     <w:p>
       <w:pPr>
-        <w:pStyle w:val="a"/>
+        <w:pStyle w:val="ListParagraph"/>
         <w:numPr>
           <w:ilvl w:val="0"/>
           <w:numId w:val="2"/>
@@ -166,7 +166,7 @@
     </w:p>
     <w:p>
       <w:pPr>
-        <w:pStyle w:val="a"/>
+        <w:pStyle w:val="ListParagraph"/>
         <w:numPr>
           <w:ilvl w:val="0"/>
           <w:numId w:val="2"/>
@@ -702,7 +702,7 @@
     </w:p>
     <w:p>
       <w:pPr>
-        <w:pStyle w:val="1"/>
+        <w:pStyle w:val="Heading1"/>
         <w:rPr>
           <w:rtl/>
         </w:rPr>
@@ -1056,7 +1056,7 @@
     </w:p>
     <w:p>
       <w:pPr>
-        <w:pStyle w:val="1"/>
+        <w:pStyle w:val="Heading1"/>
         <w:rPr>
           <w:rtl/>
         </w:rPr>
@@ -1129,10 +1129,10 @@
             <v:path o:extrusionok="f" gradientshapeok="t" o:connecttype="rect"/>
             <o:lock v:ext="edit" aspectratio="t"/>
           </v:shapetype>
-          <v:shape id="_x0000_i1025" type="#_x0000_t75" style="width:214.5pt;height:34.5pt" o:ole="">
+          <v:shape id="_x0000_i1025" type="#_x0000_t75" style="width:214.1pt;height:34.45pt" o:ole="">
             <v:imagedata r:id="rId8" o:title=""/>
           </v:shape>
-          <o:OLEObject Type="Embed" ProgID="Equation.DSMT4" ShapeID="_x0000_i1025" DrawAspect="Content" ObjectID="_1779086130" r:id="rId9"/>
+          <o:OLEObject Type="Embed" ProgID="Equation.DSMT4" ShapeID="_x0000_i1025" DrawAspect="Content" ObjectID="_1781450969" r:id="rId9"/>
         </w:object>
       </w:r>
     </w:p>
@@ -1206,10 +1206,10 @@
           <w:position w:val="-34"/>
         </w:rPr>
         <w:object w:dxaOrig="2799" w:dyaOrig="800" w14:anchorId="5D912F61">
-          <v:shape id="_x0000_i1026" type="#_x0000_t75" style="width:140.5pt;height:39.5pt" o:ole="">
+          <v:shape id="_x0000_i1026" type="#_x0000_t75" style="width:140.25pt;height:39.45pt" o:ole="">
             <v:imagedata r:id="rId10" o:title=""/>
           </v:shape>
-          <o:OLEObject Type="Embed" ProgID="Equation.DSMT4" ShapeID="_x0000_i1026" DrawAspect="Content" ObjectID="_1779086131" r:id="rId11"/>
+          <o:OLEObject Type="Embed" ProgID="Equation.DSMT4" ShapeID="_x0000_i1026" DrawAspect="Content" ObjectID="_1781450970" r:id="rId11"/>
         </w:object>
       </w:r>
     </w:p>
@@ -1233,10 +1233,10 @@
           <w:position w:val="-4"/>
         </w:rPr>
         <w:object w:dxaOrig="240" w:dyaOrig="260" w14:anchorId="25D38956">
-          <v:shape id="_x0000_i1027" type="#_x0000_t75" style="width:12pt;height:13.5pt" o:ole="">
+          <v:shape id="_x0000_i1027" type="#_x0000_t75" style="width:11.9pt;height:13.75pt" o:ole="">
             <v:imagedata r:id="rId12" o:title=""/>
           </v:shape>
-          <o:OLEObject Type="Embed" ProgID="Equation.DSMT4" ShapeID="_x0000_i1027" DrawAspect="Content" ObjectID="_1779086132" r:id="rId13"/>
+          <o:OLEObject Type="Embed" ProgID="Equation.DSMT4" ShapeID="_x0000_i1027" DrawAspect="Content" ObjectID="_1781450971" r:id="rId13"/>
         </w:object>
       </w:r>
       <w:r>
@@ -1287,10 +1287,10 @@
           <w:position w:val="-10"/>
         </w:rPr>
         <w:object w:dxaOrig="420" w:dyaOrig="320" w14:anchorId="58A5547A">
-          <v:shape id="_x0000_i1028" type="#_x0000_t75" style="width:21pt;height:16.5pt" o:ole="">
+          <v:shape id="_x0000_i1028" type="#_x0000_t75" style="width:21.3pt;height:16.3pt" o:ole="">
             <v:imagedata r:id="rId14" o:title=""/>
           </v:shape>
-          <o:OLEObject Type="Embed" ProgID="Equation.DSMT4" ShapeID="_x0000_i1028" DrawAspect="Content" ObjectID="_1779086133" r:id="rId15"/>
+          <o:OLEObject Type="Embed" ProgID="Equation.DSMT4" ShapeID="_x0000_i1028" DrawAspect="Content" ObjectID="_1781450972" r:id="rId15"/>
         </w:object>
       </w:r>
       <w:r>
@@ -1305,10 +1305,10 @@
           <w:position w:val="-12"/>
         </w:rPr>
         <w:object w:dxaOrig="279" w:dyaOrig="360" w14:anchorId="59A6AE1A">
-          <v:shape id="_x0000_i1029" type="#_x0000_t75" style="width:13.5pt;height:18pt" o:ole="">
+          <v:shape id="_x0000_i1029" type="#_x0000_t75" style="width:13.75pt;height:18.15pt" o:ole="">
             <v:imagedata r:id="rId16" o:title=""/>
           </v:shape>
-          <o:OLEObject Type="Embed" ProgID="Equation.DSMT4" ShapeID="_x0000_i1029" DrawAspect="Content" ObjectID="_1779086134" r:id="rId17"/>
+          <o:OLEObject Type="Embed" ProgID="Equation.DSMT4" ShapeID="_x0000_i1029" DrawAspect="Content" ObjectID="_1781450973" r:id="rId17"/>
         </w:object>
       </w:r>
       <w:r>
@@ -1339,10 +1339,10 @@
           <w:position w:val="-10"/>
         </w:rPr>
         <w:object w:dxaOrig="460" w:dyaOrig="320" w14:anchorId="6A71F6DB">
-          <v:shape id="_x0000_i1030" type="#_x0000_t75" style="width:22.5pt;height:16.5pt" o:ole="">
+          <v:shape id="_x0000_i1030" type="#_x0000_t75" style="width:22.55pt;height:16.3pt" o:ole="">
             <v:imagedata r:id="rId18" o:title=""/>
           </v:shape>
-          <o:OLEObject Type="Embed" ProgID="Equation.DSMT4" ShapeID="_x0000_i1030" DrawAspect="Content" ObjectID="_1779086135" r:id="rId19"/>
+          <o:OLEObject Type="Embed" ProgID="Equation.DSMT4" ShapeID="_x0000_i1030" DrawAspect="Content" ObjectID="_1781450974" r:id="rId19"/>
         </w:object>
       </w:r>
       <w:r>
@@ -1357,10 +1357,10 @@
           <w:position w:val="-10"/>
         </w:rPr>
         <w:object w:dxaOrig="460" w:dyaOrig="320" w14:anchorId="3118207A">
-          <v:shape id="_x0000_i1031" type="#_x0000_t75" style="width:22.5pt;height:16.5pt" o:ole="">
+          <v:shape id="_x0000_i1031" type="#_x0000_t75" style="width:22.55pt;height:16.3pt" o:ole="">
             <v:imagedata r:id="rId18" o:title=""/>
           </v:shape>
-          <o:OLEObject Type="Embed" ProgID="Equation.DSMT4" ShapeID="_x0000_i1031" DrawAspect="Content" ObjectID="_1779086136" r:id="rId20"/>
+          <o:OLEObject Type="Embed" ProgID="Equation.DSMT4" ShapeID="_x0000_i1031" DrawAspect="Content" ObjectID="_1781450975" r:id="rId20"/>
         </w:object>
       </w:r>
       <w:r>
@@ -1375,10 +1375,10 @@
           <w:position w:val="-16"/>
         </w:rPr>
         <w:object w:dxaOrig="800" w:dyaOrig="440" w14:anchorId="05A2B7E6">
-          <v:shape id="_x0000_i1032" type="#_x0000_t75" style="width:40.5pt;height:22.5pt" o:ole="">
+          <v:shape id="_x0000_i1032" type="#_x0000_t75" style="width:40.7pt;height:22.55pt" o:ole="">
             <v:imagedata r:id="rId21" o:title=""/>
           </v:shape>
-          <o:OLEObject Type="Embed" ProgID="Equation.DSMT4" ShapeID="_x0000_i1032" DrawAspect="Content" ObjectID="_1779086137" r:id="rId22"/>
+          <o:OLEObject Type="Embed" ProgID="Equation.DSMT4" ShapeID="_x0000_i1032" DrawAspect="Content" ObjectID="_1781450976" r:id="rId22"/>
         </w:object>
       </w:r>
       <w:r>
@@ -1410,10 +1410,10 @@
           <w:position w:val="-14"/>
         </w:rPr>
         <w:object w:dxaOrig="480" w:dyaOrig="400" w14:anchorId="4E75A249">
-          <v:shape id="_x0000_i1033" type="#_x0000_t75" style="width:24.5pt;height:19.5pt" o:ole="">
+          <v:shape id="_x0000_i1033" type="#_x0000_t75" style="width:24.4pt;height:19.4pt" o:ole="">
             <v:imagedata r:id="rId23" o:title=""/>
           </v:shape>
-          <o:OLEObject Type="Embed" ProgID="Equation.DSMT4" ShapeID="_x0000_i1033" DrawAspect="Content" ObjectID="_1779086138" r:id="rId24"/>
+          <o:OLEObject Type="Embed" ProgID="Equation.DSMT4" ShapeID="_x0000_i1033" DrawAspect="Content" ObjectID="_1781450977" r:id="rId24"/>
         </w:object>
       </w:r>
       <w:r>
@@ -1431,10 +1431,10 @@
           <w:position w:val="-14"/>
         </w:rPr>
         <w:object w:dxaOrig="499" w:dyaOrig="400" w14:anchorId="11DF990C">
-          <v:shape id="_x0000_i1034" type="#_x0000_t75" style="width:24.5pt;height:19.5pt" o:ole="">
+          <v:shape id="_x0000_i1034" type="#_x0000_t75" style="width:24.4pt;height:19.4pt" o:ole="">
             <v:imagedata r:id="rId25" o:title=""/>
           </v:shape>
-          <o:OLEObject Type="Embed" ProgID="Equation.DSMT4" ShapeID="_x0000_i1034" DrawAspect="Content" ObjectID="_1779086139" r:id="rId26"/>
+          <o:OLEObject Type="Embed" ProgID="Equation.DSMT4" ShapeID="_x0000_i1034" DrawAspect="Content" ObjectID="_1781450978" r:id="rId26"/>
         </w:object>
       </w:r>
       <w:r>
@@ -1479,10 +1479,10 @@
           <w:position w:val="-10"/>
         </w:rPr>
         <w:object w:dxaOrig="420" w:dyaOrig="320" w14:anchorId="49FF229F">
-          <v:shape id="_x0000_i1035" type="#_x0000_t75" style="width:21pt;height:16.5pt" o:ole="">
+          <v:shape id="_x0000_i1035" type="#_x0000_t75" style="width:21.3pt;height:16.3pt" o:ole="">
             <v:imagedata r:id="rId14" o:title=""/>
           </v:shape>
-          <o:OLEObject Type="Embed" ProgID="Equation.DSMT4" ShapeID="_x0000_i1035" DrawAspect="Content" ObjectID="_1779086140" r:id="rId27"/>
+          <o:OLEObject Type="Embed" ProgID="Equation.DSMT4" ShapeID="_x0000_i1035" DrawAspect="Content" ObjectID="_1781450979" r:id="rId27"/>
         </w:object>
       </w:r>
       <w:r>
@@ -1528,10 +1528,10 @@
           <w:position w:val="-14"/>
         </w:rPr>
         <w:object w:dxaOrig="520" w:dyaOrig="440" w14:anchorId="5BE00F9E">
-          <v:shape id="_x0000_i1036" type="#_x0000_t75" style="width:26.5pt;height:21.5pt" o:ole="">
+          <v:shape id="_x0000_i1036" type="#_x0000_t75" style="width:26.3pt;height:21.3pt" o:ole="">
             <v:imagedata r:id="rId28" o:title=""/>
           </v:shape>
-          <o:OLEObject Type="Embed" ProgID="Equation.DSMT4" ShapeID="_x0000_i1036" DrawAspect="Content" ObjectID="_1779086141" r:id="rId29"/>
+          <o:OLEObject Type="Embed" ProgID="Equation.DSMT4" ShapeID="_x0000_i1036" DrawAspect="Content" ObjectID="_1781450980" r:id="rId29"/>
         </w:object>
       </w:r>
       <w:r>
@@ -1552,10 +1552,10 @@
           <w:position w:val="-14"/>
         </w:rPr>
         <w:object w:dxaOrig="540" w:dyaOrig="440" w14:anchorId="3DC402C8">
-          <v:shape id="_x0000_i1037" type="#_x0000_t75" style="width:27.5pt;height:21.5pt" o:ole="">
+          <v:shape id="_x0000_i1037" type="#_x0000_t75" style="width:27.55pt;height:21.3pt" o:ole="">
             <v:imagedata r:id="rId30" o:title=""/>
           </v:shape>
-          <o:OLEObject Type="Embed" ProgID="Equation.DSMT4" ShapeID="_x0000_i1037" DrawAspect="Content" ObjectID="_1779086142" r:id="rId31"/>
+          <o:OLEObject Type="Embed" ProgID="Equation.DSMT4" ShapeID="_x0000_i1037" DrawAspect="Content" ObjectID="_1781450981" r:id="rId31"/>
         </w:object>
       </w:r>
       <w:r>
@@ -1583,10 +1583,10 @@
           <w:position w:val="-14"/>
         </w:rPr>
         <w:object w:dxaOrig="520" w:dyaOrig="440" w14:anchorId="0451374F">
-          <v:shape id="_x0000_i1038" type="#_x0000_t75" style="width:26.5pt;height:21.5pt" o:ole="">
+          <v:shape id="_x0000_i1038" type="#_x0000_t75" style="width:26.3pt;height:21.3pt" o:ole="">
             <v:imagedata r:id="rId28" o:title=""/>
           </v:shape>
-          <o:OLEObject Type="Embed" ProgID="Equation.DSMT4" ShapeID="_x0000_i1038" DrawAspect="Content" ObjectID="_1779086143" r:id="rId32"/>
+          <o:OLEObject Type="Embed" ProgID="Equation.DSMT4" ShapeID="_x0000_i1038" DrawAspect="Content" ObjectID="_1781450982" r:id="rId32"/>
         </w:object>
       </w:r>
       <w:r>
@@ -1601,10 +1601,10 @@
           <w:position w:val="-20"/>
         </w:rPr>
         <w:object w:dxaOrig="600" w:dyaOrig="520" w14:anchorId="78C20D90">
-          <v:shape id="_x0000_i1039" type="#_x0000_t75" style="width:29.5pt;height:26.5pt" o:ole="">
+          <v:shape id="_x0000_i1039" type="#_x0000_t75" style="width:29.45pt;height:26.3pt" o:ole="">
             <v:imagedata r:id="rId33" o:title=""/>
           </v:shape>
-          <o:OLEObject Type="Embed" ProgID="Equation.DSMT4" ShapeID="_x0000_i1039" DrawAspect="Content" ObjectID="_1779086144" r:id="rId34"/>
+          <o:OLEObject Type="Embed" ProgID="Equation.DSMT4" ShapeID="_x0000_i1039" DrawAspect="Content" ObjectID="_1781450983" r:id="rId34"/>
         </w:object>
       </w:r>
       <w:r>
@@ -1633,10 +1633,10 @@
           <w:position w:val="-12"/>
         </w:rPr>
         <w:object w:dxaOrig="639" w:dyaOrig="360" w14:anchorId="478F36D0">
-          <v:shape id="_x0000_i1040" type="#_x0000_t75" style="width:31.5pt;height:18.5pt" o:ole="">
+          <v:shape id="_x0000_i1040" type="#_x0000_t75" style="width:31.3pt;height:18.8pt" o:ole="">
             <v:imagedata r:id="rId35" o:title=""/>
           </v:shape>
-          <o:OLEObject Type="Embed" ProgID="Equation.DSMT4" ShapeID="_x0000_i1040" DrawAspect="Content" ObjectID="_1779086145" r:id="rId36"/>
+          <o:OLEObject Type="Embed" ProgID="Equation.DSMT4" ShapeID="_x0000_i1040" DrawAspect="Content" ObjectID="_1781450984" r:id="rId36"/>
         </w:object>
       </w:r>
       <w:r>
@@ -1668,10 +1668,10 @@
           <w:position w:val="-12"/>
         </w:rPr>
         <w:object w:dxaOrig="1120" w:dyaOrig="360" w14:anchorId="5C3699CF">
-          <v:shape id="_x0000_i1041" type="#_x0000_t75" style="width:55.5pt;height:18.5pt" o:ole="">
+          <v:shape id="_x0000_i1041" type="#_x0000_t75" style="width:55.7pt;height:18.8pt" o:ole="">
             <v:imagedata r:id="rId37" o:title=""/>
           </v:shape>
-          <o:OLEObject Type="Embed" ProgID="Equation.DSMT4" ShapeID="_x0000_i1041" DrawAspect="Content" ObjectID="_1779086146" r:id="rId38"/>
+          <o:OLEObject Type="Embed" ProgID="Equation.DSMT4" ShapeID="_x0000_i1041" DrawAspect="Content" ObjectID="_1781450985" r:id="rId38"/>
         </w:object>
       </w:r>
       <w:r>
@@ -1686,10 +1686,10 @@
           <w:position w:val="-14"/>
         </w:rPr>
         <w:object w:dxaOrig="499" w:dyaOrig="400" w14:anchorId="35B788A5">
-          <v:shape id="_x0000_i1042" type="#_x0000_t75" style="width:24.5pt;height:19.5pt" o:ole="">
+          <v:shape id="_x0000_i1042" type="#_x0000_t75" style="width:24.4pt;height:19.4pt" o:ole="">
             <v:imagedata r:id="rId25" o:title=""/>
           </v:shape>
-          <o:OLEObject Type="Embed" ProgID="Equation.DSMT4" ShapeID="_x0000_i1042" DrawAspect="Content" ObjectID="_1779086147" r:id="rId39"/>
+          <o:OLEObject Type="Embed" ProgID="Equation.DSMT4" ShapeID="_x0000_i1042" DrawAspect="Content" ObjectID="_1781450986" r:id="rId39"/>
         </w:object>
       </w:r>
       <w:r>
@@ -2396,7 +2396,7 @@
     </w:p>
     <w:p>
       <w:pPr>
-        <w:pStyle w:val="1"/>
+        <w:pStyle w:val="Heading1"/>
         <w:rPr>
           <w:rtl/>
         </w:rPr>
@@ -2732,7 +2732,7 @@
     </w:p>
     <w:p>
       <w:pPr>
-        <w:pStyle w:val="a"/>
+        <w:pStyle w:val="ListParagraph"/>
         <w:numPr>
           <w:ilvl w:val="0"/>
           <w:numId w:val="7"/>
@@ -2786,7 +2786,309 @@
     </w:p>
     <w:p>
       <w:pPr>
-        <w:pStyle w:val="a"/>
+        <w:pStyle w:val="ListParagraph"/>
+        <w:rPr>
+          <w:rFonts w:asciiTheme="minorBidi" w:hAnsiTheme="minorBidi" w:cstheme="minorBidi"/>
+          <w:i/>
+          <w:highlight w:val="yellow"/>
+          <w:rtl/>
+        </w:rPr>
+      </w:pPr>
+      <w:r>
+        <w:rPr>
+          <w:rFonts w:asciiTheme="minorBidi" w:hAnsiTheme="minorBidi" w:cs="Arial"/>
+          <w:i/>
+          <w:highlight w:val="yellow"/>
+          <w:rtl/>
+        </w:rPr>
+        <w:t>תדרים פעילים באות (מעל לסף):</w:t>
+      </w:r>
+    </w:p>
+    <w:p>
+      <w:pPr>
+        <w:pStyle w:val="ListParagraph"/>
+        <w:numPr>
+          <w:ilvl w:val="0"/>
+          <w:numId w:val="0"/>
+        </w:numPr>
+        <w:ind w:left="720"/>
+        <w:rPr>
+          <w:rFonts w:asciiTheme="minorBidi" w:hAnsiTheme="minorBidi" w:cstheme="minorBidi"/>
+          <w:i/>
+          <w:rtl/>
+        </w:rPr>
+      </w:pPr>
+      <w:r>
+        <w:rPr>
+          <w:rFonts w:asciiTheme="minorBidi" w:hAnsiTheme="minorBidi" w:cs="Arial"/>
+          <w:i/>
+          <w:rtl/>
+        </w:rPr>
+        <w:t>400        3000</w:t>
+      </w:r>
+    </w:p>
+    <w:p>
+      <w:pPr>
+        <w:pStyle w:val="ListParagraph"/>
+        <w:rPr>
+          <w:rFonts w:asciiTheme="minorBidi" w:hAnsiTheme="minorBidi" w:cstheme="minorBidi"/>
+          <w:i/>
+          <w:highlight w:val="yellow"/>
+          <w:rtl/>
+        </w:rPr>
+      </w:pPr>
+      <w:r>
+        <w:rPr>
+          <w:rFonts w:asciiTheme="minorBidi" w:hAnsiTheme="minorBidi" w:cs="Arial"/>
+          <w:i/>
+          <w:highlight w:val="yellow"/>
+          <w:rtl/>
+        </w:rPr>
+        <w:t>הייצוג המתמטי של האות:</w:t>
+      </w:r>
+    </w:p>
+    <w:p>
+      <w:pPr>
+        <w:pStyle w:val="ListParagraph"/>
+        <w:numPr>
+          <w:ilvl w:val="0"/>
+          <w:numId w:val="0"/>
+        </w:numPr>
+        <w:ind w:left="720"/>
+        <w:rPr>
+          <w:rFonts w:asciiTheme="minorBidi" w:hAnsiTheme="minorBidi" w:cstheme="minorBidi" w:hint="cs"/>
+          <w:i/>
+          <w:rtl/>
+        </w:rPr>
+      </w:pPr>
+      <m:oMathPara>
+        <m:oMath>
+          <m:sSub>
+            <m:sSubPr>
+              <m:ctrlPr>
+                <w:rPr>
+                  <w:rFonts w:ascii="Cambria Math" w:hAnsi="Cambria Math" w:cstheme="minorBidi"/>
+                  <w:i/>
+                </w:rPr>
+              </m:ctrlPr>
+            </m:sSubPr>
+            <m:e>
+              <m:r>
+                <w:rPr>
+                  <w:rFonts w:ascii="Cambria Math" w:hAnsi="Cambria Math" w:cstheme="minorBidi"/>
+                </w:rPr>
+                <m:t>A</m:t>
+              </m:r>
+            </m:e>
+            <m:sub>
+              <m:r>
+                <w:rPr>
+                  <w:rFonts w:ascii="Cambria Math" w:hAnsi="Cambria Math" w:cstheme="minorBidi"/>
+                </w:rPr>
+                <m:t>1</m:t>
+              </m:r>
+            </m:sub>
+          </m:sSub>
+          <m:r>
+            <w:rPr>
+              <w:rFonts w:ascii="Cambria Math" w:hAnsi="Cambria Math" w:cstheme="minorBidi"/>
+            </w:rPr>
+            <m:t>cos(</m:t>
+          </m:r>
+          <m:f>
+            <m:fPr>
+              <m:ctrlPr>
+                <w:rPr>
+                  <w:rFonts w:ascii="Cambria Math" w:hAnsi="Cambria Math" w:cstheme="minorBidi"/>
+                  <w:i/>
+                </w:rPr>
+              </m:ctrlPr>
+            </m:fPr>
+            <m:num>
+              <m:r>
+                <w:rPr>
+                  <w:rFonts w:ascii="Cambria Math" w:hAnsi="Cambria Math" w:cstheme="minorBidi"/>
+                </w:rPr>
+                <m:t>2</m:t>
+              </m:r>
+              <m:r>
+                <w:rPr>
+                  <w:rFonts w:ascii="Cambria Math" w:hAnsi="Cambria Math" w:cstheme="minorBidi"/>
+                </w:rPr>
+                <m:t>π</m:t>
+              </m:r>
+              <m:r>
+                <w:rPr>
+                  <w:rFonts w:ascii="Cambria Math" w:hAnsi="Cambria Math" w:cstheme="minorBidi"/>
+                </w:rPr>
+                <m:t>⋅</m:t>
+              </m:r>
+              <m:r>
+                <w:rPr>
+                  <w:rFonts w:ascii="Cambria Math" w:hAnsi="Cambria Math" w:cstheme="minorBidi"/>
+                </w:rPr>
+                <m:t>4</m:t>
+              </m:r>
+              <m:r>
+                <w:rPr>
+                  <w:rFonts w:ascii="Cambria Math" w:hAnsi="Cambria Math" w:cstheme="minorBidi"/>
+                </w:rPr>
+                <m:t xml:space="preserve">00n </m:t>
+              </m:r>
+            </m:num>
+            <m:den>
+              <m:r>
+                <w:rPr>
+                  <w:rFonts w:ascii="Cambria Math" w:hAnsi="Cambria Math" w:cstheme="minorBidi"/>
+                </w:rPr>
+                <m:t>18000</m:t>
+              </m:r>
+              <m:r>
+                <w:rPr>
+                  <w:rFonts w:ascii="Cambria Math" w:hAnsi="Cambria Math" w:cstheme="minorBidi"/>
+                </w:rPr>
+                <m:t>+0</m:t>
+              </m:r>
+              <m:r>
+                <w:rPr>
+                  <w:rFonts w:ascii="Cambria Math" w:hAnsi="Cambria Math" w:cstheme="minorBidi"/>
+                </w:rPr>
+                <m:t>.</m:t>
+              </m:r>
+              <m:r>
+                <w:rPr>
+                  <w:rFonts w:ascii="Cambria Math" w:hAnsi="Cambria Math" w:cstheme="minorBidi"/>
+                </w:rPr>
+                <m:t>14</m:t>
+              </m:r>
+            </m:den>
+          </m:f>
+          <m:r>
+            <w:rPr>
+              <w:rFonts w:ascii="Cambria Math" w:hAnsi="Cambria Math" w:cstheme="minorBidi"/>
+            </w:rPr>
+            <m:t>)</m:t>
+          </m:r>
+        </m:oMath>
+      </m:oMathPara>
+    </w:p>
+    <w:p>
+      <w:pPr>
+        <w:pStyle w:val="ListParagraph"/>
+        <w:numPr>
+          <w:ilvl w:val="0"/>
+          <w:numId w:val="0"/>
+        </w:numPr>
+        <w:ind w:left="720"/>
+        <w:rPr>
+          <w:rFonts w:asciiTheme="minorBidi" w:hAnsiTheme="minorBidi" w:cstheme="minorBidi"/>
+          <w:i/>
+        </w:rPr>
+      </w:pPr>
+      <m:oMathPara>
+        <m:oMath>
+          <m:sSub>
+            <m:sSubPr>
+              <m:ctrlPr>
+                <w:rPr>
+                  <w:rFonts w:ascii="Cambria Math" w:hAnsi="Cambria Math" w:cstheme="minorBidi"/>
+                  <w:i/>
+                </w:rPr>
+              </m:ctrlPr>
+            </m:sSubPr>
+            <m:e>
+              <m:r>
+                <w:rPr>
+                  <w:rFonts w:ascii="Cambria Math" w:hAnsi="Cambria Math" w:cstheme="minorBidi"/>
+                </w:rPr>
+                <m:t>A</m:t>
+              </m:r>
+            </m:e>
+            <m:sub>
+              <m:r>
+                <w:rPr>
+                  <w:rFonts w:ascii="Cambria Math" w:hAnsi="Cambria Math" w:cstheme="minorBidi"/>
+                </w:rPr>
+                <m:t>2</m:t>
+              </m:r>
+            </m:sub>
+          </m:sSub>
+          <m:r>
+            <w:rPr>
+              <w:rFonts w:ascii="Cambria Math" w:hAnsi="Cambria Math" w:cstheme="minorBidi"/>
+            </w:rPr>
+            <m:t>cos(</m:t>
+          </m:r>
+          <m:f>
+            <m:fPr>
+              <m:ctrlPr>
+                <w:rPr>
+                  <w:rFonts w:ascii="Cambria Math" w:hAnsi="Cambria Math" w:cstheme="minorBidi"/>
+                  <w:i/>
+                </w:rPr>
+              </m:ctrlPr>
+            </m:fPr>
+            <m:num>
+              <m:r>
+                <w:rPr>
+                  <w:rFonts w:ascii="Cambria Math" w:hAnsi="Cambria Math" w:cstheme="minorBidi"/>
+                </w:rPr>
+                <m:t>2</m:t>
+              </m:r>
+              <m:r>
+                <w:rPr>
+                  <w:rFonts w:ascii="Cambria Math" w:hAnsi="Cambria Math" w:cstheme="minorBidi"/>
+                </w:rPr>
+                <m:t>π⋅</m:t>
+              </m:r>
+              <m:r>
+                <w:rPr>
+                  <w:rFonts w:ascii="Cambria Math" w:hAnsi="Cambria Math" w:cstheme="minorBidi"/>
+                </w:rPr>
+                <m:t xml:space="preserve">3000n </m:t>
+              </m:r>
+            </m:num>
+            <m:den>
+              <m:r>
+                <w:rPr>
+                  <w:rFonts w:ascii="Cambria Math" w:hAnsi="Cambria Math" w:cstheme="minorBidi"/>
+                </w:rPr>
+                <m:t>18000</m:t>
+              </m:r>
+              <m:r>
+                <w:rPr>
+                  <w:rFonts w:ascii="Cambria Math" w:hAnsi="Cambria Math" w:cstheme="minorBidi"/>
+                </w:rPr>
+                <m:t>+</m:t>
+              </m:r>
+              <m:r>
+                <w:rPr>
+                  <w:rFonts w:ascii="Cambria Math" w:hAnsi="Cambria Math" w:cstheme="minorBidi"/>
+                </w:rPr>
+                <m:t>1.05</m:t>
+              </m:r>
+            </m:den>
+          </m:f>
+          <m:r>
+            <w:rPr>
+              <w:rFonts w:ascii="Cambria Math" w:hAnsi="Cambria Math" w:cstheme="minorBidi"/>
+            </w:rPr>
+            <m:t>)</m:t>
+          </m:r>
+        </m:oMath>
+      </m:oMathPara>
+    </w:p>
+    <w:p>
+      <w:pPr>
+        <w:rPr>
+          <w:rFonts w:asciiTheme="minorBidi" w:hAnsiTheme="minorBidi" w:hint="cs"/>
+          <w:i/>
+        </w:rPr>
+      </w:pPr>
+    </w:p>
+    <w:p>
+      <w:pPr>
+        <w:pStyle w:val="ListParagraph"/>
         <w:numPr>
           <w:ilvl w:val="0"/>
           <w:numId w:val="7"/>
@@ -2809,7 +3111,7 @@
           <w:rFonts w:asciiTheme="minorBidi" w:hAnsiTheme="minorBidi" w:cstheme="minorBidi"/>
           <w:i/>
         </w:rPr>
-        <w:t>filter_1.mat, filter_2.mat</w:t>
+        <w:t>_1.mat, filter_2.mat</w:t>
       </w:r>
       <w:r>
         <w:rPr>
@@ -2822,7 +3124,166 @@
     </w:p>
     <w:p>
       <w:pPr>
-        <w:pStyle w:val="a"/>
+        <w:pStyle w:val="ListParagraph"/>
+        <w:numPr>
+          <w:ilvl w:val="0"/>
+          <w:numId w:val="0"/>
+        </w:numPr>
+        <w:ind w:left="720"/>
+        <w:rPr>
+          <w:rFonts w:asciiTheme="minorBidi" w:hAnsiTheme="minorBidi" w:cstheme="minorBidi" w:hint="cs"/>
+          <w:i/>
+          <w:rtl/>
+        </w:rPr>
+      </w:pPr>
+      <w:r>
+        <w:rPr>
+          <w:rFonts w:asciiTheme="minorBidi" w:hAnsiTheme="minorBidi" w:cstheme="minorBidi" w:hint="cs"/>
+          <w:i/>
+          <w:highlight w:val="yellow"/>
+          <w:rtl/>
+        </w:rPr>
+        <w:t>המסנן הראשון "</w:t>
+      </w:r>
+      <w:r>
+        <w:rPr>
+          <w:rFonts w:asciiTheme="minorBidi" w:hAnsiTheme="minorBidi" w:cstheme="minorBidi"/>
+          <w:i/>
+          <w:highlight w:val="yellow"/>
+        </w:rPr>
+        <w:t>filter_1.mat</w:t>
+      </w:r>
+      <w:r>
+        <w:rPr>
+          <w:rFonts w:asciiTheme="minorBidi" w:hAnsiTheme="minorBidi" w:cstheme="minorBidi" w:hint="cs"/>
+          <w:i/>
+          <w:highlight w:val="yellow"/>
+          <w:rtl/>
+        </w:rPr>
+        <w:t xml:space="preserve">" הוא </w:t>
+      </w:r>
+      <w:r>
+        <w:rPr>
+          <w:rFonts w:asciiTheme="minorBidi" w:hAnsiTheme="minorBidi" w:cstheme="minorBidi"/>
+          <w:i/>
+          <w:highlight w:val="yellow"/>
+        </w:rPr>
+        <w:t>BSF</w:t>
+      </w:r>
+      <w:r>
+        <w:rPr>
+          <w:rFonts w:asciiTheme="minorBidi" w:hAnsiTheme="minorBidi" w:cstheme="minorBidi" w:hint="cs"/>
+          <w:i/>
+          <w:highlight w:val="yellow"/>
+          <w:rtl/>
+        </w:rPr>
+        <w:t xml:space="preserve">, ואילו המסנן השני </w:t>
+      </w:r>
+      <w:r>
+        <w:rPr>
+          <w:rFonts w:asciiTheme="minorBidi" w:hAnsiTheme="minorBidi" w:cstheme="minorBidi" w:hint="cs"/>
+          <w:i/>
+          <w:highlight w:val="yellow"/>
+          <w:rtl/>
+        </w:rPr>
+        <w:t>"</w:t>
+      </w:r>
+      <w:r>
+        <w:rPr>
+          <w:rFonts w:asciiTheme="minorBidi" w:hAnsiTheme="minorBidi" w:cstheme="minorBidi"/>
+          <w:i/>
+          <w:highlight w:val="yellow"/>
+        </w:rPr>
+        <w:t>filter_2.mat</w:t>
+      </w:r>
+      <w:r>
+        <w:rPr>
+          <w:rFonts w:asciiTheme="minorBidi" w:hAnsiTheme="minorBidi" w:cstheme="minorBidi" w:hint="cs"/>
+          <w:i/>
+          <w:highlight w:val="yellow"/>
+          <w:rtl/>
+        </w:rPr>
+        <w:t xml:space="preserve">" הוא </w:t>
+      </w:r>
+      <w:r>
+        <w:rPr>
+          <w:rFonts w:asciiTheme="minorBidi" w:hAnsiTheme="minorBidi" w:cstheme="minorBidi"/>
+          <w:i/>
+          <w:highlight w:val="yellow"/>
+        </w:rPr>
+        <w:t>BPF</w:t>
+      </w:r>
+      <w:r>
+        <w:rPr>
+          <w:rFonts w:asciiTheme="minorBidi" w:hAnsiTheme="minorBidi" w:cstheme="minorBidi" w:hint="cs"/>
+          <w:i/>
+          <w:highlight w:val="yellow"/>
+          <w:rtl/>
+        </w:rPr>
+        <w:t>:</w:t>
+      </w:r>
+      <w:r>
+        <w:rPr>
+          <w:rFonts w:asciiTheme="minorBidi" w:hAnsiTheme="minorBidi" w:cstheme="minorBidi" w:hint="cs"/>
+          <w:i/>
+          <w:rtl/>
+        </w:rPr>
+        <w:t xml:space="preserve"> </w:t>
+      </w:r>
+      <w:r>
+        <w:rPr>
+          <w:rFonts w:asciiTheme="minorBidi" w:hAnsiTheme="minorBidi" w:cstheme="minorBidi" w:hint="cs"/>
+          <w:i/>
+          <w:noProof/>
+          <w:rtl/>
+          <w:lang w:val="he-IL"/>
+        </w:rPr>
+        <w:drawing>
+          <wp:inline distT="0" distB="0" distL="0" distR="0" wp14:anchorId="01F835ED" wp14:editId="08D232A3">
+            <wp:extent cx="5274310" cy="2952750"/>
+            <wp:effectExtent l="0" t="0" r="2540" b="0"/>
+            <wp:docPr id="82153837" name="Picture 11" descr="A close-up of a graph&#10;&#10;Description automatically generated"/>
+            <wp:cNvGraphicFramePr>
+              <a:graphicFrameLocks xmlns:a="http://schemas.openxmlformats.org/drawingml/2006/main" noChangeAspect="1"/>
+            </wp:cNvGraphicFramePr>
+            <a:graphic xmlns:a="http://schemas.openxmlformats.org/drawingml/2006/main">
+              <a:graphicData uri="http://schemas.openxmlformats.org/drawingml/2006/picture">
+                <pic:pic xmlns:pic="http://schemas.openxmlformats.org/drawingml/2006/picture">
+                  <pic:nvPicPr>
+                    <pic:cNvPr id="82153837" name="Picture 11" descr="A close-up of a graph&#10;&#10;Description automatically generated"/>
+                    <pic:cNvPicPr/>
+                  </pic:nvPicPr>
+                  <pic:blipFill>
+                    <a:blip r:embed="rId65" cstate="print">
+                      <a:extLst>
+                        <a:ext uri="{28A0092B-C50C-407E-A947-70E740481C1C}">
+                          <a14:useLocalDpi xmlns:a14="http://schemas.microsoft.com/office/drawing/2010/main" val="0"/>
+                        </a:ext>
+                      </a:extLst>
+                    </a:blip>
+                    <a:stretch>
+                      <a:fillRect/>
+                    </a:stretch>
+                  </pic:blipFill>
+                  <pic:spPr>
+                    <a:xfrm>
+                      <a:off x="0" y="0"/>
+                      <a:ext cx="5274310" cy="2952750"/>
+                    </a:xfrm>
+                    <a:prstGeom prst="rect">
+                      <a:avLst/>
+                    </a:prstGeom>
+                  </pic:spPr>
+                </pic:pic>
+              </a:graphicData>
+            </a:graphic>
+          </wp:inline>
+        </w:drawing>
+      </w:r>
+    </w:p>
+    <w:p>
+      <w:pPr>
+        <w:pStyle w:val="ListParagraph"/>
         <w:numPr>
           <w:ilvl w:val="0"/>
           <w:numId w:val="7"/>
@@ -2877,7 +3338,388 @@
     </w:p>
     <w:p>
       <w:pPr>
-        <w:pStyle w:val="a"/>
+        <w:pStyle w:val="ListParagraph"/>
+        <w:numPr>
+          <w:ilvl w:val="0"/>
+          <w:numId w:val="0"/>
+        </w:numPr>
+        <w:ind w:left="720"/>
+        <w:rPr>
+          <w:rFonts w:asciiTheme="minorBidi" w:hAnsiTheme="minorBidi" w:cstheme="minorBidi" w:hint="cs"/>
+          <w:i/>
+          <w:highlight w:val="yellow"/>
+          <w:rtl/>
+        </w:rPr>
+      </w:pPr>
+      <w:r>
+        <w:rPr>
+          <w:rFonts w:asciiTheme="minorBidi" w:hAnsiTheme="minorBidi" w:cstheme="minorBidi"/>
+          <w:i/>
+          <w:highlight w:val="yellow"/>
+          <w:rtl/>
+        </w:rPr>
+        <w:t xml:space="preserve">תוצאות </w:t>
+      </w:r>
+      <w:proofErr w:type="spellStart"/>
+      <w:r>
+        <w:rPr>
+          <w:rFonts w:asciiTheme="minorBidi" w:hAnsiTheme="minorBidi" w:cstheme="minorBidi"/>
+          <w:i/>
+          <w:highlight w:val="yellow"/>
+          <w:rtl/>
+        </w:rPr>
+        <w:t>הקונבולוציה</w:t>
+      </w:r>
+      <w:proofErr w:type="spellEnd"/>
+      <w:r>
+        <w:rPr>
+          <w:rFonts w:asciiTheme="minorBidi" w:hAnsiTheme="minorBidi" w:cstheme="minorBidi"/>
+          <w:i/>
+          <w:highlight w:val="yellow"/>
+          <w:rtl/>
+        </w:rPr>
+        <w:t xml:space="preserve"> מראות את ההשפעה של כל מסנן על הסיגנל</w:t>
+      </w:r>
+      <w:r>
+        <w:rPr>
+          <w:rFonts w:asciiTheme="minorBidi" w:hAnsiTheme="minorBidi" w:cstheme="minorBidi" w:hint="cs"/>
+          <w:i/>
+          <w:highlight w:val="yellow"/>
+          <w:rtl/>
+        </w:rPr>
+        <w:t xml:space="preserve"> </w:t>
+      </w:r>
+      <m:oMath>
+        <m:r>
+          <w:rPr>
+            <w:rFonts w:ascii="Cambria Math" w:hAnsi="Cambria Math" w:cstheme="minorBidi"/>
+            <w:highlight w:val="yellow"/>
+          </w:rPr>
+          <m:t>x[n]</m:t>
+        </m:r>
+      </m:oMath>
+      <w:r>
+        <w:rPr>
+          <w:rFonts w:asciiTheme="minorBidi" w:hAnsiTheme="minorBidi" w:cstheme="minorBidi" w:hint="cs"/>
+          <w:i/>
+          <w:highlight w:val="yellow"/>
+          <w:rtl/>
+        </w:rPr>
+        <w:t xml:space="preserve"> </w:t>
+      </w:r>
+      <w:r>
+        <w:rPr>
+          <w:rFonts w:asciiTheme="minorBidi" w:hAnsiTheme="minorBidi" w:cstheme="minorBidi"/>
+          <w:i/>
+          <w:highlight w:val="yellow"/>
+          <w:rtl/>
+        </w:rPr>
+        <w:t xml:space="preserve">המסננים </w:t>
+      </w:r>
+      <w:r>
+        <w:rPr>
+          <w:rFonts w:asciiTheme="minorBidi" w:hAnsiTheme="minorBidi" w:cstheme="minorBidi" w:hint="cs"/>
+          <w:i/>
+          <w:highlight w:val="yellow"/>
+          <w:rtl/>
+        </w:rPr>
+        <w:t>מעבירים</w:t>
+      </w:r>
+      <w:r>
+        <w:rPr>
+          <w:rFonts w:asciiTheme="minorBidi" w:hAnsiTheme="minorBidi" w:cstheme="minorBidi"/>
+          <w:i/>
+          <w:highlight w:val="yellow"/>
+          <w:rtl/>
+        </w:rPr>
+        <w:t xml:space="preserve"> תדרים שונים ומ</w:t>
+      </w:r>
+      <w:r>
+        <w:rPr>
+          <w:rFonts w:asciiTheme="minorBidi" w:hAnsiTheme="minorBidi" w:cstheme="minorBidi" w:hint="cs"/>
+          <w:i/>
+          <w:highlight w:val="yellow"/>
+          <w:rtl/>
+        </w:rPr>
+        <w:t>נחיתים</w:t>
+      </w:r>
+      <w:r>
+        <w:rPr>
+          <w:rFonts w:asciiTheme="minorBidi" w:hAnsiTheme="minorBidi" w:cstheme="minorBidi"/>
+          <w:i/>
+          <w:highlight w:val="yellow"/>
+          <w:rtl/>
+        </w:rPr>
+        <w:t xml:space="preserve"> אחרים, כפי שניתן לראות מהגרפים של </w:t>
+      </w:r>
+      <w:proofErr w:type="spellStart"/>
+      <w:r>
+        <w:rPr>
+          <w:rFonts w:asciiTheme="minorBidi" w:hAnsiTheme="minorBidi" w:cstheme="minorBidi"/>
+          <w:i/>
+          <w:highlight w:val="yellow"/>
+          <w:rtl/>
+        </w:rPr>
+        <w:t>הקונבולוציה</w:t>
+      </w:r>
+      <w:proofErr w:type="spellEnd"/>
+      <w:r>
+        <w:rPr>
+          <w:rFonts w:asciiTheme="minorBidi" w:hAnsiTheme="minorBidi" w:cstheme="minorBidi"/>
+          <w:i/>
+          <w:highlight w:val="yellow"/>
+          <w:rtl/>
+        </w:rPr>
+        <w:t xml:space="preserve"> הלינארית</w:t>
+      </w:r>
+      <w:r>
+        <w:rPr>
+          <w:rFonts w:asciiTheme="minorBidi" w:hAnsiTheme="minorBidi" w:cstheme="minorBidi" w:hint="cs"/>
+          <w:i/>
+          <w:highlight w:val="yellow"/>
+          <w:rtl/>
+        </w:rPr>
+        <w:t>:</w:t>
+      </w:r>
+      <w:r>
+        <w:rPr>
+          <w:rFonts w:asciiTheme="minorBidi" w:hAnsiTheme="minorBidi" w:cstheme="minorBidi"/>
+          <w:i/>
+          <w:noProof/>
+          <w:rtl/>
+          <w:lang w:val="he-IL"/>
+        </w:rPr>
+        <w:drawing>
+          <wp:inline distT="0" distB="0" distL="0" distR="0" wp14:anchorId="40537510" wp14:editId="35F2188F">
+            <wp:extent cx="5274310" cy="2952750"/>
+            <wp:effectExtent l="0" t="0" r="2540" b="0"/>
+            <wp:docPr id="151472966" name="Picture 13"/>
+            <wp:cNvGraphicFramePr>
+              <a:graphicFrameLocks xmlns:a="http://schemas.openxmlformats.org/drawingml/2006/main" noChangeAspect="1"/>
+            </wp:cNvGraphicFramePr>
+            <a:graphic xmlns:a="http://schemas.openxmlformats.org/drawingml/2006/main">
+              <a:graphicData uri="http://schemas.openxmlformats.org/drawingml/2006/picture">
+                <pic:pic xmlns:pic="http://schemas.openxmlformats.org/drawingml/2006/picture">
+                  <pic:nvPicPr>
+                    <pic:cNvPr id="151472966" name="Picture 151472966"/>
+                    <pic:cNvPicPr/>
+                  </pic:nvPicPr>
+                  <pic:blipFill>
+                    <a:blip r:embed="rId66" cstate="print">
+                      <a:extLst>
+                        <a:ext uri="{28A0092B-C50C-407E-A947-70E740481C1C}">
+                          <a14:useLocalDpi xmlns:a14="http://schemas.microsoft.com/office/drawing/2010/main" val="0"/>
+                        </a:ext>
+                      </a:extLst>
+                    </a:blip>
+                    <a:stretch>
+                      <a:fillRect/>
+                    </a:stretch>
+                  </pic:blipFill>
+                  <pic:spPr>
+                    <a:xfrm>
+                      <a:off x="0" y="0"/>
+                      <a:ext cx="5274310" cy="2952750"/>
+                    </a:xfrm>
+                    <a:prstGeom prst="rect">
+                      <a:avLst/>
+                    </a:prstGeom>
+                  </pic:spPr>
+                </pic:pic>
+              </a:graphicData>
+            </a:graphic>
+          </wp:inline>
+        </w:drawing>
+      </w:r>
+      <w:r>
+        <w:rPr>
+          <w:rFonts w:asciiTheme="minorBidi" w:hAnsiTheme="minorBidi" w:cstheme="minorBidi"/>
+          <w:i/>
+          <w:highlight w:val="yellow"/>
+          <w:rtl/>
+        </w:rPr>
+        <w:t xml:space="preserve"> זמני הריצה הקצרים מראים יעילות בביצוע החישוב, עם זמני ריצה כמעט זהים לשני המסננים</w:t>
+      </w:r>
+      <w:r>
+        <w:rPr>
+          <w:rFonts w:asciiTheme="minorBidi" w:hAnsiTheme="minorBidi" w:cstheme="minorBidi"/>
+          <w:i/>
+          <w:highlight w:val="yellow"/>
+        </w:rPr>
+        <w:t>.</w:t>
+      </w:r>
+    </w:p>
+    <w:p>
+      <w:pPr>
+        <w:pStyle w:val="ListParagraph"/>
+        <w:numPr>
+          <w:ilvl w:val="0"/>
+          <w:numId w:val="0"/>
+        </w:numPr>
+        <w:bidi w:val="0"/>
+        <w:ind w:left="720"/>
+        <w:jc w:val="left"/>
+        <w:rPr>
+          <w:rFonts w:asciiTheme="minorBidi" w:hAnsiTheme="minorBidi" w:cstheme="minorBidi"/>
+          <w:i/>
+          <w:highlight w:val="yellow"/>
+        </w:rPr>
+      </w:pPr>
+      <w:r>
+        <w:rPr>
+          <w:rFonts w:asciiTheme="minorBidi" w:hAnsiTheme="minorBidi" w:cstheme="minorBidi"/>
+          <w:i/>
+          <w:highlight w:val="yellow"/>
+        </w:rPr>
+        <w:lastRenderedPageBreak/>
+        <w:t>Linear convolution with Filter 1 (BSF) took 0.115626 seconds</w:t>
+      </w:r>
+      <w:r>
+        <w:rPr>
+          <w:rFonts w:asciiTheme="minorBidi" w:hAnsiTheme="minorBidi" w:cs="Arial"/>
+          <w:i/>
+          <w:highlight w:val="yellow"/>
+          <w:rtl/>
+        </w:rPr>
+        <w:t>.</w:t>
+      </w:r>
+    </w:p>
+    <w:p>
+      <w:pPr>
+        <w:pStyle w:val="ListParagraph"/>
+        <w:numPr>
+          <w:ilvl w:val="0"/>
+          <w:numId w:val="0"/>
+        </w:numPr>
+        <w:bidi w:val="0"/>
+        <w:ind w:left="720"/>
+        <w:jc w:val="left"/>
+        <w:rPr>
+          <w:rFonts w:asciiTheme="minorBidi" w:hAnsiTheme="minorBidi" w:cstheme="minorBidi"/>
+          <w:i/>
+          <w:highlight w:val="yellow"/>
+        </w:rPr>
+      </w:pPr>
+      <w:r>
+        <w:rPr>
+          <w:rFonts w:asciiTheme="minorBidi" w:hAnsiTheme="minorBidi" w:cstheme="minorBidi"/>
+          <w:i/>
+          <w:highlight w:val="yellow"/>
+        </w:rPr>
+        <w:t>Number of multiplications with Filter 1: 16470000</w:t>
+      </w:r>
+    </w:p>
+    <w:p>
+      <w:pPr>
+        <w:pStyle w:val="ListParagraph"/>
+        <w:numPr>
+          <w:ilvl w:val="0"/>
+          <w:numId w:val="0"/>
+        </w:numPr>
+        <w:bidi w:val="0"/>
+        <w:ind w:left="720"/>
+        <w:jc w:val="left"/>
+        <w:rPr>
+          <w:rFonts w:asciiTheme="minorBidi" w:hAnsiTheme="minorBidi" w:cstheme="minorBidi"/>
+          <w:i/>
+          <w:highlight w:val="yellow"/>
+        </w:rPr>
+      </w:pPr>
+      <w:r>
+        <w:rPr>
+          <w:rFonts w:asciiTheme="minorBidi" w:hAnsiTheme="minorBidi" w:cstheme="minorBidi"/>
+          <w:i/>
+          <w:highlight w:val="yellow"/>
+        </w:rPr>
+        <w:t>Number of additions with Filter 1: 16200000</w:t>
+      </w:r>
+    </w:p>
+    <w:p>
+      <w:pPr>
+        <w:pStyle w:val="ListParagraph"/>
+        <w:numPr>
+          <w:ilvl w:val="0"/>
+          <w:numId w:val="0"/>
+        </w:numPr>
+        <w:bidi w:val="0"/>
+        <w:ind w:left="720"/>
+        <w:jc w:val="left"/>
+        <w:rPr>
+          <w:rFonts w:asciiTheme="minorBidi" w:hAnsiTheme="minorBidi" w:cstheme="minorBidi"/>
+          <w:i/>
+          <w:highlight w:val="yellow"/>
+        </w:rPr>
+      </w:pPr>
+      <w:r>
+        <w:rPr>
+          <w:rFonts w:asciiTheme="minorBidi" w:hAnsiTheme="minorBidi" w:cstheme="minorBidi"/>
+          <w:i/>
+          <w:highlight w:val="yellow"/>
+        </w:rPr>
+        <w:t>Linear convolution with Filter 2 (BPF) took 0.065639 seconds</w:t>
+      </w:r>
+      <w:r>
+        <w:rPr>
+          <w:rFonts w:asciiTheme="minorBidi" w:hAnsiTheme="minorBidi" w:cs="Arial"/>
+          <w:i/>
+          <w:highlight w:val="yellow"/>
+          <w:rtl/>
+        </w:rPr>
+        <w:t>.</w:t>
+      </w:r>
+    </w:p>
+    <w:p>
+      <w:pPr>
+        <w:pStyle w:val="ListParagraph"/>
+        <w:numPr>
+          <w:ilvl w:val="0"/>
+          <w:numId w:val="0"/>
+        </w:numPr>
+        <w:bidi w:val="0"/>
+        <w:ind w:left="720"/>
+        <w:jc w:val="left"/>
+        <w:rPr>
+          <w:rFonts w:asciiTheme="minorBidi" w:hAnsiTheme="minorBidi" w:cstheme="minorBidi"/>
+          <w:i/>
+          <w:highlight w:val="yellow"/>
+        </w:rPr>
+      </w:pPr>
+      <w:r>
+        <w:rPr>
+          <w:rFonts w:asciiTheme="minorBidi" w:hAnsiTheme="minorBidi" w:cstheme="minorBidi"/>
+          <w:i/>
+          <w:highlight w:val="yellow"/>
+        </w:rPr>
+        <w:t>Number of multiplications with Filter 2: 16470000</w:t>
+      </w:r>
+    </w:p>
+    <w:p>
+      <w:pPr>
+        <w:pStyle w:val="ListParagraph"/>
+        <w:numPr>
+          <w:ilvl w:val="0"/>
+          <w:numId w:val="0"/>
+        </w:numPr>
+        <w:bidi w:val="0"/>
+        <w:ind w:left="720"/>
+        <w:jc w:val="left"/>
+        <w:rPr>
+          <w:rFonts w:asciiTheme="minorBidi" w:hAnsiTheme="minorBidi" w:cstheme="minorBidi"/>
+          <w:i/>
+        </w:rPr>
+      </w:pPr>
+      <w:r>
+        <w:rPr>
+          <w:rFonts w:asciiTheme="minorBidi" w:hAnsiTheme="minorBidi" w:cstheme="minorBidi"/>
+          <w:i/>
+          <w:highlight w:val="yellow"/>
+        </w:rPr>
+        <w:t>Number of additions with Filter 2: 16200000</w:t>
+      </w:r>
+    </w:p>
+    <w:p>
+      <w:pPr>
+        <w:pStyle w:val="ListParagraph"/>
         <w:numPr>
           <w:ilvl w:val="0"/>
           <w:numId w:val="7"/>
@@ -2893,7 +3735,6 @@
           <w:i/>
           <w:rtl/>
         </w:rPr>
-        <w:lastRenderedPageBreak/>
         <w:t xml:space="preserve">ממשו </w:t>
       </w:r>
       <w:proofErr w:type="spellStart"/>
@@ -2932,7 +3773,7 @@
     </w:p>
     <w:p>
       <w:pPr>
-        <w:pStyle w:val="a"/>
+        <w:pStyle w:val="ListParagraph"/>
         <w:numPr>
           <w:ilvl w:val="0"/>
           <w:numId w:val="7"/>
@@ -2969,7 +3810,7 @@
     </w:p>
     <w:p>
       <w:pPr>
-        <w:pStyle w:val="a"/>
+        <w:pStyle w:val="ListParagraph"/>
         <w:numPr>
           <w:ilvl w:val="0"/>
           <w:numId w:val="7"/>
@@ -3023,7 +3864,7 @@
       </w:r>
     </w:p>
     <w:sectPr>
-      <w:headerReference w:type="default" r:id="rId65"/>
+      <w:headerReference w:type="default" r:id="rId67"/>
       <w:pgSz w:w="11906" w:h="16838"/>
       <w:pgMar w:top="1440" w:right="1800" w:bottom="1440" w:left="1800" w:header="708" w:footer="708" w:gutter="0"/>
       <w:cols w:space="708"/>
@@ -3089,7 +3930,7 @@
 <w:hdr xmlns:wpc="http://schemas.microsoft.com/office/word/2010/wordprocessingCanvas" xmlns:cx="http://schemas.microsoft.com/office/drawing/2014/chartex" xmlns:cx1="http://schemas.microsoft.com/office/drawing/2015/9/8/chartex" xmlns:cx2="http://schemas.microsoft.com/office/drawing/2015/10/21/chartex" xmlns:cx3="http://schemas.microsoft.com/office/drawing/2016/5/9/chartex" xmlns:cx4="http://schemas.microsoft.com/office/drawing/2016/5/10/chartex" xmlns:cx5="http://schemas.microsoft.com/office/drawing/2016/5/11/chartex" xmlns:cx6="http://schemas.microsoft.com/office/drawing/2016/5/12/chartex" xmlns:cx7="http://schemas.microsoft.com/office/drawing/2016/5/13/chartex" xmlns:cx8="http://schemas.microsoft.com/office/drawing/2016/5/14/chartex" xmlns:mc="http://schemas.openxmlformats.org/markup-compatibility/2006" xmlns:aink="http://schemas.microsoft.com/office/drawing/2016/ink" xmlns:am3d="http://schemas.microsoft.com/office/drawing/2017/model3d" xmlns:o="urn:schemas-microsoft-com:office:office" xmlns:oel="http://schemas.microsoft.com/office/2019/extlst" xmlns:r="http://schemas.openxmlformats.org/officeDocument/2006/relationships" xmlns:m="http://schemas.openxmlformats.org/officeDocument/2006/math" xmlns:v="urn:schemas-microsoft-com:vml" xmlns:wp14="http://schemas.microsoft.com/office/word/2010/wordprocessingDrawing" xmlns:wp="http://schemas.openxmlformats.org/drawingml/2006/wordprocessingDrawing" xmlns:w10="urn:schemas-microsoft-com:office:word" xmlns:w="http://schemas.openxmlformats.org/wordprocessingml/2006/main" xmlns:w14="http://schemas.microsoft.com/office/word/2010/wordml" xmlns:w15="http://schemas.microsoft.com/office/word/2012/wordml" xmlns:w16cex="http://schemas.microsoft.com/office/word/2018/wordml/cex" xmlns:w16cid="http://schemas.microsoft.com/office/word/2016/wordml/cid" xmlns:w16="http://schemas.microsoft.com/office/word/2018/wordml" xmlns:w16du="http://schemas.microsoft.com/office/word/2023/wordml/word16du" xmlns:w16sdtdh="http://schemas.microsoft.com/office/word/2020/wordml/sdtdatahash" xmlns:w16se="http://schemas.microsoft.com/office/word/2015/wordml/symex" xmlns:wpg="http://schemas.microsoft.com/office/word/2010/wordprocessingGroup" xmlns:wpi="http://schemas.microsoft.com/office/word/2010/wordprocessingInk" xmlns:wne="http://schemas.microsoft.com/office/word/2006/wordml" xmlns:wps="http://schemas.microsoft.com/office/word/2010/wordprocessingShape" mc:Ignorable="w14 w15 w16se w16cid w16 w16cex w16sdtdh w16du wp14">
   <w:p>
     <w:pPr>
-      <w:pStyle w:val="a8"/>
+      <w:pStyle w:val="Header"/>
     </w:pPr>
     <w:r>
       <w:rPr>
@@ -3158,7 +3999,7 @@
     <w:lvl w:ilvl="0" w:tplc="8A8225B2">
       <w:start w:val="1"/>
       <w:numFmt w:val="bullet"/>
-      <w:pStyle w:val="a"/>
+      <w:pStyle w:val="ListParagraph"/>
       <w:lvlText w:val="-"/>
       <w:lvlJc w:val="left"/>
       <w:pPr>
@@ -3299,7 +4140,7 @@
     <w:lvl w:ilvl="0" w:tplc="59825E80">
       <w:start w:val="1"/>
       <w:numFmt w:val="decimal"/>
-      <w:pStyle w:val="2"/>
+      <w:pStyle w:val="Heading2"/>
       <w:lvlText w:val="%1."/>
       <w:lvlJc w:val="left"/>
       <w:pPr>
@@ -3946,6 +4787,9 @@
   </w:num>
   <w:num w:numId="8" w16cid:durableId="2124298107">
     <w:abstractNumId w:val="6"/>
+  </w:num>
+  <w:num w:numId="9" w16cid:durableId="942957617">
+    <w:abstractNumId w:val="0"/>
   </w:num>
 </w:numbering>
 </file>
@@ -4345,18 +5189,18 @@
     <w:lsdException w:name="Unresolved Mention" w:semiHidden="1" w:unhideWhenUsed="1"/>
     <w:lsdException w:name="Smart Link" w:semiHidden="1" w:unhideWhenUsed="1"/>
   </w:latentStyles>
-  <w:style w:type="paragraph" w:default="1" w:styleId="a0">
+  <w:style w:type="paragraph" w:default="1" w:styleId="Normal">
     <w:name w:val="Normal"/>
     <w:qFormat/>
     <w:pPr>
       <w:bidi/>
     </w:pPr>
   </w:style>
-  <w:style w:type="paragraph" w:styleId="1">
+  <w:style w:type="paragraph" w:styleId="Heading1">
     <w:name w:val="heading 1"/>
-    <w:basedOn w:val="a0"/>
-    <w:next w:val="a0"/>
-    <w:link w:val="10"/>
+    <w:basedOn w:val="Normal"/>
+    <w:next w:val="Normal"/>
+    <w:link w:val="Heading1Char"/>
     <w:qFormat/>
     <w:rsid w:val="0013560C"/>
     <w:pPr>
@@ -4375,11 +5219,11 @@
       <w:u w:val="single"/>
     </w:rPr>
   </w:style>
-  <w:style w:type="paragraph" w:styleId="2">
+  <w:style w:type="paragraph" w:styleId="Heading2">
     <w:name w:val="heading 2"/>
-    <w:basedOn w:val="a0"/>
-    <w:next w:val="a0"/>
-    <w:link w:val="20"/>
+    <w:basedOn w:val="Normal"/>
+    <w:next w:val="Normal"/>
+    <w:link w:val="Heading2Char"/>
     <w:qFormat/>
     <w:rsid w:val="0013560C"/>
     <w:pPr>
@@ -4399,13 +5243,12 @@
       <w:lang w:eastAsia="he-IL"/>
     </w:rPr>
   </w:style>
-  <w:style w:type="character" w:default="1" w:styleId="a1">
+  <w:style w:type="character" w:default="1" w:styleId="DefaultParagraphFont">
     <w:name w:val="Default Paragraph Font"/>
     <w:uiPriority w:val="1"/>
-    <w:semiHidden/>
     <w:unhideWhenUsed/>
   </w:style>
-  <w:style w:type="table" w:default="1" w:styleId="a2">
+  <w:style w:type="table" w:default="1" w:styleId="TableNormal">
     <w:name w:val="Normal Table"/>
     <w:uiPriority w:val="99"/>
     <w:semiHidden/>
@@ -4420,16 +5263,16 @@
       </w:tblCellMar>
     </w:tblPr>
   </w:style>
-  <w:style w:type="numbering" w:default="1" w:styleId="a3">
+  <w:style w:type="numbering" w:default="1" w:styleId="NoList">
     <w:name w:val="No List"/>
     <w:uiPriority w:val="99"/>
     <w:semiHidden/>
     <w:unhideWhenUsed/>
   </w:style>
-  <w:style w:type="character" w:customStyle="1" w:styleId="10">
-    <w:name w:val="כותרת 1 תו"/>
-    <w:basedOn w:val="a1"/>
-    <w:link w:val="1"/>
+  <w:style w:type="character" w:customStyle="1" w:styleId="Heading1Char">
+    <w:name w:val="Heading 1 Char"/>
+    <w:basedOn w:val="DefaultParagraphFont"/>
+    <w:link w:val="Heading1"/>
     <w:rsid w:val="0013560C"/>
     <w:rPr>
       <w:rFonts w:ascii="Times New Roman" w:eastAsia="Times New Roman" w:hAnsi="Times New Roman" w:cs="David"/>
@@ -4441,10 +5284,10 @@
       <w:u w:val="single"/>
     </w:rPr>
   </w:style>
-  <w:style w:type="character" w:customStyle="1" w:styleId="20">
-    <w:name w:val="כותרת 2 תו"/>
-    <w:basedOn w:val="a1"/>
-    <w:link w:val="2"/>
+  <w:style w:type="character" w:customStyle="1" w:styleId="Heading2Char">
+    <w:name w:val="Heading 2 Char"/>
+    <w:basedOn w:val="DefaultParagraphFont"/>
+    <w:link w:val="Heading2"/>
     <w:rsid w:val="0013560C"/>
     <w:rPr>
       <w:rFonts w:ascii="Times New Roman" w:eastAsia="Times New Roman" w:hAnsi="Times New Roman" w:cs="David"/>
@@ -4455,10 +5298,10 @@
       <w:lang w:eastAsia="he-IL"/>
     </w:rPr>
   </w:style>
-  <w:style w:type="paragraph" w:styleId="a">
+  <w:style w:type="paragraph" w:styleId="ListParagraph">
     <w:name w:val="List Paragraph"/>
-    <w:basedOn w:val="a0"/>
-    <w:link w:val="a4"/>
+    <w:basedOn w:val="Normal"/>
+    <w:link w:val="ListParagraphChar"/>
     <w:uiPriority w:val="34"/>
     <w:qFormat/>
     <w:rsid w:val="0013560C"/>
@@ -4466,9 +5309,6 @@
       <w:numPr>
         <w:numId w:val="1"/>
       </w:numPr>
-      <w:tabs>
-        <w:tab w:val="clear" w:pos="720"/>
-      </w:tabs>
       <w:spacing w:before="120" w:after="120" w:line="240" w:lineRule="auto"/>
       <w:jc w:val="both"/>
     </w:pPr>
@@ -4478,9 +5318,9 @@
       <w:szCs w:val="24"/>
     </w:rPr>
   </w:style>
-  <w:style w:type="character" w:customStyle="1" w:styleId="a4">
-    <w:name w:val="פיסקת רשימה תו"/>
-    <w:link w:val="a"/>
+  <w:style w:type="character" w:customStyle="1" w:styleId="ListParagraphChar">
+    <w:name w:val="List Paragraph Char"/>
+    <w:link w:val="ListParagraph"/>
     <w:uiPriority w:val="34"/>
     <w:rsid w:val="0013560C"/>
     <w:rPr>
@@ -4489,9 +5329,9 @@
       <w:szCs w:val="24"/>
     </w:rPr>
   </w:style>
-  <w:style w:type="character" w:styleId="a5">
+  <w:style w:type="character" w:styleId="CommentReference">
     <w:name w:val="annotation reference"/>
-    <w:basedOn w:val="a1"/>
+    <w:basedOn w:val="DefaultParagraphFont"/>
     <w:semiHidden/>
     <w:unhideWhenUsed/>
     <w:rsid w:val="0013560C"/>
@@ -4500,10 +5340,10 @@
       <w:szCs w:val="16"/>
     </w:rPr>
   </w:style>
-  <w:style w:type="paragraph" w:styleId="a6">
+  <w:style w:type="paragraph" w:styleId="CommentText">
     <w:name w:val="annotation text"/>
-    <w:basedOn w:val="a0"/>
-    <w:link w:val="a7"/>
+    <w:basedOn w:val="Normal"/>
+    <w:link w:val="CommentTextChar"/>
     <w:semiHidden/>
     <w:unhideWhenUsed/>
     <w:rsid w:val="0013560C"/>
@@ -4518,10 +5358,10 @@
       <w:lang w:eastAsia="he-IL"/>
     </w:rPr>
   </w:style>
-  <w:style w:type="character" w:customStyle="1" w:styleId="a7">
-    <w:name w:val="טקסט הערה תו"/>
-    <w:basedOn w:val="a1"/>
-    <w:link w:val="a6"/>
+  <w:style w:type="character" w:customStyle="1" w:styleId="CommentTextChar">
+    <w:name w:val="Comment Text Char"/>
+    <w:basedOn w:val="DefaultParagraphFont"/>
+    <w:link w:val="CommentText"/>
     <w:semiHidden/>
     <w:rsid w:val="0013560C"/>
     <w:rPr>
@@ -4531,10 +5371,10 @@
       <w:lang w:eastAsia="he-IL"/>
     </w:rPr>
   </w:style>
-  <w:style w:type="paragraph" w:styleId="a8">
+  <w:style w:type="paragraph" w:styleId="Header">
     <w:name w:val="header"/>
-    <w:basedOn w:val="a0"/>
-    <w:link w:val="a9"/>
+    <w:basedOn w:val="Normal"/>
+    <w:link w:val="HeaderChar"/>
     <w:uiPriority w:val="99"/>
     <w:unhideWhenUsed/>
     <w:rsid w:val="0013560C"/>
@@ -4546,17 +5386,17 @@
       <w:spacing w:after="0" w:line="240" w:lineRule="auto"/>
     </w:pPr>
   </w:style>
-  <w:style w:type="character" w:customStyle="1" w:styleId="a9">
-    <w:name w:val="כותרת עליונה תו"/>
-    <w:basedOn w:val="a1"/>
-    <w:link w:val="a8"/>
+  <w:style w:type="character" w:customStyle="1" w:styleId="HeaderChar">
+    <w:name w:val="Header Char"/>
+    <w:basedOn w:val="DefaultParagraphFont"/>
+    <w:link w:val="Header"/>
     <w:uiPriority w:val="99"/>
     <w:rsid w:val="0013560C"/>
   </w:style>
-  <w:style w:type="paragraph" w:styleId="aa">
+  <w:style w:type="paragraph" w:styleId="Footer">
     <w:name w:val="footer"/>
-    <w:basedOn w:val="a0"/>
-    <w:link w:val="ab"/>
+    <w:basedOn w:val="Normal"/>
+    <w:link w:val="FooterChar"/>
     <w:uiPriority w:val="99"/>
     <w:unhideWhenUsed/>
     <w:rsid w:val="0013560C"/>
@@ -4568,16 +5408,16 @@
       <w:spacing w:after="0" w:line="240" w:lineRule="auto"/>
     </w:pPr>
   </w:style>
-  <w:style w:type="character" w:customStyle="1" w:styleId="ab">
-    <w:name w:val="כותרת תחתונה תו"/>
-    <w:basedOn w:val="a1"/>
-    <w:link w:val="aa"/>
+  <w:style w:type="character" w:customStyle="1" w:styleId="FooterChar">
+    <w:name w:val="Footer Char"/>
+    <w:basedOn w:val="DefaultParagraphFont"/>
+    <w:link w:val="Footer"/>
     <w:uiPriority w:val="99"/>
     <w:rsid w:val="0013560C"/>
   </w:style>
-  <w:style w:type="character" w:styleId="ac">
+  <w:style w:type="character" w:styleId="PlaceholderText">
     <w:name w:val="Placeholder Text"/>
-    <w:basedOn w:val="a1"/>
+    <w:basedOn w:val="DefaultParagraphFont"/>
     <w:uiPriority w:val="99"/>
     <w:semiHidden/>
     <w:rsid w:val="00453432"/>

</xml_diff>

<commit_message>
small change in word file
</commit_message>
<xml_diff>
--- a/MATLAB_DSP1_2024.docx
+++ b/MATLAB_DSP1_2024.docx
@@ -131,23 +131,7 @@
           <w:rFonts w:hint="cs"/>
           <w:rtl/>
         </w:rPr>
-        <w:t xml:space="preserve"> את קוד </w:t>
-      </w:r>
-      <w:proofErr w:type="spellStart"/>
-      <w:r>
-        <w:rPr>
-          <w:rFonts w:hint="cs"/>
-          <w:rtl/>
-        </w:rPr>
-        <w:t>המטלב</w:t>
-      </w:r>
-      <w:proofErr w:type="spellEnd"/>
-      <w:r>
-        <w:rPr>
-          <w:rFonts w:hint="cs"/>
-          <w:rtl/>
-        </w:rPr>
-        <w:t xml:space="preserve"> שכתבתם בתוספת הערות</w:t>
+        <w:t xml:space="preserve"> את קוד המטלב שכתבתם בתוספת הערות</w:t>
       </w:r>
       <w:r>
         <w:rPr>
@@ -489,19 +473,15 @@
           <w:bCs/>
           <w:rtl/>
         </w:rPr>
-        <w:t xml:space="preserve">בתרגיל זה אסור להשתמש בפקודות </w:t>
-      </w:r>
-      <w:proofErr w:type="spellStart"/>
-      <w:r>
-        <w:rPr>
-          <w:rFonts w:hint="cs"/>
+        <w:t xml:space="preserve">בתרגיל זה אסור להשתמש בפקודות המטלב: </w:t>
+      </w:r>
+      <w:r>
+        <w:rPr>
           <w:b/>
           <w:bCs/>
-          <w:rtl/>
-        </w:rPr>
-        <w:t>המטלב</w:t>
-      </w:r>
-      <w:proofErr w:type="spellEnd"/>
+        </w:rPr>
+        <w:t>conv, filter, fft2, ifft2, fftn, ifftn</w:t>
+      </w:r>
       <w:r>
         <w:rPr>
           <w:rFonts w:hint="cs"/>
@@ -509,73 +489,73 @@
           <w:bCs/>
           <w:rtl/>
         </w:rPr>
-        <w:t xml:space="preserve">: </w:t>
+        <w:t xml:space="preserve">, </w:t>
       </w:r>
       <w:r>
         <w:rPr>
           <w:b/>
           <w:bCs/>
         </w:rPr>
-        <w:t xml:space="preserve">conv, filter, fft2, ifft2, </w:t>
-      </w:r>
-      <w:proofErr w:type="spellStart"/>
-      <w:r>
-        <w:rPr>
+        <w:t>xcorr</w:t>
+      </w:r>
+      <w:r>
+        <w:rPr>
+          <w:rFonts w:hint="cs"/>
           <w:b/>
           <w:bCs/>
-        </w:rPr>
-        <w:t>fftn</w:t>
-      </w:r>
-      <w:proofErr w:type="spellEnd"/>
+          <w:rtl/>
+        </w:rPr>
+        <w:t xml:space="preserve">, </w:t>
+      </w:r>
       <w:r>
         <w:rPr>
           <w:b/>
           <w:bCs/>
         </w:rPr>
-        <w:t xml:space="preserve">, </w:t>
-      </w:r>
-      <w:proofErr w:type="spellStart"/>
-      <w:r>
-        <w:rPr>
+        <w:t>conv2</w:t>
+      </w:r>
+      <w:r>
+        <w:rPr>
+          <w:rFonts w:hint="cs"/>
           <w:b/>
           <w:bCs/>
-        </w:rPr>
-        <w:t>ifftn</w:t>
-      </w:r>
-      <w:proofErr w:type="spellEnd"/>
-      <w:r>
-        <w:rPr>
-          <w:rFonts w:hint="cs"/>
+          <w:rtl/>
+        </w:rPr>
+        <w:t xml:space="preserve">, </w:t>
+      </w:r>
+      <w:r>
+        <w:rPr>
           <w:b/>
           <w:bCs/>
-          <w:rtl/>
-        </w:rPr>
-        <w:t xml:space="preserve">, </w:t>
-      </w:r>
-      <w:proofErr w:type="spellStart"/>
-      <w:r>
-        <w:rPr>
+        </w:rPr>
+        <w:t>xcorr2, fft2, fftn, fftfilt</w:t>
+      </w:r>
+      <w:r>
+        <w:rPr>
+          <w:rFonts w:hint="cs"/>
           <w:b/>
           <w:bCs/>
-        </w:rPr>
-        <w:t>xcorr</w:t>
-      </w:r>
-      <w:proofErr w:type="spellEnd"/>
-      <w:r>
-        <w:rPr>
-          <w:rFonts w:hint="cs"/>
+          <w:rtl/>
+        </w:rPr>
+        <w:t>.</w:t>
+      </w:r>
+    </w:p>
+    <w:p>
+      <w:pPr>
+        <w:rPr>
           <w:b/>
           <w:bCs/>
           <w:rtl/>
         </w:rPr>
-        <w:t xml:space="preserve">, </w:t>
-      </w:r>
-      <w:r>
-        <w:rPr>
+      </w:pPr>
+      <w:r>
+        <w:rPr>
+          <w:rFonts w:hint="cs"/>
           <w:b/>
           <w:bCs/>
-        </w:rPr>
-        <w:t>conv2</w:t>
+          <w:rtl/>
+        </w:rPr>
+        <w:t>ב</w:t>
       </w:r>
       <w:r>
         <w:rPr>
@@ -584,40 +564,40 @@
           <w:bCs/>
           <w:rtl/>
         </w:rPr>
-        <w:t xml:space="preserve">, </w:t>
-      </w:r>
-      <w:r>
-        <w:rPr>
+        <w:t>חלק</w:t>
+      </w:r>
+      <w:r>
+        <w:rPr>
+          <w:rFonts w:hint="cs"/>
           <w:b/>
           <w:bCs/>
-        </w:rPr>
-        <w:t xml:space="preserve">xcorr2, fft2, </w:t>
-      </w:r>
-      <w:proofErr w:type="spellStart"/>
+          <w:rtl/>
+        </w:rPr>
+        <w:t xml:space="preserve"> א' אין להשתמש גם בפקודות </w:t>
+      </w:r>
       <w:r>
         <w:rPr>
           <w:b/>
           <w:bCs/>
         </w:rPr>
-        <w:t>fftn</w:t>
-      </w:r>
-      <w:proofErr w:type="spellEnd"/>
-      <w:r>
-        <w:rPr>
+        <w:t>fft</w:t>
+      </w:r>
+      <w:r>
+        <w:rPr>
+          <w:rFonts w:hint="cs"/>
           <w:b/>
           <w:bCs/>
+          <w:rtl/>
         </w:rPr>
         <w:t xml:space="preserve">, </w:t>
       </w:r>
-      <w:proofErr w:type="spellStart"/>
       <w:r>
         <w:rPr>
           <w:b/>
           <w:bCs/>
         </w:rPr>
-        <w:t>fftfilt</w:t>
-      </w:r>
-      <w:proofErr w:type="spellEnd"/>
+        <w:t>ifft</w:t>
+      </w:r>
       <w:r>
         <w:rPr>
           <w:rFonts w:hint="cs"/>
@@ -630,78 +610,6 @@
     </w:p>
     <w:p>
       <w:pPr>
-        <w:rPr>
-          <w:b/>
-          <w:bCs/>
-          <w:rtl/>
-        </w:rPr>
-      </w:pPr>
-      <w:r>
-        <w:rPr>
-          <w:rFonts w:hint="cs"/>
-          <w:b/>
-          <w:bCs/>
-          <w:rtl/>
-        </w:rPr>
-        <w:t>ב</w:t>
-      </w:r>
-      <w:r>
-        <w:rPr>
-          <w:rFonts w:hint="cs"/>
-          <w:b/>
-          <w:bCs/>
-          <w:rtl/>
-        </w:rPr>
-        <w:t>חלק</w:t>
-      </w:r>
-      <w:r>
-        <w:rPr>
-          <w:rFonts w:hint="cs"/>
-          <w:b/>
-          <w:bCs/>
-          <w:rtl/>
-        </w:rPr>
-        <w:t xml:space="preserve"> א' אין להשתמש גם בפקודות </w:t>
-      </w:r>
-      <w:proofErr w:type="spellStart"/>
-      <w:r>
-        <w:rPr>
-          <w:b/>
-          <w:bCs/>
-        </w:rPr>
-        <w:t>fft</w:t>
-      </w:r>
-      <w:proofErr w:type="spellEnd"/>
-      <w:r>
-        <w:rPr>
-          <w:rFonts w:hint="cs"/>
-          <w:b/>
-          <w:bCs/>
-          <w:rtl/>
-        </w:rPr>
-        <w:t xml:space="preserve">, </w:t>
-      </w:r>
-      <w:proofErr w:type="spellStart"/>
-      <w:r>
-        <w:rPr>
-          <w:b/>
-          <w:bCs/>
-        </w:rPr>
-        <w:t>ifft</w:t>
-      </w:r>
-      <w:proofErr w:type="spellEnd"/>
-      <w:r>
-        <w:rPr>
-          <w:rFonts w:hint="cs"/>
-          <w:b/>
-          <w:bCs/>
-          <w:rtl/>
-        </w:rPr>
-        <w:t>.</w:t>
-      </w:r>
-    </w:p>
-    <w:p>
-      <w:pPr>
         <w:pStyle w:val="Heading1"/>
         <w:rPr>
           <w:rtl/>
@@ -799,23 +707,7 @@
           <w:rFonts w:hint="cs"/>
           <w:rtl/>
         </w:rPr>
-        <w:t xml:space="preserve">יש לממש את </w:t>
-      </w:r>
-      <w:proofErr w:type="spellStart"/>
-      <w:r>
-        <w:rPr>
-          <w:rFonts w:hint="cs"/>
-          <w:rtl/>
-        </w:rPr>
-        <w:t>השיגרות</w:t>
-      </w:r>
-      <w:proofErr w:type="spellEnd"/>
-      <w:r>
-        <w:rPr>
-          <w:rFonts w:hint="cs"/>
-          <w:rtl/>
-        </w:rPr>
-        <w:t xml:space="preserve"> ב</w:t>
+        <w:t>יש לממש את השיגרות ב</w:t>
       </w:r>
       <w:r>
         <w:rPr>
@@ -1035,23 +927,7 @@
           <w:rFonts w:hint="cs"/>
           <w:rtl/>
         </w:rPr>
-        <w:t xml:space="preserve">צרפו את קוד </w:t>
-      </w:r>
-      <w:proofErr w:type="spellStart"/>
-      <w:r>
-        <w:rPr>
-          <w:rFonts w:hint="cs"/>
-          <w:rtl/>
-        </w:rPr>
-        <w:t>המטלב</w:t>
-      </w:r>
-      <w:proofErr w:type="spellEnd"/>
-      <w:r>
-        <w:rPr>
-          <w:rFonts w:hint="cs"/>
-          <w:rtl/>
-        </w:rPr>
-        <w:t xml:space="preserve"> שפיתחתם בתוספת הערות (בגוף הקוד).</w:t>
+        <w:t>צרפו את קוד המטלב שפיתחתם בתוספת הערות (בגוף הקוד).</w:t>
       </w:r>
     </w:p>
     <w:p>
@@ -1129,10 +1005,10 @@
             <v:path o:extrusionok="f" gradientshapeok="t" o:connecttype="rect"/>
             <o:lock v:ext="edit" aspectratio="t"/>
           </v:shapetype>
-          <v:shape id="_x0000_i1025" type="#_x0000_t75" style="width:214.1pt;height:34.45pt" o:ole="">
+          <v:shape id="_x0000_i1025" type="#_x0000_t75" style="width:213.75pt;height:34.5pt" o:ole="">
             <v:imagedata r:id="rId8" o:title=""/>
           </v:shape>
-          <o:OLEObject Type="Embed" ProgID="Equation.DSMT4" ShapeID="_x0000_i1025" DrawAspect="Content" ObjectID="_1781450969" r:id="rId9"/>
+          <o:OLEObject Type="Embed" ProgID="Equation.DSMT4" ShapeID="_x0000_i1025" DrawAspect="Content" ObjectID="_1781452678" r:id="rId9"/>
         </w:object>
       </w:r>
     </w:p>
@@ -1206,10 +1082,10 @@
           <w:position w:val="-34"/>
         </w:rPr>
         <w:object w:dxaOrig="2799" w:dyaOrig="800" w14:anchorId="5D912F61">
-          <v:shape id="_x0000_i1026" type="#_x0000_t75" style="width:140.25pt;height:39.45pt" o:ole="">
+          <v:shape id="_x0000_i1026" type="#_x0000_t75" style="width:140.25pt;height:39.75pt" o:ole="">
             <v:imagedata r:id="rId10" o:title=""/>
           </v:shape>
-          <o:OLEObject Type="Embed" ProgID="Equation.DSMT4" ShapeID="_x0000_i1026" DrawAspect="Content" ObjectID="_1781450970" r:id="rId11"/>
+          <o:OLEObject Type="Embed" ProgID="Equation.DSMT4" ShapeID="_x0000_i1026" DrawAspect="Content" ObjectID="_1781452679" r:id="rId11"/>
         </w:object>
       </w:r>
     </w:p>
@@ -1233,10 +1109,10 @@
           <w:position w:val="-4"/>
         </w:rPr>
         <w:object w:dxaOrig="240" w:dyaOrig="260" w14:anchorId="25D38956">
-          <v:shape id="_x0000_i1027" type="#_x0000_t75" style="width:11.9pt;height:13.75pt" o:ole="">
+          <v:shape id="_x0000_i1027" type="#_x0000_t75" style="width:12pt;height:13.5pt" o:ole="">
             <v:imagedata r:id="rId12" o:title=""/>
           </v:shape>
-          <o:OLEObject Type="Embed" ProgID="Equation.DSMT4" ShapeID="_x0000_i1027" DrawAspect="Content" ObjectID="_1781450971" r:id="rId13"/>
+          <o:OLEObject Type="Embed" ProgID="Equation.DSMT4" ShapeID="_x0000_i1027" DrawAspect="Content" ObjectID="_1781452680" r:id="rId13"/>
         </w:object>
       </w:r>
       <w:r>
@@ -1287,10 +1163,10 @@
           <w:position w:val="-10"/>
         </w:rPr>
         <w:object w:dxaOrig="420" w:dyaOrig="320" w14:anchorId="58A5547A">
-          <v:shape id="_x0000_i1028" type="#_x0000_t75" style="width:21.3pt;height:16.3pt" o:ole="">
+          <v:shape id="_x0000_i1028" type="#_x0000_t75" style="width:21pt;height:16.5pt" o:ole="">
             <v:imagedata r:id="rId14" o:title=""/>
           </v:shape>
-          <o:OLEObject Type="Embed" ProgID="Equation.DSMT4" ShapeID="_x0000_i1028" DrawAspect="Content" ObjectID="_1781450972" r:id="rId15"/>
+          <o:OLEObject Type="Embed" ProgID="Equation.DSMT4" ShapeID="_x0000_i1028" DrawAspect="Content" ObjectID="_1781452681" r:id="rId15"/>
         </w:object>
       </w:r>
       <w:r>
@@ -1305,10 +1181,10 @@
           <w:position w:val="-12"/>
         </w:rPr>
         <w:object w:dxaOrig="279" w:dyaOrig="360" w14:anchorId="59A6AE1A">
-          <v:shape id="_x0000_i1029" type="#_x0000_t75" style="width:13.75pt;height:18.15pt" o:ole="">
+          <v:shape id="_x0000_i1029" type="#_x0000_t75" style="width:13.5pt;height:18pt" o:ole="">
             <v:imagedata r:id="rId16" o:title=""/>
           </v:shape>
-          <o:OLEObject Type="Embed" ProgID="Equation.DSMT4" ShapeID="_x0000_i1029" DrawAspect="Content" ObjectID="_1781450973" r:id="rId17"/>
+          <o:OLEObject Type="Embed" ProgID="Equation.DSMT4" ShapeID="_x0000_i1029" DrawAspect="Content" ObjectID="_1781452682" r:id="rId17"/>
         </w:object>
       </w:r>
       <w:r>
@@ -1316,33 +1192,17 @@
           <w:rFonts w:hint="cs"/>
           <w:rtl/>
         </w:rPr>
-        <w:t xml:space="preserve">, כאשר לסיגנל </w:t>
-      </w:r>
-      <w:proofErr w:type="spellStart"/>
-      <w:r>
-        <w:rPr>
-          <w:rFonts w:hint="cs"/>
-          <w:rtl/>
-        </w:rPr>
-        <w:t>הדגום</w:t>
-      </w:r>
-      <w:proofErr w:type="spellEnd"/>
-      <w:r>
-        <w:rPr>
-          <w:rFonts w:hint="cs"/>
-          <w:rtl/>
-        </w:rPr>
-        <w:t xml:space="preserve"> נקרא </w:t>
+        <w:t xml:space="preserve">, כאשר לסיגנל הדגום נקרא </w:t>
       </w:r>
       <w:r>
         <w:rPr>
           <w:position w:val="-10"/>
         </w:rPr>
         <w:object w:dxaOrig="460" w:dyaOrig="320" w14:anchorId="6A71F6DB">
-          <v:shape id="_x0000_i1030" type="#_x0000_t75" style="width:22.55pt;height:16.3pt" o:ole="">
+          <v:shape id="_x0000_i1030" type="#_x0000_t75" style="width:22.5pt;height:16.5pt" o:ole="">
             <v:imagedata r:id="rId18" o:title=""/>
           </v:shape>
-          <o:OLEObject Type="Embed" ProgID="Equation.DSMT4" ShapeID="_x0000_i1030" DrawAspect="Content" ObjectID="_1781450974" r:id="rId19"/>
+          <o:OLEObject Type="Embed" ProgID="Equation.DSMT4" ShapeID="_x0000_i1030" DrawAspect="Content" ObjectID="_1781452683" r:id="rId19"/>
         </w:object>
       </w:r>
       <w:r>
@@ -1357,10 +1217,10 @@
           <w:position w:val="-10"/>
         </w:rPr>
         <w:object w:dxaOrig="460" w:dyaOrig="320" w14:anchorId="3118207A">
-          <v:shape id="_x0000_i1031" type="#_x0000_t75" style="width:22.55pt;height:16.3pt" o:ole="">
+          <v:shape id="_x0000_i1031" type="#_x0000_t75" style="width:22.5pt;height:16.5pt" o:ole="">
             <v:imagedata r:id="rId18" o:title=""/>
           </v:shape>
-          <o:OLEObject Type="Embed" ProgID="Equation.DSMT4" ShapeID="_x0000_i1031" DrawAspect="Content" ObjectID="_1781450975" r:id="rId20"/>
+          <o:OLEObject Type="Embed" ProgID="Equation.DSMT4" ShapeID="_x0000_i1031" DrawAspect="Content" ObjectID="_1781452684" r:id="rId20"/>
         </w:object>
       </w:r>
       <w:r>
@@ -1375,10 +1235,10 @@
           <w:position w:val="-16"/>
         </w:rPr>
         <w:object w:dxaOrig="800" w:dyaOrig="440" w14:anchorId="05A2B7E6">
-          <v:shape id="_x0000_i1032" type="#_x0000_t75" style="width:40.7pt;height:22.55pt" o:ole="">
+          <v:shape id="_x0000_i1032" type="#_x0000_t75" style="width:40.5pt;height:22.5pt" o:ole="">
             <v:imagedata r:id="rId21" o:title=""/>
           </v:shape>
-          <o:OLEObject Type="Embed" ProgID="Equation.DSMT4" ShapeID="_x0000_i1032" DrawAspect="Content" ObjectID="_1781450976" r:id="rId22"/>
+          <o:OLEObject Type="Embed" ProgID="Equation.DSMT4" ShapeID="_x0000_i1032" DrawAspect="Content" ObjectID="_1781452685" r:id="rId22"/>
         </w:object>
       </w:r>
       <w:r>
@@ -1410,10 +1270,10 @@
           <w:position w:val="-14"/>
         </w:rPr>
         <w:object w:dxaOrig="480" w:dyaOrig="400" w14:anchorId="4E75A249">
-          <v:shape id="_x0000_i1033" type="#_x0000_t75" style="width:24.4pt;height:19.4pt" o:ole="">
+          <v:shape id="_x0000_i1033" type="#_x0000_t75" style="width:24.75pt;height:19.5pt" o:ole="">
             <v:imagedata r:id="rId23" o:title=""/>
           </v:shape>
-          <o:OLEObject Type="Embed" ProgID="Equation.DSMT4" ShapeID="_x0000_i1033" DrawAspect="Content" ObjectID="_1781450977" r:id="rId24"/>
+          <o:OLEObject Type="Embed" ProgID="Equation.DSMT4" ShapeID="_x0000_i1033" DrawAspect="Content" ObjectID="_1781452686" r:id="rId24"/>
         </w:object>
       </w:r>
       <w:r>
@@ -1431,10 +1291,10 @@
           <w:position w:val="-14"/>
         </w:rPr>
         <w:object w:dxaOrig="499" w:dyaOrig="400" w14:anchorId="11DF990C">
-          <v:shape id="_x0000_i1034" type="#_x0000_t75" style="width:24.4pt;height:19.4pt" o:ole="">
+          <v:shape id="_x0000_i1034" type="#_x0000_t75" style="width:24.75pt;height:19.5pt" o:ole="">
             <v:imagedata r:id="rId25" o:title=""/>
           </v:shape>
-          <o:OLEObject Type="Embed" ProgID="Equation.DSMT4" ShapeID="_x0000_i1034" DrawAspect="Content" ObjectID="_1781450978" r:id="rId26"/>
+          <o:OLEObject Type="Embed" ProgID="Equation.DSMT4" ShapeID="_x0000_i1034" DrawAspect="Content" ObjectID="_1781452687" r:id="rId26"/>
         </w:object>
       </w:r>
       <w:r>
@@ -1479,10 +1339,10 @@
           <w:position w:val="-10"/>
         </w:rPr>
         <w:object w:dxaOrig="420" w:dyaOrig="320" w14:anchorId="49FF229F">
-          <v:shape id="_x0000_i1035" type="#_x0000_t75" style="width:21.3pt;height:16.3pt" o:ole="">
+          <v:shape id="_x0000_i1035" type="#_x0000_t75" style="width:21pt;height:16.5pt" o:ole="">
             <v:imagedata r:id="rId14" o:title=""/>
           </v:shape>
-          <o:OLEObject Type="Embed" ProgID="Equation.DSMT4" ShapeID="_x0000_i1035" DrawAspect="Content" ObjectID="_1781450979" r:id="rId27"/>
+          <o:OLEObject Type="Embed" ProgID="Equation.DSMT4" ShapeID="_x0000_i1035" DrawAspect="Content" ObjectID="_1781452688" r:id="rId27"/>
         </w:object>
       </w:r>
       <w:r>
@@ -1528,10 +1388,10 @@
           <w:position w:val="-14"/>
         </w:rPr>
         <w:object w:dxaOrig="520" w:dyaOrig="440" w14:anchorId="5BE00F9E">
-          <v:shape id="_x0000_i1036" type="#_x0000_t75" style="width:26.3pt;height:21.3pt" o:ole="">
+          <v:shape id="_x0000_i1036" type="#_x0000_t75" style="width:26.25pt;height:21pt" o:ole="">
             <v:imagedata r:id="rId28" o:title=""/>
           </v:shape>
-          <o:OLEObject Type="Embed" ProgID="Equation.DSMT4" ShapeID="_x0000_i1036" DrawAspect="Content" ObjectID="_1781450980" r:id="rId29"/>
+          <o:OLEObject Type="Embed" ProgID="Equation.DSMT4" ShapeID="_x0000_i1036" DrawAspect="Content" ObjectID="_1781452689" r:id="rId29"/>
         </w:object>
       </w:r>
       <w:r>
@@ -1552,10 +1412,10 @@
           <w:position w:val="-14"/>
         </w:rPr>
         <w:object w:dxaOrig="540" w:dyaOrig="440" w14:anchorId="3DC402C8">
-          <v:shape id="_x0000_i1037" type="#_x0000_t75" style="width:27.55pt;height:21.3pt" o:ole="">
+          <v:shape id="_x0000_i1037" type="#_x0000_t75" style="width:27.75pt;height:21pt" o:ole="">
             <v:imagedata r:id="rId30" o:title=""/>
           </v:shape>
-          <o:OLEObject Type="Embed" ProgID="Equation.DSMT4" ShapeID="_x0000_i1037" DrawAspect="Content" ObjectID="_1781450981" r:id="rId31"/>
+          <o:OLEObject Type="Embed" ProgID="Equation.DSMT4" ShapeID="_x0000_i1037" DrawAspect="Content" ObjectID="_1781452690" r:id="rId31"/>
         </w:object>
       </w:r>
       <w:r>
@@ -1583,10 +1443,10 @@
           <w:position w:val="-14"/>
         </w:rPr>
         <w:object w:dxaOrig="520" w:dyaOrig="440" w14:anchorId="0451374F">
-          <v:shape id="_x0000_i1038" type="#_x0000_t75" style="width:26.3pt;height:21.3pt" o:ole="">
+          <v:shape id="_x0000_i1038" type="#_x0000_t75" style="width:26.25pt;height:21pt" o:ole="">
             <v:imagedata r:id="rId28" o:title=""/>
           </v:shape>
-          <o:OLEObject Type="Embed" ProgID="Equation.DSMT4" ShapeID="_x0000_i1038" DrawAspect="Content" ObjectID="_1781450982" r:id="rId32"/>
+          <o:OLEObject Type="Embed" ProgID="Equation.DSMT4" ShapeID="_x0000_i1038" DrawAspect="Content" ObjectID="_1781452691" r:id="rId32"/>
         </w:object>
       </w:r>
       <w:r>
@@ -1601,10 +1461,10 @@
           <w:position w:val="-20"/>
         </w:rPr>
         <w:object w:dxaOrig="600" w:dyaOrig="520" w14:anchorId="78C20D90">
-          <v:shape id="_x0000_i1039" type="#_x0000_t75" style="width:29.45pt;height:26.3pt" o:ole="">
+          <v:shape id="_x0000_i1039" type="#_x0000_t75" style="width:29.25pt;height:26.25pt" o:ole="">
             <v:imagedata r:id="rId33" o:title=""/>
           </v:shape>
-          <o:OLEObject Type="Embed" ProgID="Equation.DSMT4" ShapeID="_x0000_i1039" DrawAspect="Content" ObjectID="_1781450983" r:id="rId34"/>
+          <o:OLEObject Type="Embed" ProgID="Equation.DSMT4" ShapeID="_x0000_i1039" DrawAspect="Content" ObjectID="_1781452692" r:id="rId34"/>
         </w:object>
       </w:r>
       <w:r>
@@ -1633,10 +1493,10 @@
           <w:position w:val="-12"/>
         </w:rPr>
         <w:object w:dxaOrig="639" w:dyaOrig="360" w14:anchorId="478F36D0">
-          <v:shape id="_x0000_i1040" type="#_x0000_t75" style="width:31.3pt;height:18.8pt" o:ole="">
+          <v:shape id="_x0000_i1040" type="#_x0000_t75" style="width:31.5pt;height:18.75pt" o:ole="">
             <v:imagedata r:id="rId35" o:title=""/>
           </v:shape>
-          <o:OLEObject Type="Embed" ProgID="Equation.DSMT4" ShapeID="_x0000_i1040" DrawAspect="Content" ObjectID="_1781450984" r:id="rId36"/>
+          <o:OLEObject Type="Embed" ProgID="Equation.DSMT4" ShapeID="_x0000_i1040" DrawAspect="Content" ObjectID="_1781452693" r:id="rId36"/>
         </w:object>
       </w:r>
       <w:r>
@@ -1668,10 +1528,10 @@
           <w:position w:val="-12"/>
         </w:rPr>
         <w:object w:dxaOrig="1120" w:dyaOrig="360" w14:anchorId="5C3699CF">
-          <v:shape id="_x0000_i1041" type="#_x0000_t75" style="width:55.7pt;height:18.8pt" o:ole="">
+          <v:shape id="_x0000_i1041" type="#_x0000_t75" style="width:55.5pt;height:18.75pt" o:ole="">
             <v:imagedata r:id="rId37" o:title=""/>
           </v:shape>
-          <o:OLEObject Type="Embed" ProgID="Equation.DSMT4" ShapeID="_x0000_i1041" DrawAspect="Content" ObjectID="_1781450985" r:id="rId38"/>
+          <o:OLEObject Type="Embed" ProgID="Equation.DSMT4" ShapeID="_x0000_i1041" DrawAspect="Content" ObjectID="_1781452694" r:id="rId38"/>
         </w:object>
       </w:r>
       <w:r>
@@ -1686,10 +1546,10 @@
           <w:position w:val="-14"/>
         </w:rPr>
         <w:object w:dxaOrig="499" w:dyaOrig="400" w14:anchorId="35B788A5">
-          <v:shape id="_x0000_i1042" type="#_x0000_t75" style="width:24.4pt;height:19.4pt" o:ole="">
+          <v:shape id="_x0000_i1042" type="#_x0000_t75" style="width:24.75pt;height:19.5pt" o:ole="">
             <v:imagedata r:id="rId25" o:title=""/>
           </v:shape>
-          <o:OLEObject Type="Embed" ProgID="Equation.DSMT4" ShapeID="_x0000_i1042" DrawAspect="Content" ObjectID="_1781450986" r:id="rId39"/>
+          <o:OLEObject Type="Embed" ProgID="Equation.DSMT4" ShapeID="_x0000_i1042" DrawAspect="Content" ObjectID="_1781452695" r:id="rId39"/>
         </w:object>
       </w:r>
       <w:r>
@@ -2694,25 +2554,7 @@
           <w:i/>
           <w:rtl/>
         </w:rPr>
-        <w:t xml:space="preserve">בכדי לבצע את </w:t>
-      </w:r>
-      <w:proofErr w:type="spellStart"/>
-      <w:r>
-        <w:rPr>
-          <w:rFonts w:hint="cs"/>
-          <w:i/>
-          <w:rtl/>
-        </w:rPr>
-        <w:t>הקונבולוציה</w:t>
-      </w:r>
-      <w:proofErr w:type="spellEnd"/>
-      <w:r>
-        <w:rPr>
-          <w:rFonts w:hint="cs"/>
-          <w:i/>
-          <w:rtl/>
-        </w:rPr>
-        <w:t xml:space="preserve"> הלינארית בצורה יעילה אנו נשתמש בשיטת </w:t>
+        <w:t xml:space="preserve">בכדי לבצע את הקונבולוציה הלינארית בצורה יעילה אנו נשתמש בשיטת </w:t>
       </w:r>
       <w:r>
         <w:rPr>
@@ -2766,7 +2608,6 @@
         </w:rPr>
         <w:t xml:space="preserve">, הורידו את הקובץ </w:t>
       </w:r>
-      <w:proofErr w:type="spellStart"/>
       <w:r>
         <w:rPr>
           <w:rFonts w:asciiTheme="minorBidi" w:hAnsiTheme="minorBidi" w:cstheme="minorBidi"/>
@@ -2774,7 +2615,6 @@
         </w:rPr>
         <w:t>sig_x.mat</w:t>
       </w:r>
-      <w:proofErr w:type="spellEnd"/>
       <w:r>
         <w:rPr>
           <w:rFonts w:asciiTheme="minorBidi" w:hAnsiTheme="minorBidi" w:cstheme="minorBidi"/>
@@ -2856,7 +2696,7 @@
         </w:numPr>
         <w:ind w:left="720"/>
         <w:rPr>
-          <w:rFonts w:asciiTheme="minorBidi" w:hAnsiTheme="minorBidi" w:cstheme="minorBidi" w:hint="cs"/>
+          <w:rFonts w:asciiTheme="minorBidi" w:hAnsiTheme="minorBidi" w:cstheme="minorBidi"/>
           <w:i/>
           <w:rtl/>
         </w:rPr>
@@ -2909,31 +2749,7 @@
                 <w:rPr>
                   <w:rFonts w:ascii="Cambria Math" w:hAnsi="Cambria Math" w:cstheme="minorBidi"/>
                 </w:rPr>
-                <m:t>2</m:t>
-              </m:r>
-              <m:r>
-                <w:rPr>
-                  <w:rFonts w:ascii="Cambria Math" w:hAnsi="Cambria Math" w:cstheme="minorBidi"/>
-                </w:rPr>
-                <m:t>π</m:t>
-              </m:r>
-              <m:r>
-                <w:rPr>
-                  <w:rFonts w:ascii="Cambria Math" w:hAnsi="Cambria Math" w:cstheme="minorBidi"/>
-                </w:rPr>
-                <m:t>⋅</m:t>
-              </m:r>
-              <m:r>
-                <w:rPr>
-                  <w:rFonts w:ascii="Cambria Math" w:hAnsi="Cambria Math" w:cstheme="minorBidi"/>
-                </w:rPr>
-                <m:t>4</m:t>
-              </m:r>
-              <m:r>
-                <w:rPr>
-                  <w:rFonts w:ascii="Cambria Math" w:hAnsi="Cambria Math" w:cstheme="minorBidi"/>
-                </w:rPr>
-                <m:t xml:space="preserve">00n </m:t>
+                <m:t xml:space="preserve">2π⋅400n </m:t>
               </m:r>
             </m:num>
             <m:den>
@@ -2941,25 +2757,7 @@
                 <w:rPr>
                   <w:rFonts w:ascii="Cambria Math" w:hAnsi="Cambria Math" w:cstheme="minorBidi"/>
                 </w:rPr>
-                <m:t>18000</m:t>
-              </m:r>
-              <m:r>
-                <w:rPr>
-                  <w:rFonts w:ascii="Cambria Math" w:hAnsi="Cambria Math" w:cstheme="minorBidi"/>
-                </w:rPr>
-                <m:t>+0</m:t>
-              </m:r>
-              <m:r>
-                <w:rPr>
-                  <w:rFonts w:ascii="Cambria Math" w:hAnsi="Cambria Math" w:cstheme="minorBidi"/>
-                </w:rPr>
-                <m:t>.</m:t>
-              </m:r>
-              <m:r>
-                <w:rPr>
-                  <w:rFonts w:ascii="Cambria Math" w:hAnsi="Cambria Math" w:cstheme="minorBidi"/>
-                </w:rPr>
-                <m:t>14</m:t>
+                <m:t>18000+0.14</m:t>
               </m:r>
             </m:den>
           </m:f>
@@ -3033,19 +2831,7 @@
                 <w:rPr>
                   <w:rFonts w:ascii="Cambria Math" w:hAnsi="Cambria Math" w:cstheme="minorBidi"/>
                 </w:rPr>
-                <m:t>2</m:t>
-              </m:r>
-              <m:r>
-                <w:rPr>
-                  <w:rFonts w:ascii="Cambria Math" w:hAnsi="Cambria Math" w:cstheme="minorBidi"/>
-                </w:rPr>
-                <m:t>π⋅</m:t>
-              </m:r>
-              <m:r>
-                <w:rPr>
-                  <w:rFonts w:ascii="Cambria Math" w:hAnsi="Cambria Math" w:cstheme="minorBidi"/>
-                </w:rPr>
-                <m:t xml:space="preserve">3000n </m:t>
+                <m:t xml:space="preserve">2π⋅3000n </m:t>
               </m:r>
             </m:num>
             <m:den>
@@ -3053,19 +2839,7 @@
                 <w:rPr>
                   <w:rFonts w:ascii="Cambria Math" w:hAnsi="Cambria Math" w:cstheme="minorBidi"/>
                 </w:rPr>
-                <m:t>18000</m:t>
-              </m:r>
-              <m:r>
-                <w:rPr>
-                  <w:rFonts w:ascii="Cambria Math" w:hAnsi="Cambria Math" w:cstheme="minorBidi"/>
-                </w:rPr>
-                <m:t>+</m:t>
-              </m:r>
-              <m:r>
-                <w:rPr>
-                  <w:rFonts w:ascii="Cambria Math" w:hAnsi="Cambria Math" w:cstheme="minorBidi"/>
-                </w:rPr>
-                <m:t>1.05</m:t>
+                <m:t>18000+1.05</m:t>
               </m:r>
             </m:den>
           </m:f>
@@ -3081,7 +2855,7 @@
     <w:p>
       <w:pPr>
         <w:rPr>
-          <w:rFonts w:asciiTheme="minorBidi" w:hAnsiTheme="minorBidi" w:hint="cs"/>
+          <w:rFonts w:asciiTheme="minorBidi" w:hAnsiTheme="minorBidi"/>
           <w:i/>
         </w:rPr>
       </w:pPr>
@@ -3111,7 +2885,14 @@
           <w:rFonts w:asciiTheme="minorBidi" w:hAnsiTheme="minorBidi" w:cstheme="minorBidi"/>
           <w:i/>
         </w:rPr>
-        <w:t>_1.mat, filter_2.mat</w:t>
+        <w:t>filter_</w:t>
+      </w:r>
+      <w:r>
+        <w:rPr>
+          <w:rFonts w:asciiTheme="minorBidi" w:hAnsiTheme="minorBidi" w:cstheme="minorBidi"/>
+          <w:i/>
+        </w:rPr>
+        <w:t>1.mat, filter_2.mat</w:t>
       </w:r>
       <w:r>
         <w:rPr>
@@ -3131,7 +2912,7 @@
         </w:numPr>
         <w:ind w:left="720"/>
         <w:rPr>
-          <w:rFonts w:asciiTheme="minorBidi" w:hAnsiTheme="minorBidi" w:cstheme="minorBidi" w:hint="cs"/>
+          <w:rFonts w:asciiTheme="minorBidi" w:hAnsiTheme="minorBidi" w:cstheme="minorBidi"/>
           <w:i/>
           <w:rtl/>
         </w:rPr>
@@ -3299,25 +3080,7 @@
           <w:i/>
           <w:rtl/>
         </w:rPr>
-        <w:t xml:space="preserve">ממשו באופן ישיר </w:t>
-      </w:r>
-      <w:proofErr w:type="spellStart"/>
-      <w:r>
-        <w:rPr>
-          <w:rFonts w:asciiTheme="minorBidi" w:hAnsiTheme="minorBidi" w:cstheme="minorBidi"/>
-          <w:i/>
-          <w:rtl/>
-        </w:rPr>
-        <w:t>קונבולוציה</w:t>
-      </w:r>
-      <w:proofErr w:type="spellEnd"/>
-      <w:r>
-        <w:rPr>
-          <w:rFonts w:asciiTheme="minorBidi" w:hAnsiTheme="minorBidi" w:cstheme="minorBidi"/>
-          <w:i/>
-          <w:rtl/>
-        </w:rPr>
-        <w:t xml:space="preserve"> לינארית בין הסיגנל </w:t>
+        <w:t xml:space="preserve">ממשו באופן ישיר קונבולוציה לינארית בין הסיגנל </w:t>
       </w:r>
       <m:oMath>
         <m:r>
@@ -3345,7 +3108,7 @@
         </w:numPr>
         <w:ind w:left="720"/>
         <w:rPr>
-          <w:rFonts w:asciiTheme="minorBidi" w:hAnsiTheme="minorBidi" w:cstheme="minorBidi" w:hint="cs"/>
+          <w:rFonts w:asciiTheme="minorBidi" w:hAnsiTheme="minorBidi" w:cstheme="minorBidi"/>
           <w:i/>
           <w:highlight w:val="yellow"/>
           <w:rtl/>
@@ -3358,27 +3121,7 @@
           <w:highlight w:val="yellow"/>
           <w:rtl/>
         </w:rPr>
-        <w:t xml:space="preserve">תוצאות </w:t>
-      </w:r>
-      <w:proofErr w:type="spellStart"/>
-      <w:r>
-        <w:rPr>
-          <w:rFonts w:asciiTheme="minorBidi" w:hAnsiTheme="minorBidi" w:cstheme="minorBidi"/>
-          <w:i/>
-          <w:highlight w:val="yellow"/>
-          <w:rtl/>
-        </w:rPr>
-        <w:t>הקונבולוציה</w:t>
-      </w:r>
-      <w:proofErr w:type="spellEnd"/>
-      <w:r>
-        <w:rPr>
-          <w:rFonts w:asciiTheme="minorBidi" w:hAnsiTheme="minorBidi" w:cstheme="minorBidi"/>
-          <w:i/>
-          <w:highlight w:val="yellow"/>
-          <w:rtl/>
-        </w:rPr>
-        <w:t xml:space="preserve"> מראות את ההשפעה של כל מסנן על הסיגנל</w:t>
+        <w:t>תוצאות הקונבולוציה מראות את ההשפעה של כל מסנן על הסיגנל</w:t>
       </w:r>
       <w:r>
         <w:rPr>
@@ -3450,27 +3193,7 @@
           <w:highlight w:val="yellow"/>
           <w:rtl/>
         </w:rPr>
-        <w:t xml:space="preserve"> אחרים, כפי שניתן לראות מהגרפים של </w:t>
-      </w:r>
-      <w:proofErr w:type="spellStart"/>
-      <w:r>
-        <w:rPr>
-          <w:rFonts w:asciiTheme="minorBidi" w:hAnsiTheme="minorBidi" w:cstheme="minorBidi"/>
-          <w:i/>
-          <w:highlight w:val="yellow"/>
-          <w:rtl/>
-        </w:rPr>
-        <w:t>הקונבולוציה</w:t>
-      </w:r>
-      <w:proofErr w:type="spellEnd"/>
-      <w:r>
-        <w:rPr>
-          <w:rFonts w:asciiTheme="minorBidi" w:hAnsiTheme="minorBidi" w:cstheme="minorBidi"/>
-          <w:i/>
-          <w:highlight w:val="yellow"/>
-          <w:rtl/>
-        </w:rPr>
-        <w:t xml:space="preserve"> הלינארית</w:t>
+        <w:t xml:space="preserve"> אחרים, כפי שניתן לראות מהגרפים של הקונבולוציה הלינארית</w:t>
       </w:r>
       <w:r>
         <w:rPr>
@@ -3735,25 +3458,7 @@
           <w:i/>
           <w:rtl/>
         </w:rPr>
-        <w:t xml:space="preserve">ממשו </w:t>
-      </w:r>
-      <w:proofErr w:type="spellStart"/>
-      <w:r>
-        <w:rPr>
-          <w:rFonts w:asciiTheme="minorBidi" w:hAnsiTheme="minorBidi" w:cstheme="minorBidi"/>
-          <w:i/>
-          <w:rtl/>
-        </w:rPr>
-        <w:t>קונבולוציה</w:t>
-      </w:r>
-      <w:proofErr w:type="spellEnd"/>
-      <w:r>
-        <w:rPr>
-          <w:rFonts w:asciiTheme="minorBidi" w:hAnsiTheme="minorBidi" w:cstheme="minorBidi"/>
-          <w:i/>
-          <w:rtl/>
-        </w:rPr>
-        <w:t xml:space="preserve"> לינארית על ידי </w:t>
+        <w:t xml:space="preserve">ממשו קונבולוציה לינארית על ידי </w:t>
       </w:r>
       <w:r>
         <w:rPr>
@@ -3827,25 +3532,7 @@
           <w:i/>
           <w:rtl/>
         </w:rPr>
-        <w:t xml:space="preserve">ציירו על אותו הגרף את המוצא של שלושת סוגי </w:t>
-      </w:r>
-      <w:proofErr w:type="spellStart"/>
-      <w:r>
-        <w:rPr>
-          <w:rFonts w:asciiTheme="minorBidi" w:hAnsiTheme="minorBidi" w:cstheme="minorBidi"/>
-          <w:i/>
-          <w:rtl/>
-        </w:rPr>
-        <w:t>הקונבולוציה</w:t>
-      </w:r>
-      <w:proofErr w:type="spellEnd"/>
-      <w:r>
-        <w:rPr>
-          <w:rFonts w:asciiTheme="minorBidi" w:hAnsiTheme="minorBidi" w:cstheme="minorBidi"/>
-          <w:i/>
-          <w:rtl/>
-        </w:rPr>
-        <w:t xml:space="preserve"> עבור כל אחד מהמסננים והראו כי ביצעתם </w:t>
+        <w:t xml:space="preserve">ציירו על אותו הגרף את המוצא של שלושת סוגי הקונבולוציה עבור כל אחד מהמסננים והראו כי ביצעתם </w:t>
       </w:r>
       <w:r>
         <w:rPr>
@@ -5246,6 +4933,7 @@
   <w:style w:type="character" w:default="1" w:styleId="DefaultParagraphFont">
     <w:name w:val="Default Paragraph Font"/>
     <w:uiPriority w:val="1"/>
+    <w:semiHidden/>
     <w:unhideWhenUsed/>
   </w:style>
   <w:style w:type="table" w:default="1" w:styleId="TableNormal">

</xml_diff>

<commit_message>
cleaned signal_x file from unnecessary comments fixed OVA_filter (zoom n <500) added my part to the docx
</commit_message>
<xml_diff>
--- a/MATLAB_DSP1_2024.docx
+++ b/MATLAB_DSP1_2024.docx
@@ -1,6 +1,6 @@
 
 <file path=word/document.xml><?xml version="1.0" encoding="utf-8"?>
-<w:document xmlns:wpc="http://schemas.microsoft.com/office/word/2010/wordprocessingCanvas" xmlns:cx="http://schemas.microsoft.com/office/drawing/2014/chartex" xmlns:cx1="http://schemas.microsoft.com/office/drawing/2015/9/8/chartex" xmlns:cx2="http://schemas.microsoft.com/office/drawing/2015/10/21/chartex" xmlns:cx3="http://schemas.microsoft.com/office/drawing/2016/5/9/chartex" xmlns:cx4="http://schemas.microsoft.com/office/drawing/2016/5/10/chartex" xmlns:cx5="http://schemas.microsoft.com/office/drawing/2016/5/11/chartex" xmlns:cx6="http://schemas.microsoft.com/office/drawing/2016/5/12/chartex" xmlns:cx7="http://schemas.microsoft.com/office/drawing/2016/5/13/chartex" xmlns:cx8="http://schemas.microsoft.com/office/drawing/2016/5/14/chartex" xmlns:mc="http://schemas.openxmlformats.org/markup-compatibility/2006" xmlns:aink="http://schemas.microsoft.com/office/drawing/2016/ink" xmlns:am3d="http://schemas.microsoft.com/office/drawing/2017/model3d" xmlns:o="urn:schemas-microsoft-com:office:office" xmlns:oel="http://schemas.microsoft.com/office/2019/extlst" xmlns:r="http://schemas.openxmlformats.org/officeDocument/2006/relationships" xmlns:m="http://schemas.openxmlformats.org/officeDocument/2006/math" xmlns:v="urn:schemas-microsoft-com:vml" xmlns:wp14="http://schemas.microsoft.com/office/word/2010/wordprocessingDrawing" xmlns:wp="http://schemas.openxmlformats.org/drawingml/2006/wordprocessingDrawing" xmlns:w10="urn:schemas-microsoft-com:office:word" xmlns:w="http://schemas.openxmlformats.org/wordprocessingml/2006/main" xmlns:w14="http://schemas.microsoft.com/office/word/2010/wordml" xmlns:w15="http://schemas.microsoft.com/office/word/2012/wordml" xmlns:w16cex="http://schemas.microsoft.com/office/word/2018/wordml/cex" xmlns:w16cid="http://schemas.microsoft.com/office/word/2016/wordml/cid" xmlns:w16="http://schemas.microsoft.com/office/word/2018/wordml" xmlns:w16du="http://schemas.microsoft.com/office/word/2023/wordml/word16du" xmlns:w16sdtdh="http://schemas.microsoft.com/office/word/2020/wordml/sdtdatahash" xmlns:w16se="http://schemas.microsoft.com/office/word/2015/wordml/symex" xmlns:wpg="http://schemas.microsoft.com/office/word/2010/wordprocessingGroup" xmlns:wpi="http://schemas.microsoft.com/office/word/2010/wordprocessingInk" xmlns:wne="http://schemas.microsoft.com/office/word/2006/wordml" xmlns:wps="http://schemas.microsoft.com/office/word/2010/wordprocessingShape" mc:Ignorable="w14 w15 w16se w16cid w16 w16cex w16sdtdh w16du wp14">
+<w:document xmlns:wpc="http://schemas.microsoft.com/office/word/2010/wordprocessingCanvas" xmlns:cx="http://schemas.microsoft.com/office/drawing/2014/chartex" xmlns:cx1="http://schemas.microsoft.com/office/drawing/2015/9/8/chartex" xmlns:cx2="http://schemas.microsoft.com/office/drawing/2015/10/21/chartex" xmlns:cx3="http://schemas.microsoft.com/office/drawing/2016/5/9/chartex" xmlns:cx4="http://schemas.microsoft.com/office/drawing/2016/5/10/chartex" xmlns:cx5="http://schemas.microsoft.com/office/drawing/2016/5/11/chartex" xmlns:cx6="http://schemas.microsoft.com/office/drawing/2016/5/12/chartex" xmlns:cx7="http://schemas.microsoft.com/office/drawing/2016/5/13/chartex" xmlns:cx8="http://schemas.microsoft.com/office/drawing/2016/5/14/chartex" xmlns:mc="http://schemas.openxmlformats.org/markup-compatibility/2006" xmlns:aink="http://schemas.microsoft.com/office/drawing/2016/ink" xmlns:am3d="http://schemas.microsoft.com/office/drawing/2017/model3d" xmlns:o="urn:schemas-microsoft-com:office:office" xmlns:oel="http://schemas.microsoft.com/office/2019/extlst" xmlns:r="http://schemas.openxmlformats.org/officeDocument/2006/relationships" xmlns:m="http://schemas.openxmlformats.org/officeDocument/2006/math" xmlns:v="urn:schemas-microsoft-com:vml" xmlns:wp14="http://schemas.microsoft.com/office/word/2010/wordprocessingDrawing" xmlns:wp="http://schemas.openxmlformats.org/drawingml/2006/wordprocessingDrawing" xmlns:w10="urn:schemas-microsoft-com:office:word" xmlns:w="http://schemas.openxmlformats.org/wordprocessingml/2006/main" xmlns:w14="http://schemas.microsoft.com/office/word/2010/wordml" xmlns:w15="http://schemas.microsoft.com/office/word/2012/wordml" xmlns:w16cex="http://schemas.microsoft.com/office/word/2018/wordml/cex" xmlns:w16cid="http://schemas.microsoft.com/office/word/2016/wordml/cid" xmlns:w16="http://schemas.microsoft.com/office/word/2018/wordml" xmlns:w16sdtdh="http://schemas.microsoft.com/office/word/2020/wordml/sdtdatahash" xmlns:w16se="http://schemas.microsoft.com/office/word/2015/wordml/symex" xmlns:wpg="http://schemas.microsoft.com/office/word/2010/wordprocessingGroup" xmlns:wpi="http://schemas.microsoft.com/office/word/2010/wordprocessingInk" xmlns:wne="http://schemas.microsoft.com/office/word/2006/wordml" xmlns:wps="http://schemas.microsoft.com/office/word/2010/wordprocessingShape" mc:Ignorable="w14 w15 w16se w16cid w16 w16cex w16sdtdh wp14">
   <w:body>
     <w:p>
       <w:pPr>
@@ -131,7 +131,23 @@
           <w:rFonts w:hint="cs"/>
           <w:rtl/>
         </w:rPr>
-        <w:t xml:space="preserve"> את קוד המטלב שכתבתם בתוספת הערות</w:t>
+        <w:t xml:space="preserve"> את קוד </w:t>
+      </w:r>
+      <w:proofErr w:type="spellStart"/>
+      <w:r>
+        <w:rPr>
+          <w:rFonts w:hint="cs"/>
+          <w:rtl/>
+        </w:rPr>
+        <w:t>המטלב</w:t>
+      </w:r>
+      <w:proofErr w:type="spellEnd"/>
+      <w:r>
+        <w:rPr>
+          <w:rFonts w:hint="cs"/>
+          <w:rtl/>
+        </w:rPr>
+        <w:t xml:space="preserve"> שכתבתם בתוספת הערות</w:t>
       </w:r>
       <w:r>
         <w:rPr>
@@ -473,15 +489,19 @@
           <w:bCs/>
           <w:rtl/>
         </w:rPr>
-        <w:t xml:space="preserve">בתרגיל זה אסור להשתמש בפקודות המטלב: </w:t>
-      </w:r>
-      <w:r>
-        <w:rPr>
+        <w:t xml:space="preserve">בתרגיל זה אסור להשתמש בפקודות </w:t>
+      </w:r>
+      <w:proofErr w:type="spellStart"/>
+      <w:r>
+        <w:rPr>
+          <w:rFonts w:hint="cs"/>
           <w:b/>
           <w:bCs/>
-        </w:rPr>
-        <w:t>conv, filter, fft2, ifft2, fftn, ifftn</w:t>
-      </w:r>
+          <w:rtl/>
+        </w:rPr>
+        <w:t>המטלב</w:t>
+      </w:r>
+      <w:proofErr w:type="spellEnd"/>
       <w:r>
         <w:rPr>
           <w:rFonts w:hint="cs"/>
@@ -489,73 +509,73 @@
           <w:bCs/>
           <w:rtl/>
         </w:rPr>
-        <w:t xml:space="preserve">, </w:t>
+        <w:t xml:space="preserve">: </w:t>
       </w:r>
       <w:r>
         <w:rPr>
           <w:b/>
           <w:bCs/>
         </w:rPr>
-        <w:t>xcorr</w:t>
-      </w:r>
-      <w:r>
-        <w:rPr>
-          <w:rFonts w:hint="cs"/>
+        <w:t xml:space="preserve">conv, filter, fft2, ifft2, </w:t>
+      </w:r>
+      <w:proofErr w:type="spellStart"/>
+      <w:r>
+        <w:rPr>
           <w:b/>
           <w:bCs/>
-          <w:rtl/>
-        </w:rPr>
-        <w:t xml:space="preserve">, </w:t>
-      </w:r>
+        </w:rPr>
+        <w:t>fftn</w:t>
+      </w:r>
+      <w:proofErr w:type="spellEnd"/>
       <w:r>
         <w:rPr>
           <w:b/>
           <w:bCs/>
         </w:rPr>
-        <w:t>conv2</w:t>
-      </w:r>
-      <w:r>
-        <w:rPr>
-          <w:rFonts w:hint="cs"/>
+        <w:t xml:space="preserve">, </w:t>
+      </w:r>
+      <w:proofErr w:type="spellStart"/>
+      <w:r>
+        <w:rPr>
           <w:b/>
           <w:bCs/>
-          <w:rtl/>
-        </w:rPr>
-        <w:t xml:space="preserve">, </w:t>
-      </w:r>
-      <w:r>
-        <w:rPr>
+        </w:rPr>
+        <w:t>ifftn</w:t>
+      </w:r>
+      <w:proofErr w:type="spellEnd"/>
+      <w:r>
+        <w:rPr>
+          <w:rFonts w:hint="cs"/>
           <w:b/>
           <w:bCs/>
-        </w:rPr>
-        <w:t>xcorr2, fft2, fftn, fftfilt</w:t>
-      </w:r>
-      <w:r>
-        <w:rPr>
-          <w:rFonts w:hint="cs"/>
+          <w:rtl/>
+        </w:rPr>
+        <w:t xml:space="preserve">, </w:t>
+      </w:r>
+      <w:proofErr w:type="spellStart"/>
+      <w:r>
+        <w:rPr>
           <w:b/>
           <w:bCs/>
-          <w:rtl/>
-        </w:rPr>
-        <w:t>.</w:t>
-      </w:r>
-    </w:p>
-    <w:p>
-      <w:pPr>
-        <w:rPr>
+        </w:rPr>
+        <w:t>xcorr</w:t>
+      </w:r>
+      <w:proofErr w:type="spellEnd"/>
+      <w:r>
+        <w:rPr>
+          <w:rFonts w:hint="cs"/>
           <w:b/>
           <w:bCs/>
           <w:rtl/>
         </w:rPr>
-      </w:pPr>
-      <w:r>
-        <w:rPr>
-          <w:rFonts w:hint="cs"/>
+        <w:t xml:space="preserve">, </w:t>
+      </w:r>
+      <w:r>
+        <w:rPr>
           <w:b/>
           <w:bCs/>
-          <w:rtl/>
-        </w:rPr>
-        <w:t>ב</w:t>
+        </w:rPr>
+        <w:t>conv2</w:t>
       </w:r>
       <w:r>
         <w:rPr>
@@ -564,40 +584,40 @@
           <w:bCs/>
           <w:rtl/>
         </w:rPr>
-        <w:t>חלק</w:t>
-      </w:r>
-      <w:r>
-        <w:rPr>
-          <w:rFonts w:hint="cs"/>
+        <w:t xml:space="preserve">, </w:t>
+      </w:r>
+      <w:r>
+        <w:rPr>
           <w:b/>
           <w:bCs/>
-          <w:rtl/>
-        </w:rPr>
-        <w:t xml:space="preserve"> א' אין להשתמש גם בפקודות </w:t>
-      </w:r>
+        </w:rPr>
+        <w:t xml:space="preserve">xcorr2, fft2, </w:t>
+      </w:r>
+      <w:proofErr w:type="spellStart"/>
       <w:r>
         <w:rPr>
           <w:b/>
           <w:bCs/>
         </w:rPr>
-        <w:t>fft</w:t>
-      </w:r>
-      <w:r>
-        <w:rPr>
-          <w:rFonts w:hint="cs"/>
+        <w:t>fftn</w:t>
+      </w:r>
+      <w:proofErr w:type="spellEnd"/>
+      <w:r>
+        <w:rPr>
           <w:b/>
           <w:bCs/>
-          <w:rtl/>
         </w:rPr>
         <w:t xml:space="preserve">, </w:t>
       </w:r>
+      <w:proofErr w:type="spellStart"/>
       <w:r>
         <w:rPr>
           <w:b/>
           <w:bCs/>
         </w:rPr>
-        <w:t>ifft</w:t>
-      </w:r>
+        <w:t>fftfilt</w:t>
+      </w:r>
+      <w:proofErr w:type="spellEnd"/>
       <w:r>
         <w:rPr>
           <w:rFonts w:hint="cs"/>
@@ -610,6 +630,78 @@
     </w:p>
     <w:p>
       <w:pPr>
+        <w:rPr>
+          <w:b/>
+          <w:bCs/>
+          <w:rtl/>
+        </w:rPr>
+      </w:pPr>
+      <w:r>
+        <w:rPr>
+          <w:rFonts w:hint="cs"/>
+          <w:b/>
+          <w:bCs/>
+          <w:rtl/>
+        </w:rPr>
+        <w:t>ב</w:t>
+      </w:r>
+      <w:r>
+        <w:rPr>
+          <w:rFonts w:hint="cs"/>
+          <w:b/>
+          <w:bCs/>
+          <w:rtl/>
+        </w:rPr>
+        <w:t>חלק</w:t>
+      </w:r>
+      <w:r>
+        <w:rPr>
+          <w:rFonts w:hint="cs"/>
+          <w:b/>
+          <w:bCs/>
+          <w:rtl/>
+        </w:rPr>
+        <w:t xml:space="preserve"> א' אין להשתמש גם בפקודות </w:t>
+      </w:r>
+      <w:proofErr w:type="spellStart"/>
+      <w:r>
+        <w:rPr>
+          <w:b/>
+          <w:bCs/>
+        </w:rPr>
+        <w:t>fft</w:t>
+      </w:r>
+      <w:proofErr w:type="spellEnd"/>
+      <w:r>
+        <w:rPr>
+          <w:rFonts w:hint="cs"/>
+          <w:b/>
+          <w:bCs/>
+          <w:rtl/>
+        </w:rPr>
+        <w:t xml:space="preserve">, </w:t>
+      </w:r>
+      <w:proofErr w:type="spellStart"/>
+      <w:r>
+        <w:rPr>
+          <w:b/>
+          <w:bCs/>
+        </w:rPr>
+        <w:t>ifft</w:t>
+      </w:r>
+      <w:proofErr w:type="spellEnd"/>
+      <w:r>
+        <w:rPr>
+          <w:rFonts w:hint="cs"/>
+          <w:b/>
+          <w:bCs/>
+          <w:rtl/>
+        </w:rPr>
+        <w:t>.</w:t>
+      </w:r>
+    </w:p>
+    <w:p>
+      <w:pPr>
         <w:pStyle w:val="Heading1"/>
         <w:rPr>
           <w:rtl/>
@@ -707,7 +799,23 @@
           <w:rFonts w:hint="cs"/>
           <w:rtl/>
         </w:rPr>
-        <w:t>יש לממש את השיגרות ב</w:t>
+        <w:t xml:space="preserve">יש לממש את </w:t>
+      </w:r>
+      <w:proofErr w:type="spellStart"/>
+      <w:r>
+        <w:rPr>
+          <w:rFonts w:hint="cs"/>
+          <w:rtl/>
+        </w:rPr>
+        <w:t>השיגרות</w:t>
+      </w:r>
+      <w:proofErr w:type="spellEnd"/>
+      <w:r>
+        <w:rPr>
+          <w:rFonts w:hint="cs"/>
+          <w:rtl/>
+        </w:rPr>
+        <w:t xml:space="preserve"> ב</w:t>
       </w:r>
       <w:r>
         <w:rPr>
@@ -927,7 +1035,23 @@
           <w:rFonts w:hint="cs"/>
           <w:rtl/>
         </w:rPr>
-        <w:t>צרפו את קוד המטלב שפיתחתם בתוספת הערות (בגוף הקוד).</w:t>
+        <w:t xml:space="preserve">צרפו את קוד </w:t>
+      </w:r>
+      <w:proofErr w:type="spellStart"/>
+      <w:r>
+        <w:rPr>
+          <w:rFonts w:hint="cs"/>
+          <w:rtl/>
+        </w:rPr>
+        <w:t>המטלב</w:t>
+      </w:r>
+      <w:proofErr w:type="spellEnd"/>
+      <w:r>
+        <w:rPr>
+          <w:rFonts w:hint="cs"/>
+          <w:rtl/>
+        </w:rPr>
+        <w:t xml:space="preserve"> שפיתחתם בתוספת הערות (בגוף הקוד).</w:t>
       </w:r>
     </w:p>
     <w:p>
@@ -983,6 +1107,7 @@
       </w:pPr>
       <w:r>
         <w:rPr>
+          <w:noProof/>
           <w:position w:val="-44"/>
         </w:rPr>
         <w:object w:dxaOrig="4280" w:dyaOrig="700" w14:anchorId="18BE74BD">
@@ -1005,10 +1130,10 @@
             <v:path o:extrusionok="f" gradientshapeok="t" o:connecttype="rect"/>
             <o:lock v:ext="edit" aspectratio="t"/>
           </v:shapetype>
-          <v:shape id="_x0000_i1025" type="#_x0000_t75" style="width:213.75pt;height:34.5pt" o:ole="">
+          <v:shape id="_x0000_i1042" type="#_x0000_t75" alt="" style="width:213.6pt;height:34.35pt;mso-width-percent:0;mso-height-percent:0;mso-width-percent:0;mso-height-percent:0" o:ole="">
             <v:imagedata r:id="rId8" o:title=""/>
           </v:shape>
-          <o:OLEObject Type="Embed" ProgID="Equation.DSMT4" ShapeID="_x0000_i1025" DrawAspect="Content" ObjectID="_1781452678" r:id="rId9"/>
+          <o:OLEObject Type="Embed" ProgID="Equation.DSMT4" ShapeID="_x0000_i1042" DrawAspect="Content" ObjectID="_1781526914" r:id="rId9"/>
         </w:object>
       </w:r>
     </w:p>
@@ -1079,13 +1204,14 @@
       </w:pPr>
       <w:r>
         <w:rPr>
+          <w:noProof/>
           <w:position w:val="-34"/>
         </w:rPr>
         <w:object w:dxaOrig="2799" w:dyaOrig="800" w14:anchorId="5D912F61">
-          <v:shape id="_x0000_i1026" type="#_x0000_t75" style="width:140.25pt;height:39.75pt" o:ole="">
+          <v:shape id="_x0000_i1041" type="#_x0000_t75" alt="" style="width:140.65pt;height:40.05pt;mso-width-percent:0;mso-height-percent:0;mso-width-percent:0;mso-height-percent:0" o:ole="">
             <v:imagedata r:id="rId10" o:title=""/>
           </v:shape>
-          <o:OLEObject Type="Embed" ProgID="Equation.DSMT4" ShapeID="_x0000_i1026" DrawAspect="Content" ObjectID="_1781452679" r:id="rId11"/>
+          <o:OLEObject Type="Embed" ProgID="Equation.DSMT4" ShapeID="_x0000_i1041" DrawAspect="Content" ObjectID="_1781526915" r:id="rId11"/>
         </w:object>
       </w:r>
     </w:p>
@@ -1106,13 +1232,14 @@
       </w:r>
       <w:r>
         <w:rPr>
+          <w:noProof/>
           <w:position w:val="-4"/>
         </w:rPr>
         <w:object w:dxaOrig="240" w:dyaOrig="260" w14:anchorId="25D38956">
-          <v:shape id="_x0000_i1027" type="#_x0000_t75" style="width:12pt;height:13.5pt" o:ole="">
+          <v:shape id="_x0000_i1040" type="#_x0000_t75" alt="" style="width:11.9pt;height:13.35pt;mso-width-percent:0;mso-height-percent:0;mso-width-percent:0;mso-height-percent:0" o:ole="">
             <v:imagedata r:id="rId12" o:title=""/>
           </v:shape>
-          <o:OLEObject Type="Embed" ProgID="Equation.DSMT4" ShapeID="_x0000_i1027" DrawAspect="Content" ObjectID="_1781452680" r:id="rId13"/>
+          <o:OLEObject Type="Embed" ProgID="Equation.DSMT4" ShapeID="_x0000_i1040" DrawAspect="Content" ObjectID="_1781526916" r:id="rId13"/>
         </w:object>
       </w:r>
       <w:r>
@@ -1160,13 +1287,14 @@
       </w:r>
       <w:r>
         <w:rPr>
+          <w:noProof/>
           <w:position w:val="-10"/>
         </w:rPr>
         <w:object w:dxaOrig="420" w:dyaOrig="320" w14:anchorId="58A5547A">
-          <v:shape id="_x0000_i1028" type="#_x0000_t75" style="width:21pt;height:16.5pt" o:ole="">
+          <v:shape id="_x0000_i1039" type="#_x0000_t75" alt="" style="width:20.5pt;height:16.2pt;mso-width-percent:0;mso-height-percent:0;mso-width-percent:0;mso-height-percent:0" o:ole="">
             <v:imagedata r:id="rId14" o:title=""/>
           </v:shape>
-          <o:OLEObject Type="Embed" ProgID="Equation.DSMT4" ShapeID="_x0000_i1028" DrawAspect="Content" ObjectID="_1781452681" r:id="rId15"/>
+          <o:OLEObject Type="Embed" ProgID="Equation.DSMT4" ShapeID="_x0000_i1039" DrawAspect="Content" ObjectID="_1781526917" r:id="rId15"/>
         </w:object>
       </w:r>
       <w:r>
@@ -1178,13 +1306,14 @@
       </w:r>
       <w:r>
         <w:rPr>
+          <w:noProof/>
           <w:position w:val="-12"/>
         </w:rPr>
         <w:object w:dxaOrig="279" w:dyaOrig="360" w14:anchorId="59A6AE1A">
-          <v:shape id="_x0000_i1029" type="#_x0000_t75" style="width:13.5pt;height:18pt" o:ole="">
+          <v:shape id="_x0000_i1038" type="#_x0000_t75" alt="" style="width:13.35pt;height:17.65pt;mso-width-percent:0;mso-height-percent:0;mso-width-percent:0;mso-height-percent:0" o:ole="">
             <v:imagedata r:id="rId16" o:title=""/>
           </v:shape>
-          <o:OLEObject Type="Embed" ProgID="Equation.DSMT4" ShapeID="_x0000_i1029" DrawAspect="Content" ObjectID="_1781452682" r:id="rId17"/>
+          <o:OLEObject Type="Embed" ProgID="Equation.DSMT4" ShapeID="_x0000_i1038" DrawAspect="Content" ObjectID="_1781526918" r:id="rId17"/>
         </w:object>
       </w:r>
       <w:r>
@@ -1192,17 +1321,34 @@
           <w:rFonts w:hint="cs"/>
           <w:rtl/>
         </w:rPr>
-        <w:t xml:space="preserve">, כאשר לסיגנל הדגום נקרא </w:t>
-      </w:r>
-      <w:r>
-        <w:rPr>
+        <w:t xml:space="preserve">, כאשר לסיגנל </w:t>
+      </w:r>
+      <w:proofErr w:type="spellStart"/>
+      <w:r>
+        <w:rPr>
+          <w:rFonts w:hint="cs"/>
+          <w:rtl/>
+        </w:rPr>
+        <w:t>הדגום</w:t>
+      </w:r>
+      <w:proofErr w:type="spellEnd"/>
+      <w:r>
+        <w:rPr>
+          <w:rFonts w:hint="cs"/>
+          <w:rtl/>
+        </w:rPr>
+        <w:t xml:space="preserve"> נקרא </w:t>
+      </w:r>
+      <w:r>
+        <w:rPr>
+          <w:noProof/>
           <w:position w:val="-10"/>
         </w:rPr>
         <w:object w:dxaOrig="460" w:dyaOrig="320" w14:anchorId="6A71F6DB">
-          <v:shape id="_x0000_i1030" type="#_x0000_t75" style="width:22.5pt;height:16.5pt" o:ole="">
+          <v:shape id="_x0000_i1037" type="#_x0000_t75" alt="" style="width:22.9pt;height:16.2pt;mso-width-percent:0;mso-height-percent:0;mso-width-percent:0;mso-height-percent:0" o:ole="">
             <v:imagedata r:id="rId18" o:title=""/>
           </v:shape>
-          <o:OLEObject Type="Embed" ProgID="Equation.DSMT4" ShapeID="_x0000_i1030" DrawAspect="Content" ObjectID="_1781452683" r:id="rId19"/>
+          <o:OLEObject Type="Embed" ProgID="Equation.DSMT4" ShapeID="_x0000_i1037" DrawAspect="Content" ObjectID="_1781526919" r:id="rId19"/>
         </w:object>
       </w:r>
       <w:r>
@@ -1214,13 +1360,14 @@
       </w:r>
       <w:r>
         <w:rPr>
+          <w:noProof/>
           <w:position w:val="-10"/>
         </w:rPr>
         <w:object w:dxaOrig="460" w:dyaOrig="320" w14:anchorId="3118207A">
-          <v:shape id="_x0000_i1031" type="#_x0000_t75" style="width:22.5pt;height:16.5pt" o:ole="">
+          <v:shape id="_x0000_i1036" type="#_x0000_t75" alt="" style="width:22.9pt;height:16.2pt;mso-width-percent:0;mso-height-percent:0;mso-width-percent:0;mso-height-percent:0" o:ole="">
             <v:imagedata r:id="rId18" o:title=""/>
           </v:shape>
-          <o:OLEObject Type="Embed" ProgID="Equation.DSMT4" ShapeID="_x0000_i1031" DrawAspect="Content" ObjectID="_1781452684" r:id="rId20"/>
+          <o:OLEObject Type="Embed" ProgID="Equation.DSMT4" ShapeID="_x0000_i1036" DrawAspect="Content" ObjectID="_1781526920" r:id="rId20"/>
         </w:object>
       </w:r>
       <w:r>
@@ -1232,13 +1379,14 @@
       </w:r>
       <w:r>
         <w:rPr>
+          <w:noProof/>
           <w:position w:val="-16"/>
         </w:rPr>
         <w:object w:dxaOrig="800" w:dyaOrig="440" w14:anchorId="05A2B7E6">
-          <v:shape id="_x0000_i1032" type="#_x0000_t75" style="width:40.5pt;height:22.5pt" o:ole="">
+          <v:shape id="_x0000_i1035" type="#_x0000_t75" alt="" style="width:40.55pt;height:22.9pt;mso-width-percent:0;mso-height-percent:0;mso-width-percent:0;mso-height-percent:0" o:ole="">
             <v:imagedata r:id="rId21" o:title=""/>
           </v:shape>
-          <o:OLEObject Type="Embed" ProgID="Equation.DSMT4" ShapeID="_x0000_i1032" DrawAspect="Content" ObjectID="_1781452685" r:id="rId22"/>
+          <o:OLEObject Type="Embed" ProgID="Equation.DSMT4" ShapeID="_x0000_i1035" DrawAspect="Content" ObjectID="_1781526921" r:id="rId22"/>
         </w:object>
       </w:r>
       <w:r>
@@ -1267,13 +1415,14 @@
       </w:r>
       <w:r>
         <w:rPr>
+          <w:noProof/>
           <w:position w:val="-14"/>
         </w:rPr>
         <w:object w:dxaOrig="480" w:dyaOrig="400" w14:anchorId="4E75A249">
-          <v:shape id="_x0000_i1033" type="#_x0000_t75" style="width:24.75pt;height:19.5pt" o:ole="">
+          <v:shape id="_x0000_i1034" type="#_x0000_t75" alt="" style="width:24.8pt;height:19.05pt;mso-width-percent:0;mso-height-percent:0;mso-width-percent:0;mso-height-percent:0" o:ole="">
             <v:imagedata r:id="rId23" o:title=""/>
           </v:shape>
-          <o:OLEObject Type="Embed" ProgID="Equation.DSMT4" ShapeID="_x0000_i1033" DrawAspect="Content" ObjectID="_1781452686" r:id="rId24"/>
+          <o:OLEObject Type="Embed" ProgID="Equation.DSMT4" ShapeID="_x0000_i1034" DrawAspect="Content" ObjectID="_1781526922" r:id="rId24"/>
         </w:object>
       </w:r>
       <w:r>
@@ -1288,13 +1437,14 @@
       </w:r>
       <w:r>
         <w:rPr>
+          <w:noProof/>
           <w:position w:val="-14"/>
         </w:rPr>
         <w:object w:dxaOrig="499" w:dyaOrig="400" w14:anchorId="11DF990C">
-          <v:shape id="_x0000_i1034" type="#_x0000_t75" style="width:24.75pt;height:19.5pt" o:ole="">
+          <v:shape id="_x0000_i1033" type="#_x0000_t75" alt="" style="width:24.8pt;height:19.05pt;mso-width-percent:0;mso-height-percent:0;mso-width-percent:0;mso-height-percent:0" o:ole="">
             <v:imagedata r:id="rId25" o:title=""/>
           </v:shape>
-          <o:OLEObject Type="Embed" ProgID="Equation.DSMT4" ShapeID="_x0000_i1034" DrawAspect="Content" ObjectID="_1781452687" r:id="rId26"/>
+          <o:OLEObject Type="Embed" ProgID="Equation.DSMT4" ShapeID="_x0000_i1033" DrawAspect="Content" ObjectID="_1781526923" r:id="rId26"/>
         </w:object>
       </w:r>
       <w:r>
@@ -1336,13 +1486,14 @@
       </w:r>
       <w:r>
         <w:rPr>
+          <w:noProof/>
           <w:position w:val="-10"/>
         </w:rPr>
         <w:object w:dxaOrig="420" w:dyaOrig="320" w14:anchorId="49FF229F">
-          <v:shape id="_x0000_i1035" type="#_x0000_t75" style="width:21pt;height:16.5pt" o:ole="">
+          <v:shape id="_x0000_i1032" type="#_x0000_t75" alt="" style="width:20.5pt;height:16.2pt;mso-width-percent:0;mso-height-percent:0;mso-width-percent:0;mso-height-percent:0" o:ole="">
             <v:imagedata r:id="rId14" o:title=""/>
           </v:shape>
-          <o:OLEObject Type="Embed" ProgID="Equation.DSMT4" ShapeID="_x0000_i1035" DrawAspect="Content" ObjectID="_1781452688" r:id="rId27"/>
+          <o:OLEObject Type="Embed" ProgID="Equation.DSMT4" ShapeID="_x0000_i1032" DrawAspect="Content" ObjectID="_1781526924" r:id="rId27"/>
         </w:object>
       </w:r>
       <w:r>
@@ -1385,13 +1536,14 @@
       </w:r>
       <w:r>
         <w:rPr>
+          <w:noProof/>
           <w:position w:val="-14"/>
         </w:rPr>
         <w:object w:dxaOrig="520" w:dyaOrig="440" w14:anchorId="5BE00F9E">
-          <v:shape id="_x0000_i1036" type="#_x0000_t75" style="width:26.25pt;height:21pt" o:ole="">
+          <v:shape id="_x0000_i1031" type="#_x0000_t75" alt="" style="width:26.25pt;height:20.5pt;mso-width-percent:0;mso-height-percent:0;mso-width-percent:0;mso-height-percent:0" o:ole="">
             <v:imagedata r:id="rId28" o:title=""/>
           </v:shape>
-          <o:OLEObject Type="Embed" ProgID="Equation.DSMT4" ShapeID="_x0000_i1036" DrawAspect="Content" ObjectID="_1781452689" r:id="rId29"/>
+          <o:OLEObject Type="Embed" ProgID="Equation.DSMT4" ShapeID="_x0000_i1031" DrawAspect="Content" ObjectID="_1781526925" r:id="rId29"/>
         </w:object>
       </w:r>
       <w:r>
@@ -1409,13 +1561,14 @@
       </w:r>
       <w:r>
         <w:rPr>
+          <w:noProof/>
           <w:position w:val="-14"/>
         </w:rPr>
         <w:object w:dxaOrig="540" w:dyaOrig="440" w14:anchorId="3DC402C8">
-          <v:shape id="_x0000_i1037" type="#_x0000_t75" style="width:27.75pt;height:21pt" o:ole="">
+          <v:shape id="_x0000_i1030" type="#_x0000_t75" alt="" style="width:27.65pt;height:20.5pt;mso-width-percent:0;mso-height-percent:0;mso-width-percent:0;mso-height-percent:0" o:ole="">
             <v:imagedata r:id="rId30" o:title=""/>
           </v:shape>
-          <o:OLEObject Type="Embed" ProgID="Equation.DSMT4" ShapeID="_x0000_i1037" DrawAspect="Content" ObjectID="_1781452690" r:id="rId31"/>
+          <o:OLEObject Type="Embed" ProgID="Equation.DSMT4" ShapeID="_x0000_i1030" DrawAspect="Content" ObjectID="_1781526926" r:id="rId31"/>
         </w:object>
       </w:r>
       <w:r>
@@ -1440,13 +1593,14 @@
       </w:r>
       <w:r>
         <w:rPr>
+          <w:noProof/>
           <w:position w:val="-14"/>
         </w:rPr>
         <w:object w:dxaOrig="520" w:dyaOrig="440" w14:anchorId="0451374F">
-          <v:shape id="_x0000_i1038" type="#_x0000_t75" style="width:26.25pt;height:21pt" o:ole="">
+          <v:shape id="_x0000_i1029" type="#_x0000_t75" alt="" style="width:26.25pt;height:20.5pt;mso-width-percent:0;mso-height-percent:0;mso-width-percent:0;mso-height-percent:0" o:ole="">
             <v:imagedata r:id="rId28" o:title=""/>
           </v:shape>
-          <o:OLEObject Type="Embed" ProgID="Equation.DSMT4" ShapeID="_x0000_i1038" DrawAspect="Content" ObjectID="_1781452691" r:id="rId32"/>
+          <o:OLEObject Type="Embed" ProgID="Equation.DSMT4" ShapeID="_x0000_i1029" DrawAspect="Content" ObjectID="_1781526927" r:id="rId32"/>
         </w:object>
       </w:r>
       <w:r>
@@ -1458,13 +1612,14 @@
       </w:r>
       <w:r>
         <w:rPr>
+          <w:noProof/>
           <w:position w:val="-20"/>
         </w:rPr>
         <w:object w:dxaOrig="600" w:dyaOrig="520" w14:anchorId="78C20D90">
-          <v:shape id="_x0000_i1039" type="#_x0000_t75" style="width:29.25pt;height:26.25pt" o:ole="">
+          <v:shape id="_x0000_i1028" type="#_x0000_t75" alt="" style="width:29.1pt;height:26.25pt;mso-width-percent:0;mso-height-percent:0;mso-width-percent:0;mso-height-percent:0" o:ole="">
             <v:imagedata r:id="rId33" o:title=""/>
           </v:shape>
-          <o:OLEObject Type="Embed" ProgID="Equation.DSMT4" ShapeID="_x0000_i1039" DrawAspect="Content" ObjectID="_1781452692" r:id="rId34"/>
+          <o:OLEObject Type="Embed" ProgID="Equation.DSMT4" ShapeID="_x0000_i1028" DrawAspect="Content" ObjectID="_1781526928" r:id="rId34"/>
         </w:object>
       </w:r>
       <w:r>
@@ -1490,13 +1645,14 @@
       </w:r>
       <w:r>
         <w:rPr>
+          <w:noProof/>
           <w:position w:val="-12"/>
         </w:rPr>
         <w:object w:dxaOrig="639" w:dyaOrig="360" w14:anchorId="478F36D0">
-          <v:shape id="_x0000_i1040" type="#_x0000_t75" style="width:31.5pt;height:18.75pt" o:ole="">
+          <v:shape id="_x0000_i1027" type="#_x0000_t75" alt="" style="width:31.45pt;height:18.6pt;mso-width-percent:0;mso-height-percent:0;mso-width-percent:0;mso-height-percent:0" o:ole="">
             <v:imagedata r:id="rId35" o:title=""/>
           </v:shape>
-          <o:OLEObject Type="Embed" ProgID="Equation.DSMT4" ShapeID="_x0000_i1040" DrawAspect="Content" ObjectID="_1781452693" r:id="rId36"/>
+          <o:OLEObject Type="Embed" ProgID="Equation.DSMT4" ShapeID="_x0000_i1027" DrawAspect="Content" ObjectID="_1781526929" r:id="rId36"/>
         </w:object>
       </w:r>
       <w:r>
@@ -1525,13 +1681,14 @@
       </w:r>
       <w:r>
         <w:rPr>
+          <w:noProof/>
           <w:position w:val="-12"/>
         </w:rPr>
         <w:object w:dxaOrig="1120" w:dyaOrig="360" w14:anchorId="5C3699CF">
-          <v:shape id="_x0000_i1041" type="#_x0000_t75" style="width:55.5pt;height:18.75pt" o:ole="">
+          <v:shape id="_x0000_i1026" type="#_x0000_t75" alt="" style="width:55.8pt;height:18.6pt;mso-width-percent:0;mso-height-percent:0;mso-width-percent:0;mso-height-percent:0" o:ole="">
             <v:imagedata r:id="rId37" o:title=""/>
           </v:shape>
-          <o:OLEObject Type="Embed" ProgID="Equation.DSMT4" ShapeID="_x0000_i1041" DrawAspect="Content" ObjectID="_1781452694" r:id="rId38"/>
+          <o:OLEObject Type="Embed" ProgID="Equation.DSMT4" ShapeID="_x0000_i1026" DrawAspect="Content" ObjectID="_1781526930" r:id="rId38"/>
         </w:object>
       </w:r>
       <w:r>
@@ -1543,13 +1700,14 @@
       </w:r>
       <w:r>
         <w:rPr>
+          <w:noProof/>
           <w:position w:val="-14"/>
         </w:rPr>
         <w:object w:dxaOrig="499" w:dyaOrig="400" w14:anchorId="35B788A5">
-          <v:shape id="_x0000_i1042" type="#_x0000_t75" style="width:24.75pt;height:19.5pt" o:ole="">
+          <v:shape id="_x0000_i1025" type="#_x0000_t75" alt="" style="width:24.8pt;height:19.05pt;mso-width-percent:0;mso-height-percent:0;mso-width-percent:0;mso-height-percent:0" o:ole="">
             <v:imagedata r:id="rId25" o:title=""/>
           </v:shape>
-          <o:OLEObject Type="Embed" ProgID="Equation.DSMT4" ShapeID="_x0000_i1042" DrawAspect="Content" ObjectID="_1781452695" r:id="rId39"/>
+          <o:OLEObject Type="Embed" ProgID="Equation.DSMT4" ShapeID="_x0000_i1025" DrawAspect="Content" ObjectID="_1781526931" r:id="rId39"/>
         </w:object>
       </w:r>
       <w:r>
@@ -2175,7 +2333,7 @@
               </wp:inline>
             </w:drawing>
           </mc:Choice>
-          <mc:Fallback>
+          <mc:Fallback xmlns:w16du="http://schemas.microsoft.com/office/word/2023/wordml/word16du">
             <w:pict>
               <v:group w14:anchorId="6E8868ED" id="Group 3" o:spid="_x0000_s1026" style="width:382.85pt;height:74.25pt;mso-position-horizontal-relative:char;mso-position-vertical-relative:line" coordsize="59766,11531" o:gfxdata="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">
                 <v:shapetype id="_x0000_t32" coordsize="21600,21600" o:spt="32" o:oned="t" path="m,l21600,21600e" filled="f">
@@ -2554,7 +2712,25 @@
           <w:i/>
           <w:rtl/>
         </w:rPr>
-        <w:t xml:space="preserve">בכדי לבצע את הקונבולוציה הלינארית בצורה יעילה אנו נשתמש בשיטת </w:t>
+        <w:t xml:space="preserve">בכדי לבצע את </w:t>
+      </w:r>
+      <w:proofErr w:type="spellStart"/>
+      <w:r>
+        <w:rPr>
+          <w:rFonts w:hint="cs"/>
+          <w:i/>
+          <w:rtl/>
+        </w:rPr>
+        <w:t>הקונבולוציה</w:t>
+      </w:r>
+      <w:proofErr w:type="spellEnd"/>
+      <w:r>
+        <w:rPr>
+          <w:rFonts w:hint="cs"/>
+          <w:i/>
+          <w:rtl/>
+        </w:rPr>
+        <w:t xml:space="preserve"> הלינארית בצורה יעילה אנו נשתמש בשיטת </w:t>
       </w:r>
       <w:r>
         <w:rPr>
@@ -2608,6 +2784,7 @@
         </w:rPr>
         <w:t xml:space="preserve">, הורידו את הקובץ </w:t>
       </w:r>
+      <w:proofErr w:type="spellStart"/>
       <w:r>
         <w:rPr>
           <w:rFonts w:asciiTheme="minorBidi" w:hAnsiTheme="minorBidi" w:cstheme="minorBidi"/>
@@ -2615,6 +2792,7 @@
         </w:rPr>
         <w:t>sig_x.mat</w:t>
       </w:r>
+      <w:proofErr w:type="spellEnd"/>
       <w:r>
         <w:rPr>
           <w:rFonts w:asciiTheme="minorBidi" w:hAnsiTheme="minorBidi" w:cstheme="minorBidi"/>
@@ -2698,7 +2876,6 @@
         <w:rPr>
           <w:rFonts w:asciiTheme="minorBidi" w:hAnsiTheme="minorBidi" w:cstheme="minorBidi"/>
           <w:i/>
-          <w:rtl/>
         </w:rPr>
       </w:pPr>
       <m:oMathPara>
@@ -2783,6 +2960,90 @@
           <w:i/>
         </w:rPr>
       </w:pPr>
+    </w:p>
+    <w:p>
+      <w:pPr>
+        <w:pStyle w:val="ListParagraph"/>
+        <w:numPr>
+          <w:ilvl w:val="0"/>
+          <w:numId w:val="0"/>
+        </w:numPr>
+        <w:ind w:left="720"/>
+        <w:rPr>
+          <w:rFonts w:asciiTheme="minorBidi" w:hAnsiTheme="minorBidi" w:cstheme="minorBidi"/>
+          <w:i/>
+        </w:rPr>
+      </w:pPr>
+    </w:p>
+    <w:p>
+      <w:pPr>
+        <w:pStyle w:val="ListParagraph"/>
+        <w:numPr>
+          <w:ilvl w:val="0"/>
+          <w:numId w:val="0"/>
+        </w:numPr>
+        <w:ind w:left="720"/>
+        <w:rPr>
+          <w:rFonts w:asciiTheme="minorBidi" w:hAnsiTheme="minorBidi" w:cstheme="minorBidi"/>
+          <w:i/>
+        </w:rPr>
+      </w:pPr>
+      <w:r>
+        <w:rPr>
+          <w:rFonts w:asciiTheme="minorBidi" w:hAnsiTheme="minorBidi" w:cs="Arial"/>
+          <w:i/>
+          <w:rtl/>
+        </w:rPr>
+        <w:drawing>
+          <wp:inline distT="0" distB="0" distL="0" distR="0" wp14:anchorId="271208A6" wp14:editId="6ADC67B9">
+            <wp:extent cx="4105075" cy="3164061"/>
+            <wp:effectExtent l="0" t="0" r="0" b="0"/>
+            <wp:docPr id="1752511499" name="Picture 1"/>
+            <wp:cNvGraphicFramePr>
+              <a:graphicFrameLocks xmlns:a="http://schemas.openxmlformats.org/drawingml/2006/main" noChangeAspect="1"/>
+            </wp:cNvGraphicFramePr>
+            <a:graphic xmlns:a="http://schemas.openxmlformats.org/drawingml/2006/main">
+              <a:graphicData uri="http://schemas.openxmlformats.org/drawingml/2006/picture">
+                <pic:pic xmlns:pic="http://schemas.openxmlformats.org/drawingml/2006/picture">
+                  <pic:nvPicPr>
+                    <pic:cNvPr id="1752511499" name=""/>
+                    <pic:cNvPicPr/>
+                  </pic:nvPicPr>
+                  <pic:blipFill>
+                    <a:blip r:embed="rId65"/>
+                    <a:stretch>
+                      <a:fillRect/>
+                    </a:stretch>
+                  </pic:blipFill>
+                  <pic:spPr>
+                    <a:xfrm>
+                      <a:off x="0" y="0"/>
+                      <a:ext cx="4132719" cy="3185368"/>
+                    </a:xfrm>
+                    <a:prstGeom prst="rect">
+                      <a:avLst/>
+                    </a:prstGeom>
+                  </pic:spPr>
+                </pic:pic>
+              </a:graphicData>
+            </a:graphic>
+          </wp:inline>
+        </w:drawing>
+      </w:r>
+    </w:p>
+    <w:p>
+      <w:pPr>
+        <w:pStyle w:val="ListParagraph"/>
+        <w:numPr>
+          <w:ilvl w:val="0"/>
+          <w:numId w:val="0"/>
+        </w:numPr>
+        <w:ind w:left="720"/>
+        <w:rPr>
+          <w:rFonts w:asciiTheme="minorBidi" w:hAnsiTheme="minorBidi" w:cstheme="minorBidi"/>
+          <w:i/>
+        </w:rPr>
+      </w:pPr>
       <m:oMathPara>
         <m:oMath>
           <m:sSub>
@@ -2949,7 +3210,7 @@
           <w:i/>
           <w:highlight w:val="yellow"/>
         </w:rPr>
-        <w:t>BSF</w:t>
+        <w:t>LPF</w:t>
       </w:r>
       <w:r>
         <w:rPr>
@@ -2992,7 +3253,15 @@
           <w:i/>
           <w:highlight w:val="yellow"/>
         </w:rPr>
-        <w:t>BPF</w:t>
+        <w:t>HP</w:t>
+      </w:r>
+      <w:r>
+        <w:rPr>
+          <w:rFonts w:asciiTheme="minorBidi" w:hAnsiTheme="minorBidi" w:cstheme="minorBidi"/>
+          <w:i/>
+          <w:highlight w:val="yellow"/>
+        </w:rPr>
+        <w:t>F</w:t>
       </w:r>
       <w:r>
         <w:rPr>
@@ -3032,199 +3301,6 @@
                 <pic:pic xmlns:pic="http://schemas.openxmlformats.org/drawingml/2006/picture">
                   <pic:nvPicPr>
                     <pic:cNvPr id="82153837" name="Picture 11" descr="A close-up of a graph&#10;&#10;Description automatically generated"/>
-                    <pic:cNvPicPr/>
-                  </pic:nvPicPr>
-                  <pic:blipFill>
-                    <a:blip r:embed="rId65" cstate="print">
-                      <a:extLst>
-                        <a:ext uri="{28A0092B-C50C-407E-A947-70E740481C1C}">
-                          <a14:useLocalDpi xmlns:a14="http://schemas.microsoft.com/office/drawing/2010/main" val="0"/>
-                        </a:ext>
-                      </a:extLst>
-                    </a:blip>
-                    <a:stretch>
-                      <a:fillRect/>
-                    </a:stretch>
-                  </pic:blipFill>
-                  <pic:spPr>
-                    <a:xfrm>
-                      <a:off x="0" y="0"/>
-                      <a:ext cx="5274310" cy="2952750"/>
-                    </a:xfrm>
-                    <a:prstGeom prst="rect">
-                      <a:avLst/>
-                    </a:prstGeom>
-                  </pic:spPr>
-                </pic:pic>
-              </a:graphicData>
-            </a:graphic>
-          </wp:inline>
-        </w:drawing>
-      </w:r>
-    </w:p>
-    <w:p>
-      <w:pPr>
-        <w:pStyle w:val="ListParagraph"/>
-        <w:numPr>
-          <w:ilvl w:val="0"/>
-          <w:numId w:val="7"/>
-        </w:numPr>
-        <w:rPr>
-          <w:rFonts w:asciiTheme="minorBidi" w:hAnsiTheme="minorBidi" w:cstheme="minorBidi"/>
-          <w:i/>
-        </w:rPr>
-      </w:pPr>
-      <w:r>
-        <w:rPr>
-          <w:rFonts w:asciiTheme="minorBidi" w:hAnsiTheme="minorBidi" w:cstheme="minorBidi"/>
-          <w:i/>
-          <w:rtl/>
-        </w:rPr>
-        <w:t xml:space="preserve">ממשו באופן ישיר קונבולוציה לינארית בין הסיגנל </w:t>
-      </w:r>
-      <m:oMath>
-        <m:r>
-          <w:rPr>
-            <w:rFonts w:ascii="Cambria Math" w:hAnsi="Cambria Math" w:cstheme="minorBidi"/>
-          </w:rPr>
-          <m:t>x[n]</m:t>
-        </m:r>
-      </m:oMath>
-      <w:r>
-        <w:rPr>
-          <w:rFonts w:asciiTheme="minorBidi" w:hAnsiTheme="minorBidi" w:cstheme="minorBidi"/>
-          <w:i/>
-          <w:rtl/>
-        </w:rPr>
-        <w:t xml:space="preserve"> לכל אחד מהמסננים. השוו בין התוצאות והסבירו אותם. מהו זמן הריצה?</w:t>
-      </w:r>
-    </w:p>
-    <w:p>
-      <w:pPr>
-        <w:pStyle w:val="ListParagraph"/>
-        <w:numPr>
-          <w:ilvl w:val="0"/>
-          <w:numId w:val="0"/>
-        </w:numPr>
-        <w:ind w:left="720"/>
-        <w:rPr>
-          <w:rFonts w:asciiTheme="minorBidi" w:hAnsiTheme="minorBidi" w:cstheme="minorBidi"/>
-          <w:i/>
-          <w:highlight w:val="yellow"/>
-          <w:rtl/>
-        </w:rPr>
-      </w:pPr>
-      <w:r>
-        <w:rPr>
-          <w:rFonts w:asciiTheme="minorBidi" w:hAnsiTheme="minorBidi" w:cstheme="minorBidi"/>
-          <w:i/>
-          <w:highlight w:val="yellow"/>
-          <w:rtl/>
-        </w:rPr>
-        <w:t>תוצאות הקונבולוציה מראות את ההשפעה של כל מסנן על הסיגנל</w:t>
-      </w:r>
-      <w:r>
-        <w:rPr>
-          <w:rFonts w:asciiTheme="minorBidi" w:hAnsiTheme="minorBidi" w:cstheme="minorBidi" w:hint="cs"/>
-          <w:i/>
-          <w:highlight w:val="yellow"/>
-          <w:rtl/>
-        </w:rPr>
-        <w:t xml:space="preserve"> </w:t>
-      </w:r>
-      <m:oMath>
-        <m:r>
-          <w:rPr>
-            <w:rFonts w:ascii="Cambria Math" w:hAnsi="Cambria Math" w:cstheme="minorBidi"/>
-            <w:highlight w:val="yellow"/>
-          </w:rPr>
-          <m:t>x[n]</m:t>
-        </m:r>
-      </m:oMath>
-      <w:r>
-        <w:rPr>
-          <w:rFonts w:asciiTheme="minorBidi" w:hAnsiTheme="minorBidi" w:cstheme="minorBidi" w:hint="cs"/>
-          <w:i/>
-          <w:highlight w:val="yellow"/>
-          <w:rtl/>
-        </w:rPr>
-        <w:t xml:space="preserve"> </w:t>
-      </w:r>
-      <w:r>
-        <w:rPr>
-          <w:rFonts w:asciiTheme="minorBidi" w:hAnsiTheme="minorBidi" w:cstheme="minorBidi"/>
-          <w:i/>
-          <w:highlight w:val="yellow"/>
-          <w:rtl/>
-        </w:rPr>
-        <w:t xml:space="preserve">המסננים </w:t>
-      </w:r>
-      <w:r>
-        <w:rPr>
-          <w:rFonts w:asciiTheme="minorBidi" w:hAnsiTheme="minorBidi" w:cstheme="minorBidi" w:hint="cs"/>
-          <w:i/>
-          <w:highlight w:val="yellow"/>
-          <w:rtl/>
-        </w:rPr>
-        <w:t>מעבירים</w:t>
-      </w:r>
-      <w:r>
-        <w:rPr>
-          <w:rFonts w:asciiTheme="minorBidi" w:hAnsiTheme="minorBidi" w:cstheme="minorBidi"/>
-          <w:i/>
-          <w:highlight w:val="yellow"/>
-          <w:rtl/>
-        </w:rPr>
-        <w:t xml:space="preserve"> תדרים שונים ומ</w:t>
-      </w:r>
-      <w:r>
-        <w:rPr>
-          <w:rFonts w:asciiTheme="minorBidi" w:hAnsiTheme="minorBidi" w:cstheme="minorBidi" w:hint="cs"/>
-          <w:i/>
-          <w:highlight w:val="yellow"/>
-          <w:rtl/>
-        </w:rPr>
-        <w:t>נחיתים</w:t>
-      </w:r>
-      <w:r>
-        <w:rPr>
-          <w:rFonts w:asciiTheme="minorBidi" w:hAnsiTheme="minorBidi" w:cstheme="minorBidi"/>
-          <w:i/>
-          <w:highlight w:val="yellow"/>
-          <w:rtl/>
-        </w:rPr>
-        <w:t xml:space="preserve"> אחרים, כפי שניתן לראות מהגרפים של הקונבולוציה הלינארית</w:t>
-      </w:r>
-      <w:r>
-        <w:rPr>
-          <w:rFonts w:asciiTheme="minorBidi" w:hAnsiTheme="minorBidi" w:cstheme="minorBidi" w:hint="cs"/>
-          <w:i/>
-          <w:highlight w:val="yellow"/>
-          <w:rtl/>
-        </w:rPr>
-        <w:t>:</w:t>
-      </w:r>
-      <w:r>
-        <w:rPr>
-          <w:rFonts w:asciiTheme="minorBidi" w:hAnsiTheme="minorBidi" w:cstheme="minorBidi"/>
-          <w:i/>
-          <w:noProof/>
-          <w:rtl/>
-          <w:lang w:val="he-IL"/>
-        </w:rPr>
-        <w:drawing>
-          <wp:inline distT="0" distB="0" distL="0" distR="0" wp14:anchorId="40537510" wp14:editId="35F2188F">
-            <wp:extent cx="5274310" cy="2952750"/>
-            <wp:effectExtent l="0" t="0" r="2540" b="0"/>
-            <wp:docPr id="151472966" name="Picture 13"/>
-            <wp:cNvGraphicFramePr>
-              <a:graphicFrameLocks xmlns:a="http://schemas.openxmlformats.org/drawingml/2006/main" noChangeAspect="1"/>
-            </wp:cNvGraphicFramePr>
-            <a:graphic xmlns:a="http://schemas.openxmlformats.org/drawingml/2006/main">
-              <a:graphicData uri="http://schemas.openxmlformats.org/drawingml/2006/picture">
-                <pic:pic xmlns:pic="http://schemas.openxmlformats.org/drawingml/2006/picture">
-                  <pic:nvPicPr>
-                    <pic:cNvPr id="151472966" name="Picture 151472966"/>
                     <pic:cNvPicPr/>
                   </pic:nvPicPr>
                   <pic:blipFill>
@@ -3254,6 +3330,258 @@
           </wp:inline>
         </w:drawing>
       </w:r>
+    </w:p>
+    <w:p>
+      <w:pPr>
+        <w:pStyle w:val="ListParagraph"/>
+        <w:numPr>
+          <w:ilvl w:val="0"/>
+          <w:numId w:val="7"/>
+        </w:numPr>
+        <w:rPr>
+          <w:rFonts w:asciiTheme="minorBidi" w:hAnsiTheme="minorBidi" w:cstheme="minorBidi"/>
+          <w:i/>
+        </w:rPr>
+      </w:pPr>
+      <w:r>
+        <w:rPr>
+          <w:rFonts w:asciiTheme="minorBidi" w:hAnsiTheme="minorBidi" w:cstheme="minorBidi"/>
+          <w:i/>
+          <w:rtl/>
+        </w:rPr>
+        <w:t xml:space="preserve">ממשו באופן ישיר </w:t>
+      </w:r>
+      <w:proofErr w:type="spellStart"/>
+      <w:r>
+        <w:rPr>
+          <w:rFonts w:asciiTheme="minorBidi" w:hAnsiTheme="minorBidi" w:cstheme="minorBidi"/>
+          <w:i/>
+          <w:rtl/>
+        </w:rPr>
+        <w:t>קונבולוציה</w:t>
+      </w:r>
+      <w:proofErr w:type="spellEnd"/>
+      <w:r>
+        <w:rPr>
+          <w:rFonts w:asciiTheme="minorBidi" w:hAnsiTheme="minorBidi" w:cstheme="minorBidi"/>
+          <w:i/>
+          <w:rtl/>
+        </w:rPr>
+        <w:t xml:space="preserve"> לינארית בין הסיגנל </w:t>
+      </w:r>
+      <m:oMath>
+        <m:r>
+          <w:rPr>
+            <w:rFonts w:ascii="Cambria Math" w:hAnsi="Cambria Math" w:cstheme="minorBidi"/>
+          </w:rPr>
+          <m:t>x[n]</m:t>
+        </m:r>
+      </m:oMath>
+      <w:r>
+        <w:rPr>
+          <w:rFonts w:asciiTheme="minorBidi" w:hAnsiTheme="minorBidi" w:cstheme="minorBidi"/>
+          <w:i/>
+          <w:rtl/>
+        </w:rPr>
+        <w:t xml:space="preserve"> לכל אחד מהמסננים. השוו בין התוצאות והסבירו אותם. מהו זמן הריצה?</w:t>
+      </w:r>
+    </w:p>
+    <w:p>
+      <w:pPr>
+        <w:pStyle w:val="ListParagraph"/>
+        <w:numPr>
+          <w:ilvl w:val="0"/>
+          <w:numId w:val="0"/>
+        </w:numPr>
+        <w:ind w:left="720"/>
+        <w:rPr>
+          <w:rFonts w:asciiTheme="minorBidi" w:hAnsiTheme="minorBidi" w:cstheme="minorBidi"/>
+          <w:i/>
+          <w:highlight w:val="yellow"/>
+          <w:rtl/>
+        </w:rPr>
+      </w:pPr>
+      <w:r>
+        <w:rPr>
+          <w:rFonts w:asciiTheme="minorBidi" w:hAnsiTheme="minorBidi" w:cstheme="minorBidi"/>
+          <w:i/>
+          <w:highlight w:val="yellow"/>
+          <w:rtl/>
+        </w:rPr>
+        <w:lastRenderedPageBreak/>
+        <w:t xml:space="preserve">תוצאות </w:t>
+      </w:r>
+      <w:proofErr w:type="spellStart"/>
+      <w:r>
+        <w:rPr>
+          <w:rFonts w:asciiTheme="minorBidi" w:hAnsiTheme="minorBidi" w:cstheme="minorBidi"/>
+          <w:i/>
+          <w:highlight w:val="yellow"/>
+          <w:rtl/>
+        </w:rPr>
+        <w:t>הקונבולוציה</w:t>
+      </w:r>
+      <w:proofErr w:type="spellEnd"/>
+      <w:r>
+        <w:rPr>
+          <w:rFonts w:asciiTheme="minorBidi" w:hAnsiTheme="minorBidi" w:cstheme="minorBidi"/>
+          <w:i/>
+          <w:highlight w:val="yellow"/>
+          <w:rtl/>
+        </w:rPr>
+        <w:t xml:space="preserve"> מראות את ההשפעה של כל מסנן על הסיגנל</w:t>
+      </w:r>
+      <w:r>
+        <w:rPr>
+          <w:rFonts w:asciiTheme="minorBidi" w:hAnsiTheme="minorBidi" w:cstheme="minorBidi" w:hint="cs"/>
+          <w:i/>
+          <w:highlight w:val="yellow"/>
+          <w:rtl/>
+        </w:rPr>
+        <w:t xml:space="preserve"> </w:t>
+      </w:r>
+      <m:oMath>
+        <m:r>
+          <w:rPr>
+            <w:rFonts w:ascii="Cambria Math" w:hAnsi="Cambria Math" w:cstheme="minorBidi"/>
+            <w:highlight w:val="yellow"/>
+          </w:rPr>
+          <m:t>x[n]</m:t>
+        </m:r>
+      </m:oMath>
+      <w:r>
+        <w:rPr>
+          <w:rFonts w:asciiTheme="minorBidi" w:hAnsiTheme="minorBidi" w:cstheme="minorBidi" w:hint="cs"/>
+          <w:i/>
+          <w:highlight w:val="yellow"/>
+          <w:rtl/>
+        </w:rPr>
+        <w:t xml:space="preserve"> </w:t>
+      </w:r>
+      <w:r>
+        <w:rPr>
+          <w:rFonts w:asciiTheme="minorBidi" w:hAnsiTheme="minorBidi" w:cstheme="minorBidi"/>
+          <w:i/>
+          <w:highlight w:val="yellow"/>
+          <w:rtl/>
+        </w:rPr>
+        <w:t xml:space="preserve">המסננים </w:t>
+      </w:r>
+      <w:r>
+        <w:rPr>
+          <w:rFonts w:asciiTheme="minorBidi" w:hAnsiTheme="minorBidi" w:cstheme="minorBidi" w:hint="cs"/>
+          <w:i/>
+          <w:highlight w:val="yellow"/>
+          <w:rtl/>
+        </w:rPr>
+        <w:t>מעבירים</w:t>
+      </w:r>
+      <w:r>
+        <w:rPr>
+          <w:rFonts w:asciiTheme="minorBidi" w:hAnsiTheme="minorBidi" w:cstheme="minorBidi"/>
+          <w:i/>
+          <w:highlight w:val="yellow"/>
+          <w:rtl/>
+        </w:rPr>
+        <w:t xml:space="preserve"> תדרים שונים ומ</w:t>
+      </w:r>
+      <w:r>
+        <w:rPr>
+          <w:rFonts w:asciiTheme="minorBidi" w:hAnsiTheme="minorBidi" w:cstheme="minorBidi" w:hint="cs"/>
+          <w:i/>
+          <w:highlight w:val="yellow"/>
+          <w:rtl/>
+        </w:rPr>
+        <w:t>נחיתים</w:t>
+      </w:r>
+      <w:r>
+        <w:rPr>
+          <w:rFonts w:asciiTheme="minorBidi" w:hAnsiTheme="minorBidi" w:cstheme="minorBidi"/>
+          <w:i/>
+          <w:highlight w:val="yellow"/>
+          <w:rtl/>
+        </w:rPr>
+        <w:t xml:space="preserve"> אחרים, כפי שניתן לראות מהגרפים של </w:t>
+      </w:r>
+      <w:proofErr w:type="spellStart"/>
+      <w:r>
+        <w:rPr>
+          <w:rFonts w:asciiTheme="minorBidi" w:hAnsiTheme="minorBidi" w:cstheme="minorBidi"/>
+          <w:i/>
+          <w:highlight w:val="yellow"/>
+          <w:rtl/>
+        </w:rPr>
+        <w:t>הקונבולוציה</w:t>
+      </w:r>
+      <w:proofErr w:type="spellEnd"/>
+      <w:r>
+        <w:rPr>
+          <w:rFonts w:asciiTheme="minorBidi" w:hAnsiTheme="minorBidi" w:cstheme="minorBidi"/>
+          <w:i/>
+          <w:highlight w:val="yellow"/>
+          <w:rtl/>
+        </w:rPr>
+        <w:t xml:space="preserve"> הלינארית</w:t>
+      </w:r>
+      <w:r>
+        <w:rPr>
+          <w:rFonts w:asciiTheme="minorBidi" w:hAnsiTheme="minorBidi" w:cstheme="minorBidi" w:hint="cs"/>
+          <w:i/>
+          <w:highlight w:val="yellow"/>
+          <w:rtl/>
+        </w:rPr>
+        <w:t>:</w:t>
+      </w:r>
+      <w:r>
+        <w:rPr>
+          <w:rFonts w:asciiTheme="minorBidi" w:hAnsiTheme="minorBidi" w:cstheme="minorBidi"/>
+          <w:i/>
+          <w:noProof/>
+          <w:rtl/>
+          <w:lang w:val="he-IL"/>
+        </w:rPr>
+        <w:drawing>
+          <wp:inline distT="0" distB="0" distL="0" distR="0" wp14:anchorId="40537510" wp14:editId="35F2188F">
+            <wp:extent cx="5274310" cy="2952750"/>
+            <wp:effectExtent l="0" t="0" r="2540" b="0"/>
+            <wp:docPr id="151472966" name="Picture 13"/>
+            <wp:cNvGraphicFramePr>
+              <a:graphicFrameLocks xmlns:a="http://schemas.openxmlformats.org/drawingml/2006/main" noChangeAspect="1"/>
+            </wp:cNvGraphicFramePr>
+            <a:graphic xmlns:a="http://schemas.openxmlformats.org/drawingml/2006/main">
+              <a:graphicData uri="http://schemas.openxmlformats.org/drawingml/2006/picture">
+                <pic:pic xmlns:pic="http://schemas.openxmlformats.org/drawingml/2006/picture">
+                  <pic:nvPicPr>
+                    <pic:cNvPr id="151472966" name="Picture 151472966"/>
+                    <pic:cNvPicPr/>
+                  </pic:nvPicPr>
+                  <pic:blipFill>
+                    <a:blip r:embed="rId67" cstate="print">
+                      <a:extLst>
+                        <a:ext uri="{28A0092B-C50C-407E-A947-70E740481C1C}">
+                          <a14:useLocalDpi xmlns:a14="http://schemas.microsoft.com/office/drawing/2010/main" val="0"/>
+                        </a:ext>
+                      </a:extLst>
+                    </a:blip>
+                    <a:stretch>
+                      <a:fillRect/>
+                    </a:stretch>
+                  </pic:blipFill>
+                  <pic:spPr>
+                    <a:xfrm>
+                      <a:off x="0" y="0"/>
+                      <a:ext cx="5274310" cy="2952750"/>
+                    </a:xfrm>
+                    <a:prstGeom prst="rect">
+                      <a:avLst/>
+                    </a:prstGeom>
+                  </pic:spPr>
+                </pic:pic>
+              </a:graphicData>
+            </a:graphic>
+          </wp:inline>
+        </w:drawing>
+      </w:r>
       <w:r>
         <w:rPr>
           <w:rFonts w:asciiTheme="minorBidi" w:hAnsiTheme="minorBidi" w:cstheme="minorBidi"/>
@@ -3294,7 +3622,6 @@
           <w:i/>
           <w:highlight w:val="yellow"/>
         </w:rPr>
-        <w:lastRenderedPageBreak/>
         <w:t>Linear convolution with Filter 1 (BSF) took 0.115626 seconds</w:t>
       </w:r>
       <w:r>
@@ -3458,7 +3785,25 @@
           <w:i/>
           <w:rtl/>
         </w:rPr>
-        <w:t xml:space="preserve">ממשו קונבולוציה לינארית על ידי </w:t>
+        <w:t xml:space="preserve">ממשו </w:t>
+      </w:r>
+      <w:proofErr w:type="spellStart"/>
+      <w:r>
+        <w:rPr>
+          <w:rFonts w:asciiTheme="minorBidi" w:hAnsiTheme="minorBidi" w:cstheme="minorBidi"/>
+          <w:i/>
+          <w:rtl/>
+        </w:rPr>
+        <w:t>קונבולוציה</w:t>
+      </w:r>
+      <w:proofErr w:type="spellEnd"/>
+      <w:r>
+        <w:rPr>
+          <w:rFonts w:asciiTheme="minorBidi" w:hAnsiTheme="minorBidi" w:cstheme="minorBidi"/>
+          <w:i/>
+          <w:rtl/>
+        </w:rPr>
+        <w:t xml:space="preserve"> לינארית על ידי </w:t>
       </w:r>
       <w:r>
         <w:rPr>
@@ -3475,6 +3820,153 @@
         </w:rPr>
         <w:t>. הסבירו כיצד קבעתם את פרמטרי האלגוריתם. מהו זמן הריצה האופטימלי? הציגו זאת בגרף כתלות בגודל המסגרת. הסבירו באופן מפורט כיצד עובדת השיטה.</w:t>
       </w:r>
+    </w:p>
+    <w:p>
+      <w:pPr>
+        <w:rPr>
+          <w:rFonts w:asciiTheme="minorBidi" w:hAnsiTheme="minorBidi"/>
+          <w:i/>
+        </w:rPr>
+      </w:pPr>
+      <w:r>
+        <w:rPr>
+          <w:rFonts w:asciiTheme="minorBidi" w:hAnsiTheme="minorBidi"/>
+          <w:i/>
+        </w:rPr>
+        <w:t>Filter1</w:t>
+      </w:r>
+    </w:p>
+    <w:p>
+      <w:pPr>
+        <w:rPr>
+          <w:rFonts w:asciiTheme="minorBidi" w:hAnsiTheme="minorBidi"/>
+          <w:i/>
+        </w:rPr>
+      </w:pPr>
+      <w:r>
+        <w:rPr>
+          <w:rFonts w:asciiTheme="minorBidi" w:hAnsiTheme="minorBidi" w:cs="Arial"/>
+          <w:i/>
+          <w:rtl/>
+        </w:rPr>
+        <w:drawing>
+          <wp:inline distT="0" distB="0" distL="0" distR="0" wp14:anchorId="03B2AAA4" wp14:editId="4B7C37EA">
+            <wp:extent cx="5274310" cy="2291715"/>
+            <wp:effectExtent l="0" t="0" r="0" b="0"/>
+            <wp:docPr id="1835124631" name="Picture 1"/>
+            <wp:cNvGraphicFramePr>
+              <a:graphicFrameLocks xmlns:a="http://schemas.openxmlformats.org/drawingml/2006/main" noChangeAspect="1"/>
+            </wp:cNvGraphicFramePr>
+            <a:graphic xmlns:a="http://schemas.openxmlformats.org/drawingml/2006/main">
+              <a:graphicData uri="http://schemas.openxmlformats.org/drawingml/2006/picture">
+                <pic:pic xmlns:pic="http://schemas.openxmlformats.org/drawingml/2006/picture">
+                  <pic:nvPicPr>
+                    <pic:cNvPr id="1835124631" name=""/>
+                    <pic:cNvPicPr/>
+                  </pic:nvPicPr>
+                  <pic:blipFill>
+                    <a:blip r:embed="rId68"/>
+                    <a:stretch>
+                      <a:fillRect/>
+                    </a:stretch>
+                  </pic:blipFill>
+                  <pic:spPr>
+                    <a:xfrm>
+                      <a:off x="0" y="0"/>
+                      <a:ext cx="5274310" cy="2291715"/>
+                    </a:xfrm>
+                    <a:prstGeom prst="rect">
+                      <a:avLst/>
+                    </a:prstGeom>
+                  </pic:spPr>
+                </pic:pic>
+              </a:graphicData>
+            </a:graphic>
+          </wp:inline>
+        </w:drawing>
+      </w:r>
+    </w:p>
+    <w:p>
+      <w:pPr>
+        <w:rPr>
+          <w:rFonts w:asciiTheme="minorBidi" w:hAnsiTheme="minorBidi"/>
+          <w:i/>
+        </w:rPr>
+      </w:pPr>
+      <w:r>
+        <w:rPr>
+          <w:rFonts w:asciiTheme="minorBidi" w:hAnsiTheme="minorBidi"/>
+          <w:i/>
+        </w:rPr>
+        <w:t>Filter2</w:t>
+      </w:r>
+    </w:p>
+    <w:p>
+      <w:pPr>
+        <w:rPr>
+          <w:rFonts w:asciiTheme="minorBidi" w:hAnsiTheme="minorBidi"/>
+          <w:i/>
+        </w:rPr>
+      </w:pPr>
+      <w:r>
+        <w:rPr>
+          <w:rFonts w:asciiTheme="minorBidi" w:hAnsiTheme="minorBidi" w:cs="Arial"/>
+          <w:i/>
+          <w:rtl/>
+        </w:rPr>
+        <w:lastRenderedPageBreak/>
+        <w:drawing>
+          <wp:inline distT="0" distB="0" distL="0" distR="0" wp14:anchorId="47E58934" wp14:editId="37C2B536">
+            <wp:extent cx="5274310" cy="2386330"/>
+            <wp:effectExtent l="0" t="0" r="0" b="1270"/>
+            <wp:docPr id="1050647007" name="Picture 1"/>
+            <wp:cNvGraphicFramePr>
+              <a:graphicFrameLocks xmlns:a="http://schemas.openxmlformats.org/drawingml/2006/main" noChangeAspect="1"/>
+            </wp:cNvGraphicFramePr>
+            <a:graphic xmlns:a="http://schemas.openxmlformats.org/drawingml/2006/main">
+              <a:graphicData uri="http://schemas.openxmlformats.org/drawingml/2006/picture">
+                <pic:pic xmlns:pic="http://schemas.openxmlformats.org/drawingml/2006/picture">
+                  <pic:nvPicPr>
+                    <pic:cNvPr id="1050647007" name=""/>
+                    <pic:cNvPicPr/>
+                  </pic:nvPicPr>
+                  <pic:blipFill>
+                    <a:blip r:embed="rId69"/>
+                    <a:stretch>
+                      <a:fillRect/>
+                    </a:stretch>
+                  </pic:blipFill>
+                  <pic:spPr>
+                    <a:xfrm>
+                      <a:off x="0" y="0"/>
+                      <a:ext cx="5274310" cy="2386330"/>
+                    </a:xfrm>
+                    <a:prstGeom prst="rect">
+                      <a:avLst/>
+                    </a:prstGeom>
+                  </pic:spPr>
+                </pic:pic>
+              </a:graphicData>
+            </a:graphic>
+          </wp:inline>
+        </w:drawing>
+      </w:r>
+    </w:p>
+    <w:p>
+      <w:pPr>
+        <w:rPr>
+          <w:rFonts w:asciiTheme="minorBidi" w:hAnsiTheme="minorBidi"/>
+          <w:i/>
+        </w:rPr>
+      </w:pPr>
+    </w:p>
+    <w:p>
+      <w:pPr>
+        <w:rPr>
+          <w:rFonts w:asciiTheme="minorBidi" w:hAnsiTheme="minorBidi"/>
+          <w:i/>
+        </w:rPr>
+      </w:pPr>
     </w:p>
     <w:p>
       <w:pPr>
@@ -3532,7 +4024,25 @@
           <w:i/>
           <w:rtl/>
         </w:rPr>
-        <w:t xml:space="preserve">ציירו על אותו הגרף את המוצא של שלושת סוגי הקונבולוציה עבור כל אחד מהמסננים והראו כי ביצעתם </w:t>
+        <w:t xml:space="preserve">ציירו על אותו הגרף את המוצא של שלושת סוגי </w:t>
+      </w:r>
+      <w:proofErr w:type="spellStart"/>
+      <w:r>
+        <w:rPr>
+          <w:rFonts w:asciiTheme="minorBidi" w:hAnsiTheme="minorBidi" w:cstheme="minorBidi"/>
+          <w:i/>
+          <w:rtl/>
+        </w:rPr>
+        <w:t>הקונבולוציה</w:t>
+      </w:r>
+      <w:proofErr w:type="spellEnd"/>
+      <w:r>
+        <w:rPr>
+          <w:rFonts w:asciiTheme="minorBidi" w:hAnsiTheme="minorBidi" w:cstheme="minorBidi"/>
+          <w:i/>
+          <w:rtl/>
+        </w:rPr>
+        <w:t xml:space="preserve"> עבור כל אחד מהמסננים והראו כי ביצעתם </w:t>
       </w:r>
       <w:r>
         <w:rPr>
@@ -3551,7 +4061,7 @@
       </w:r>
     </w:p>
     <w:sectPr>
-      <w:headerReference w:type="default" r:id="rId67"/>
+      <w:headerReference w:type="default" r:id="rId70"/>
       <w:pgSz w:w="11906" w:h="16838"/>
       <w:pgMar w:top="1440" w:right="1800" w:bottom="1440" w:left="1800" w:header="708" w:footer="708" w:gutter="0"/>
       <w:cols w:space="708"/>
@@ -3564,7 +4074,7 @@
 </file>
 
 <file path=word/endnotes.xml><?xml version="1.0" encoding="utf-8"?>
-<w:endnotes xmlns:wpc="http://schemas.microsoft.com/office/word/2010/wordprocessingCanvas" xmlns:cx="http://schemas.microsoft.com/office/drawing/2014/chartex" xmlns:cx1="http://schemas.microsoft.com/office/drawing/2015/9/8/chartex" xmlns:cx2="http://schemas.microsoft.com/office/drawing/2015/10/21/chartex" xmlns:cx3="http://schemas.microsoft.com/office/drawing/2016/5/9/chartex" xmlns:cx4="http://schemas.microsoft.com/office/drawing/2016/5/10/chartex" xmlns:cx5="http://schemas.microsoft.com/office/drawing/2016/5/11/chartex" xmlns:cx6="http://schemas.microsoft.com/office/drawing/2016/5/12/chartex" xmlns:cx7="http://schemas.microsoft.com/office/drawing/2016/5/13/chartex" xmlns:cx8="http://schemas.microsoft.com/office/drawing/2016/5/14/chartex" xmlns:mc="http://schemas.openxmlformats.org/markup-compatibility/2006" xmlns:aink="http://schemas.microsoft.com/office/drawing/2016/ink" xmlns:am3d="http://schemas.microsoft.com/office/drawing/2017/model3d" xmlns:o="urn:schemas-microsoft-com:office:office" xmlns:oel="http://schemas.microsoft.com/office/2019/extlst" xmlns:r="http://schemas.openxmlformats.org/officeDocument/2006/relationships" xmlns:m="http://schemas.openxmlformats.org/officeDocument/2006/math" xmlns:v="urn:schemas-microsoft-com:vml" xmlns:wp14="http://schemas.microsoft.com/office/word/2010/wordprocessingDrawing" xmlns:wp="http://schemas.openxmlformats.org/drawingml/2006/wordprocessingDrawing" xmlns:w10="urn:schemas-microsoft-com:office:word" xmlns:w="http://schemas.openxmlformats.org/wordprocessingml/2006/main" xmlns:w14="http://schemas.microsoft.com/office/word/2010/wordml" xmlns:w15="http://schemas.microsoft.com/office/word/2012/wordml" xmlns:w16cex="http://schemas.microsoft.com/office/word/2018/wordml/cex" xmlns:w16cid="http://schemas.microsoft.com/office/word/2016/wordml/cid" xmlns:w16="http://schemas.microsoft.com/office/word/2018/wordml" xmlns:w16du="http://schemas.microsoft.com/office/word/2023/wordml/word16du" xmlns:w16sdtdh="http://schemas.microsoft.com/office/word/2020/wordml/sdtdatahash" xmlns:w16se="http://schemas.microsoft.com/office/word/2015/wordml/symex" xmlns:wpg="http://schemas.microsoft.com/office/word/2010/wordprocessingGroup" xmlns:wpi="http://schemas.microsoft.com/office/word/2010/wordprocessingInk" xmlns:wne="http://schemas.microsoft.com/office/word/2006/wordml" xmlns:wps="http://schemas.microsoft.com/office/word/2010/wordprocessingShape" mc:Ignorable="w14 w15 w16se w16cid w16 w16cex w16sdtdh w16du wp14">
+<w:endnotes xmlns:wpc="http://schemas.microsoft.com/office/word/2010/wordprocessingCanvas" xmlns:cx="http://schemas.microsoft.com/office/drawing/2014/chartex" xmlns:cx1="http://schemas.microsoft.com/office/drawing/2015/9/8/chartex" xmlns:cx2="http://schemas.microsoft.com/office/drawing/2015/10/21/chartex" xmlns:cx3="http://schemas.microsoft.com/office/drawing/2016/5/9/chartex" xmlns:cx4="http://schemas.microsoft.com/office/drawing/2016/5/10/chartex" xmlns:cx5="http://schemas.microsoft.com/office/drawing/2016/5/11/chartex" xmlns:cx6="http://schemas.microsoft.com/office/drawing/2016/5/12/chartex" xmlns:cx7="http://schemas.microsoft.com/office/drawing/2016/5/13/chartex" xmlns:cx8="http://schemas.microsoft.com/office/drawing/2016/5/14/chartex" xmlns:mc="http://schemas.openxmlformats.org/markup-compatibility/2006" xmlns:aink="http://schemas.microsoft.com/office/drawing/2016/ink" xmlns:am3d="http://schemas.microsoft.com/office/drawing/2017/model3d" xmlns:o="urn:schemas-microsoft-com:office:office" xmlns:oel="http://schemas.microsoft.com/office/2019/extlst" xmlns:r="http://schemas.openxmlformats.org/officeDocument/2006/relationships" xmlns:m="http://schemas.openxmlformats.org/officeDocument/2006/math" xmlns:v="urn:schemas-microsoft-com:vml" xmlns:wp14="http://schemas.microsoft.com/office/word/2010/wordprocessingDrawing" xmlns:wp="http://schemas.openxmlformats.org/drawingml/2006/wordprocessingDrawing" xmlns:w10="urn:schemas-microsoft-com:office:word" xmlns:w="http://schemas.openxmlformats.org/wordprocessingml/2006/main" xmlns:w14="http://schemas.microsoft.com/office/word/2010/wordml" xmlns:w15="http://schemas.microsoft.com/office/word/2012/wordml" xmlns:w16cex="http://schemas.microsoft.com/office/word/2018/wordml/cex" xmlns:w16cid="http://schemas.microsoft.com/office/word/2016/wordml/cid" xmlns:w16="http://schemas.microsoft.com/office/word/2018/wordml" xmlns:w16sdtdh="http://schemas.microsoft.com/office/word/2020/wordml/sdtdatahash" xmlns:w16se="http://schemas.microsoft.com/office/word/2015/wordml/symex" xmlns:wpg="http://schemas.microsoft.com/office/word/2010/wordprocessingGroup" xmlns:wpi="http://schemas.microsoft.com/office/word/2010/wordprocessingInk" xmlns:wne="http://schemas.microsoft.com/office/word/2006/wordml" xmlns:wps="http://schemas.microsoft.com/office/word/2010/wordprocessingShape" mc:Ignorable="w14 w15 w16se w16cid w16 w16cex w16sdtdh wp14">
   <w:endnote w:type="separator" w:id="-1">
     <w:p>
       <w:pPr>
@@ -3589,7 +4099,7 @@
 </file>
 
 <file path=word/footnotes.xml><?xml version="1.0" encoding="utf-8"?>
-<w:footnotes xmlns:wpc="http://schemas.microsoft.com/office/word/2010/wordprocessingCanvas" xmlns:cx="http://schemas.microsoft.com/office/drawing/2014/chartex" xmlns:cx1="http://schemas.microsoft.com/office/drawing/2015/9/8/chartex" xmlns:cx2="http://schemas.microsoft.com/office/drawing/2015/10/21/chartex" xmlns:cx3="http://schemas.microsoft.com/office/drawing/2016/5/9/chartex" xmlns:cx4="http://schemas.microsoft.com/office/drawing/2016/5/10/chartex" xmlns:cx5="http://schemas.microsoft.com/office/drawing/2016/5/11/chartex" xmlns:cx6="http://schemas.microsoft.com/office/drawing/2016/5/12/chartex" xmlns:cx7="http://schemas.microsoft.com/office/drawing/2016/5/13/chartex" xmlns:cx8="http://schemas.microsoft.com/office/drawing/2016/5/14/chartex" xmlns:mc="http://schemas.openxmlformats.org/markup-compatibility/2006" xmlns:aink="http://schemas.microsoft.com/office/drawing/2016/ink" xmlns:am3d="http://schemas.microsoft.com/office/drawing/2017/model3d" xmlns:o="urn:schemas-microsoft-com:office:office" xmlns:oel="http://schemas.microsoft.com/office/2019/extlst" xmlns:r="http://schemas.openxmlformats.org/officeDocument/2006/relationships" xmlns:m="http://schemas.openxmlformats.org/officeDocument/2006/math" xmlns:v="urn:schemas-microsoft-com:vml" xmlns:wp14="http://schemas.microsoft.com/office/word/2010/wordprocessingDrawing" xmlns:wp="http://schemas.openxmlformats.org/drawingml/2006/wordprocessingDrawing" xmlns:w10="urn:schemas-microsoft-com:office:word" xmlns:w="http://schemas.openxmlformats.org/wordprocessingml/2006/main" xmlns:w14="http://schemas.microsoft.com/office/word/2010/wordml" xmlns:w15="http://schemas.microsoft.com/office/word/2012/wordml" xmlns:w16cex="http://schemas.microsoft.com/office/word/2018/wordml/cex" xmlns:w16cid="http://schemas.microsoft.com/office/word/2016/wordml/cid" xmlns:w16="http://schemas.microsoft.com/office/word/2018/wordml" xmlns:w16du="http://schemas.microsoft.com/office/word/2023/wordml/word16du" xmlns:w16sdtdh="http://schemas.microsoft.com/office/word/2020/wordml/sdtdatahash" xmlns:w16se="http://schemas.microsoft.com/office/word/2015/wordml/symex" xmlns:wpg="http://schemas.microsoft.com/office/word/2010/wordprocessingGroup" xmlns:wpi="http://schemas.microsoft.com/office/word/2010/wordprocessingInk" xmlns:wne="http://schemas.microsoft.com/office/word/2006/wordml" xmlns:wps="http://schemas.microsoft.com/office/word/2010/wordprocessingShape" mc:Ignorable="w14 w15 w16se w16cid w16 w16cex w16sdtdh w16du wp14">
+<w:footnotes xmlns:wpc="http://schemas.microsoft.com/office/word/2010/wordprocessingCanvas" xmlns:cx="http://schemas.microsoft.com/office/drawing/2014/chartex" xmlns:cx1="http://schemas.microsoft.com/office/drawing/2015/9/8/chartex" xmlns:cx2="http://schemas.microsoft.com/office/drawing/2015/10/21/chartex" xmlns:cx3="http://schemas.microsoft.com/office/drawing/2016/5/9/chartex" xmlns:cx4="http://schemas.microsoft.com/office/drawing/2016/5/10/chartex" xmlns:cx5="http://schemas.microsoft.com/office/drawing/2016/5/11/chartex" xmlns:cx6="http://schemas.microsoft.com/office/drawing/2016/5/12/chartex" xmlns:cx7="http://schemas.microsoft.com/office/drawing/2016/5/13/chartex" xmlns:cx8="http://schemas.microsoft.com/office/drawing/2016/5/14/chartex" xmlns:mc="http://schemas.openxmlformats.org/markup-compatibility/2006" xmlns:aink="http://schemas.microsoft.com/office/drawing/2016/ink" xmlns:am3d="http://schemas.microsoft.com/office/drawing/2017/model3d" xmlns:o="urn:schemas-microsoft-com:office:office" xmlns:oel="http://schemas.microsoft.com/office/2019/extlst" xmlns:r="http://schemas.openxmlformats.org/officeDocument/2006/relationships" xmlns:m="http://schemas.openxmlformats.org/officeDocument/2006/math" xmlns:v="urn:schemas-microsoft-com:vml" xmlns:wp14="http://schemas.microsoft.com/office/word/2010/wordprocessingDrawing" xmlns:wp="http://schemas.openxmlformats.org/drawingml/2006/wordprocessingDrawing" xmlns:w10="urn:schemas-microsoft-com:office:word" xmlns:w="http://schemas.openxmlformats.org/wordprocessingml/2006/main" xmlns:w14="http://schemas.microsoft.com/office/word/2010/wordml" xmlns:w15="http://schemas.microsoft.com/office/word/2012/wordml" xmlns:w16cex="http://schemas.microsoft.com/office/word/2018/wordml/cex" xmlns:w16cid="http://schemas.microsoft.com/office/word/2016/wordml/cid" xmlns:w16="http://schemas.microsoft.com/office/word/2018/wordml" xmlns:w16sdtdh="http://schemas.microsoft.com/office/word/2020/wordml/sdtdatahash" xmlns:w16se="http://schemas.microsoft.com/office/word/2015/wordml/symex" xmlns:wpg="http://schemas.microsoft.com/office/word/2010/wordprocessingGroup" xmlns:wpi="http://schemas.microsoft.com/office/word/2010/wordprocessingInk" xmlns:wne="http://schemas.microsoft.com/office/word/2006/wordml" xmlns:wps="http://schemas.microsoft.com/office/word/2010/wordprocessingShape" mc:Ignorable="w14 w15 w16se w16cid w16 w16cex w16sdtdh wp14">
   <w:footnote w:type="separator" w:id="-1">
     <w:p>
       <w:pPr>
@@ -3614,7 +4124,7 @@
 </file>
 
 <file path=word/header1.xml><?xml version="1.0" encoding="utf-8"?>
-<w:hdr xmlns:wpc="http://schemas.microsoft.com/office/word/2010/wordprocessingCanvas" xmlns:cx="http://schemas.microsoft.com/office/drawing/2014/chartex" xmlns:cx1="http://schemas.microsoft.com/office/drawing/2015/9/8/chartex" xmlns:cx2="http://schemas.microsoft.com/office/drawing/2015/10/21/chartex" xmlns:cx3="http://schemas.microsoft.com/office/drawing/2016/5/9/chartex" xmlns:cx4="http://schemas.microsoft.com/office/drawing/2016/5/10/chartex" xmlns:cx5="http://schemas.microsoft.com/office/drawing/2016/5/11/chartex" xmlns:cx6="http://schemas.microsoft.com/office/drawing/2016/5/12/chartex" xmlns:cx7="http://schemas.microsoft.com/office/drawing/2016/5/13/chartex" xmlns:cx8="http://schemas.microsoft.com/office/drawing/2016/5/14/chartex" xmlns:mc="http://schemas.openxmlformats.org/markup-compatibility/2006" xmlns:aink="http://schemas.microsoft.com/office/drawing/2016/ink" xmlns:am3d="http://schemas.microsoft.com/office/drawing/2017/model3d" xmlns:o="urn:schemas-microsoft-com:office:office" xmlns:oel="http://schemas.microsoft.com/office/2019/extlst" xmlns:r="http://schemas.openxmlformats.org/officeDocument/2006/relationships" xmlns:m="http://schemas.openxmlformats.org/officeDocument/2006/math" xmlns:v="urn:schemas-microsoft-com:vml" xmlns:wp14="http://schemas.microsoft.com/office/word/2010/wordprocessingDrawing" xmlns:wp="http://schemas.openxmlformats.org/drawingml/2006/wordprocessingDrawing" xmlns:w10="urn:schemas-microsoft-com:office:word" xmlns:w="http://schemas.openxmlformats.org/wordprocessingml/2006/main" xmlns:w14="http://schemas.microsoft.com/office/word/2010/wordml" xmlns:w15="http://schemas.microsoft.com/office/word/2012/wordml" xmlns:w16cex="http://schemas.microsoft.com/office/word/2018/wordml/cex" xmlns:w16cid="http://schemas.microsoft.com/office/word/2016/wordml/cid" xmlns:w16="http://schemas.microsoft.com/office/word/2018/wordml" xmlns:w16du="http://schemas.microsoft.com/office/word/2023/wordml/word16du" xmlns:w16sdtdh="http://schemas.microsoft.com/office/word/2020/wordml/sdtdatahash" xmlns:w16se="http://schemas.microsoft.com/office/word/2015/wordml/symex" xmlns:wpg="http://schemas.microsoft.com/office/word/2010/wordprocessingGroup" xmlns:wpi="http://schemas.microsoft.com/office/word/2010/wordprocessingInk" xmlns:wne="http://schemas.microsoft.com/office/word/2006/wordml" xmlns:wps="http://schemas.microsoft.com/office/word/2010/wordprocessingShape" mc:Ignorable="w14 w15 w16se w16cid w16 w16cex w16sdtdh w16du wp14">
+<w:hdr xmlns:wpc="http://schemas.microsoft.com/office/word/2010/wordprocessingCanvas" xmlns:cx="http://schemas.microsoft.com/office/drawing/2014/chartex" xmlns:cx1="http://schemas.microsoft.com/office/drawing/2015/9/8/chartex" xmlns:cx2="http://schemas.microsoft.com/office/drawing/2015/10/21/chartex" xmlns:cx3="http://schemas.microsoft.com/office/drawing/2016/5/9/chartex" xmlns:cx4="http://schemas.microsoft.com/office/drawing/2016/5/10/chartex" xmlns:cx5="http://schemas.microsoft.com/office/drawing/2016/5/11/chartex" xmlns:cx6="http://schemas.microsoft.com/office/drawing/2016/5/12/chartex" xmlns:cx7="http://schemas.microsoft.com/office/drawing/2016/5/13/chartex" xmlns:cx8="http://schemas.microsoft.com/office/drawing/2016/5/14/chartex" xmlns:mc="http://schemas.openxmlformats.org/markup-compatibility/2006" xmlns:aink="http://schemas.microsoft.com/office/drawing/2016/ink" xmlns:am3d="http://schemas.microsoft.com/office/drawing/2017/model3d" xmlns:o="urn:schemas-microsoft-com:office:office" xmlns:oel="http://schemas.microsoft.com/office/2019/extlst" xmlns:r="http://schemas.openxmlformats.org/officeDocument/2006/relationships" xmlns:m="http://schemas.openxmlformats.org/officeDocument/2006/math" xmlns:v="urn:schemas-microsoft-com:vml" xmlns:wp14="http://schemas.microsoft.com/office/word/2010/wordprocessingDrawing" xmlns:wp="http://schemas.openxmlformats.org/drawingml/2006/wordprocessingDrawing" xmlns:w10="urn:schemas-microsoft-com:office:word" xmlns:w="http://schemas.openxmlformats.org/wordprocessingml/2006/main" xmlns:w14="http://schemas.microsoft.com/office/word/2010/wordml" xmlns:w15="http://schemas.microsoft.com/office/word/2012/wordml" xmlns:w16cex="http://schemas.microsoft.com/office/word/2018/wordml/cex" xmlns:w16cid="http://schemas.microsoft.com/office/word/2016/wordml/cid" xmlns:w16="http://schemas.microsoft.com/office/word/2018/wordml" xmlns:w16sdtdh="http://schemas.microsoft.com/office/word/2020/wordml/sdtdatahash" xmlns:w16se="http://schemas.microsoft.com/office/word/2015/wordml/symex" xmlns:wpg="http://schemas.microsoft.com/office/word/2010/wordprocessingGroup" xmlns:wpi="http://schemas.microsoft.com/office/word/2010/wordprocessingInk" xmlns:wne="http://schemas.microsoft.com/office/word/2006/wordml" xmlns:wps="http://schemas.microsoft.com/office/word/2010/wordprocessingShape" mc:Ignorable="w14 w15 w16se w16cid w16 w16cex w16sdtdh wp14">
   <w:p>
     <w:pPr>
       <w:pStyle w:val="Header"/>
@@ -3678,7 +4188,7 @@
 </file>
 
 <file path=word/numbering.xml><?xml version="1.0" encoding="utf-8"?>
-<w:numbering xmlns:wpc="http://schemas.microsoft.com/office/word/2010/wordprocessingCanvas" xmlns:cx="http://schemas.microsoft.com/office/drawing/2014/chartex" xmlns:cx1="http://schemas.microsoft.com/office/drawing/2015/9/8/chartex" xmlns:cx2="http://schemas.microsoft.com/office/drawing/2015/10/21/chartex" xmlns:cx3="http://schemas.microsoft.com/office/drawing/2016/5/9/chartex" xmlns:cx4="http://schemas.microsoft.com/office/drawing/2016/5/10/chartex" xmlns:cx5="http://schemas.microsoft.com/office/drawing/2016/5/11/chartex" xmlns:cx6="http://schemas.microsoft.com/office/drawing/2016/5/12/chartex" xmlns:cx7="http://schemas.microsoft.com/office/drawing/2016/5/13/chartex" xmlns:cx8="http://schemas.microsoft.com/office/drawing/2016/5/14/chartex" xmlns:mc="http://schemas.openxmlformats.org/markup-compatibility/2006" xmlns:aink="http://schemas.microsoft.com/office/drawing/2016/ink" xmlns:am3d="http://schemas.microsoft.com/office/drawing/2017/model3d" xmlns:o="urn:schemas-microsoft-com:office:office" xmlns:oel="http://schemas.microsoft.com/office/2019/extlst" xmlns:r="http://schemas.openxmlformats.org/officeDocument/2006/relationships" xmlns:m="http://schemas.openxmlformats.org/officeDocument/2006/math" xmlns:v="urn:schemas-microsoft-com:vml" xmlns:wp14="http://schemas.microsoft.com/office/word/2010/wordprocessingDrawing" xmlns:wp="http://schemas.openxmlformats.org/drawingml/2006/wordprocessingDrawing" xmlns:w10="urn:schemas-microsoft-com:office:word" xmlns:w="http://schemas.openxmlformats.org/wordprocessingml/2006/main" xmlns:w14="http://schemas.microsoft.com/office/word/2010/wordml" xmlns:w15="http://schemas.microsoft.com/office/word/2012/wordml" xmlns:w16cex="http://schemas.microsoft.com/office/word/2018/wordml/cex" xmlns:w16cid="http://schemas.microsoft.com/office/word/2016/wordml/cid" xmlns:w16="http://schemas.microsoft.com/office/word/2018/wordml" xmlns:w16du="http://schemas.microsoft.com/office/word/2023/wordml/word16du" xmlns:w16sdtdh="http://schemas.microsoft.com/office/word/2020/wordml/sdtdatahash" xmlns:w16se="http://schemas.microsoft.com/office/word/2015/wordml/symex" xmlns:wpg="http://schemas.microsoft.com/office/word/2010/wordprocessingGroup" xmlns:wpi="http://schemas.microsoft.com/office/word/2010/wordprocessingInk" xmlns:wne="http://schemas.microsoft.com/office/word/2006/wordml" xmlns:wps="http://schemas.microsoft.com/office/word/2010/wordprocessingShape" mc:Ignorable="w14 w15 w16se w16cid w16 w16cex w16sdtdh w16du wp14">
+<w:numbering xmlns:wpc="http://schemas.microsoft.com/office/word/2010/wordprocessingCanvas" xmlns:cx="http://schemas.microsoft.com/office/drawing/2014/chartex" xmlns:cx1="http://schemas.microsoft.com/office/drawing/2015/9/8/chartex" xmlns:cx2="http://schemas.microsoft.com/office/drawing/2015/10/21/chartex" xmlns:cx3="http://schemas.microsoft.com/office/drawing/2016/5/9/chartex" xmlns:cx4="http://schemas.microsoft.com/office/drawing/2016/5/10/chartex" xmlns:cx5="http://schemas.microsoft.com/office/drawing/2016/5/11/chartex" xmlns:cx6="http://schemas.microsoft.com/office/drawing/2016/5/12/chartex" xmlns:cx7="http://schemas.microsoft.com/office/drawing/2016/5/13/chartex" xmlns:cx8="http://schemas.microsoft.com/office/drawing/2016/5/14/chartex" xmlns:mc="http://schemas.openxmlformats.org/markup-compatibility/2006" xmlns:aink="http://schemas.microsoft.com/office/drawing/2016/ink" xmlns:am3d="http://schemas.microsoft.com/office/drawing/2017/model3d" xmlns:o="urn:schemas-microsoft-com:office:office" xmlns:oel="http://schemas.microsoft.com/office/2019/extlst" xmlns:r="http://schemas.openxmlformats.org/officeDocument/2006/relationships" xmlns:m="http://schemas.openxmlformats.org/officeDocument/2006/math" xmlns:v="urn:schemas-microsoft-com:vml" xmlns:wp14="http://schemas.microsoft.com/office/word/2010/wordprocessingDrawing" xmlns:wp="http://schemas.openxmlformats.org/drawingml/2006/wordprocessingDrawing" xmlns:w10="urn:schemas-microsoft-com:office:word" xmlns:w="http://schemas.openxmlformats.org/wordprocessingml/2006/main" xmlns:w14="http://schemas.microsoft.com/office/word/2010/wordml" xmlns:w15="http://schemas.microsoft.com/office/word/2012/wordml" xmlns:w16cex="http://schemas.microsoft.com/office/word/2018/wordml/cex" xmlns:w16cid="http://schemas.microsoft.com/office/word/2016/wordml/cid" xmlns:w16="http://schemas.microsoft.com/office/word/2018/wordml" xmlns:w16sdtdh="http://schemas.microsoft.com/office/word/2020/wordml/sdtdatahash" xmlns:w16se="http://schemas.microsoft.com/office/word/2015/wordml/symex" xmlns:wpg="http://schemas.microsoft.com/office/word/2010/wordprocessingGroup" xmlns:wpi="http://schemas.microsoft.com/office/word/2010/wordprocessingInk" xmlns:wne="http://schemas.microsoft.com/office/word/2006/wordml" xmlns:wps="http://schemas.microsoft.com/office/word/2010/wordprocessingShape" mc:Ignorable="w14 w15 w16se w16cid w16 w16cex w16sdtdh wp14">
   <w:abstractNum w:abstractNumId="0" w15:restartNumberingAfterBreak="0">
     <w:nsid w:val="16EB6C6C"/>
     <w:multiLevelType w:val="hybridMultilevel"/>
@@ -4482,7 +4992,7 @@
 </file>
 
 <file path=word/styles.xml><?xml version="1.0" encoding="utf-8"?>
-<w:styles xmlns:mc="http://schemas.openxmlformats.org/markup-compatibility/2006" xmlns:r="http://schemas.openxmlformats.org/officeDocument/2006/relationships" xmlns:w="http://schemas.openxmlformats.org/wordprocessingml/2006/main" xmlns:w14="http://schemas.microsoft.com/office/word/2010/wordml" xmlns:w15="http://schemas.microsoft.com/office/word/2012/wordml" xmlns:w16cex="http://schemas.microsoft.com/office/word/2018/wordml/cex" xmlns:w16cid="http://schemas.microsoft.com/office/word/2016/wordml/cid" xmlns:w16="http://schemas.microsoft.com/office/word/2018/wordml" xmlns:w16du="http://schemas.microsoft.com/office/word/2023/wordml/word16du" xmlns:w16sdtdh="http://schemas.microsoft.com/office/word/2020/wordml/sdtdatahash" xmlns:w16se="http://schemas.microsoft.com/office/word/2015/wordml/symex" mc:Ignorable="w14 w15 w16se w16cid w16 w16cex w16sdtdh w16du">
+<w:styles xmlns:mc="http://schemas.openxmlformats.org/markup-compatibility/2006" xmlns:r="http://schemas.openxmlformats.org/officeDocument/2006/relationships" xmlns:w="http://schemas.openxmlformats.org/wordprocessingml/2006/main" xmlns:w14="http://schemas.microsoft.com/office/word/2010/wordml" xmlns:w15="http://schemas.microsoft.com/office/word/2012/wordml" xmlns:w16cex="http://schemas.microsoft.com/office/word/2018/wordml/cex" xmlns:w16cid="http://schemas.microsoft.com/office/word/2016/wordml/cid" xmlns:w16="http://schemas.microsoft.com/office/word/2018/wordml" xmlns:w16sdtdh="http://schemas.microsoft.com/office/word/2020/wordml/sdtdatahash" xmlns:w16se="http://schemas.microsoft.com/office/word/2015/wordml/symex" mc:Ignorable="w14 w15 w16se w16cid w16 w16cex w16sdtdh">
   <w:docDefaults>
     <w:rPrDefault>
       <w:rPr>

</xml_diff>

<commit_message>
couting mult in OVA funtions
</commit_message>
<xml_diff>
--- a/MATLAB_DSP1_2024.docx
+++ b/MATLAB_DSP1_2024.docx
@@ -1,6 +1,6 @@
 
 <file path=word/document.xml><?xml version="1.0" encoding="utf-8"?>
-<w:document xmlns:wpc="http://schemas.microsoft.com/office/word/2010/wordprocessingCanvas" xmlns:cx="http://schemas.microsoft.com/office/drawing/2014/chartex" xmlns:cx1="http://schemas.microsoft.com/office/drawing/2015/9/8/chartex" xmlns:cx2="http://schemas.microsoft.com/office/drawing/2015/10/21/chartex" xmlns:cx3="http://schemas.microsoft.com/office/drawing/2016/5/9/chartex" xmlns:cx4="http://schemas.microsoft.com/office/drawing/2016/5/10/chartex" xmlns:cx5="http://schemas.microsoft.com/office/drawing/2016/5/11/chartex" xmlns:cx6="http://schemas.microsoft.com/office/drawing/2016/5/12/chartex" xmlns:cx7="http://schemas.microsoft.com/office/drawing/2016/5/13/chartex" xmlns:cx8="http://schemas.microsoft.com/office/drawing/2016/5/14/chartex" xmlns:mc="http://schemas.openxmlformats.org/markup-compatibility/2006" xmlns:aink="http://schemas.microsoft.com/office/drawing/2016/ink" xmlns:am3d="http://schemas.microsoft.com/office/drawing/2017/model3d" xmlns:o="urn:schemas-microsoft-com:office:office" xmlns:oel="http://schemas.microsoft.com/office/2019/extlst" xmlns:r="http://schemas.openxmlformats.org/officeDocument/2006/relationships" xmlns:m="http://schemas.openxmlformats.org/officeDocument/2006/math" xmlns:v="urn:schemas-microsoft-com:vml" xmlns:wp14="http://schemas.microsoft.com/office/word/2010/wordprocessingDrawing" xmlns:wp="http://schemas.openxmlformats.org/drawingml/2006/wordprocessingDrawing" xmlns:w10="urn:schemas-microsoft-com:office:word" xmlns:w="http://schemas.openxmlformats.org/wordprocessingml/2006/main" xmlns:w14="http://schemas.microsoft.com/office/word/2010/wordml" xmlns:w15="http://schemas.microsoft.com/office/word/2012/wordml" xmlns:w16cex="http://schemas.microsoft.com/office/word/2018/wordml/cex" xmlns:w16cid="http://schemas.microsoft.com/office/word/2016/wordml/cid" xmlns:w16="http://schemas.microsoft.com/office/word/2018/wordml" xmlns:w16du="http://schemas.microsoft.com/office/word/2023/wordml/word16du" xmlns:w16sdtdh="http://schemas.microsoft.com/office/word/2020/wordml/sdtdatahash" xmlns:w16se="http://schemas.microsoft.com/office/word/2015/wordml/symex" xmlns:wpg="http://schemas.microsoft.com/office/word/2010/wordprocessingGroup" xmlns:wpi="http://schemas.microsoft.com/office/word/2010/wordprocessingInk" xmlns:wne="http://schemas.microsoft.com/office/word/2006/wordml" xmlns:wps="http://schemas.microsoft.com/office/word/2010/wordprocessingShape" mc:Ignorable="w14 w15 w16se w16cid w16 w16cex w16sdtdh w16du wp14">
+<w:document xmlns:wpc="http://schemas.microsoft.com/office/word/2010/wordprocessingCanvas" xmlns:cx="http://schemas.microsoft.com/office/drawing/2014/chartex" xmlns:cx1="http://schemas.microsoft.com/office/drawing/2015/9/8/chartex" xmlns:cx2="http://schemas.microsoft.com/office/drawing/2015/10/21/chartex" xmlns:cx3="http://schemas.microsoft.com/office/drawing/2016/5/9/chartex" xmlns:cx4="http://schemas.microsoft.com/office/drawing/2016/5/10/chartex" xmlns:cx5="http://schemas.microsoft.com/office/drawing/2016/5/11/chartex" xmlns:cx6="http://schemas.microsoft.com/office/drawing/2016/5/12/chartex" xmlns:cx7="http://schemas.microsoft.com/office/drawing/2016/5/13/chartex" xmlns:cx8="http://schemas.microsoft.com/office/drawing/2016/5/14/chartex" xmlns:mc="http://schemas.openxmlformats.org/markup-compatibility/2006" xmlns:aink="http://schemas.microsoft.com/office/drawing/2016/ink" xmlns:am3d="http://schemas.microsoft.com/office/drawing/2017/model3d" xmlns:o="urn:schemas-microsoft-com:office:office" xmlns:oel="http://schemas.microsoft.com/office/2019/extlst" xmlns:r="http://schemas.openxmlformats.org/officeDocument/2006/relationships" xmlns:m="http://schemas.openxmlformats.org/officeDocument/2006/math" xmlns:v="urn:schemas-microsoft-com:vml" xmlns:wp14="http://schemas.microsoft.com/office/word/2010/wordprocessingDrawing" xmlns:wp="http://schemas.openxmlformats.org/drawingml/2006/wordprocessingDrawing" xmlns:w10="urn:schemas-microsoft-com:office:word" xmlns:w="http://schemas.openxmlformats.org/wordprocessingml/2006/main" xmlns:w14="http://schemas.microsoft.com/office/word/2010/wordml" xmlns:w15="http://schemas.microsoft.com/office/word/2012/wordml" xmlns:w16cex="http://schemas.microsoft.com/office/word/2018/wordml/cex" xmlns:w16cid="http://schemas.microsoft.com/office/word/2016/wordml/cid" xmlns:w16="http://schemas.microsoft.com/office/word/2018/wordml" xmlns:w16sdtdh="http://schemas.microsoft.com/office/word/2020/wordml/sdtdatahash" xmlns:w16se="http://schemas.microsoft.com/office/word/2015/wordml/symex" xmlns:wpg="http://schemas.microsoft.com/office/word/2010/wordprocessingGroup" xmlns:wpi="http://schemas.microsoft.com/office/word/2010/wordprocessingInk" xmlns:wne="http://schemas.microsoft.com/office/word/2006/wordml" xmlns:wps="http://schemas.microsoft.com/office/word/2010/wordprocessingShape" mc:Ignorable="w14 w15 w16se w16cid w16 w16cex w16sdtdh wp14">
   <w:body>
     <w:p>
       <w:pPr>
@@ -5283,7 +5283,7 @@
       <w:pPr>
         <w:spacing w:line="276" w:lineRule="auto"/>
         <w:rPr>
-          <w:rFonts w:eastAsiaTheme="minorEastAsia" w:hint="cs"/>
+          <w:rFonts w:eastAsiaTheme="minorEastAsia"/>
           <w:i/>
           <w:rtl/>
         </w:rPr>
@@ -7013,7 +7013,7 @@
               </wp:inline>
             </w:drawing>
           </mc:Choice>
-          <mc:Fallback>
+          <mc:Fallback xmlns:w16du="http://schemas.microsoft.com/office/word/2023/wordml/word16du">
             <w:pict>
               <v:group w14:anchorId="6E8868ED" id="Group 3" o:spid="_x0000_s1026" style="width:382.85pt;height:74.25pt;mso-position-horizontal-relative:char;mso-position-vertical-relative:line" coordsize="59766,11531" o:gfxdata="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">
                 <v:shapetype id="_x0000_t32" coordsize="21600,21600" o:spt="32" o:oned="t" path="m,l21600,21600e" filled="f">
@@ -10094,13 +10094,7 @@
             <w:rPr>
               <w:rFonts w:ascii="Cambria Math" w:hAnsi="Cambria Math" w:cstheme="minorBidi"/>
             </w:rPr>
-            <m:t>cos</m:t>
-          </m:r>
-          <m:r>
-            <w:rPr>
-              <w:rFonts w:ascii="Cambria Math" w:hAnsi="Cambria Math" w:cstheme="minorBidi"/>
-            </w:rPr>
-            <m:t>(</m:t>
+            <m:t>cos(</m:t>
           </m:r>
           <m:f>
             <m:fPr>
@@ -10116,37 +10110,7 @@
                 <w:rPr>
                   <w:rFonts w:ascii="Cambria Math" w:hAnsi="Cambria Math" w:cstheme="minorBidi"/>
                 </w:rPr>
-                <m:t>2</m:t>
-              </m:r>
-              <m:r>
-                <w:rPr>
-                  <w:rFonts w:ascii="Cambria Math" w:hAnsi="Cambria Math" w:cstheme="minorBidi"/>
-                </w:rPr>
-                <m:t>π</m:t>
-              </m:r>
-              <m:r>
-                <w:rPr>
-                  <w:rFonts w:ascii="Cambria Math" w:hAnsi="Cambria Math" w:cstheme="minorBidi"/>
-                </w:rPr>
-                <m:t>⋅</m:t>
-              </m:r>
-              <m:r>
-                <w:rPr>
-                  <w:rFonts w:ascii="Cambria Math" w:hAnsi="Cambria Math" w:cstheme="minorBidi"/>
-                </w:rPr>
-                <m:t>400</m:t>
-              </m:r>
-              <m:r>
-                <w:rPr>
-                  <w:rFonts w:ascii="Cambria Math" w:hAnsi="Cambria Math" w:cstheme="minorBidi"/>
-                </w:rPr>
-                <m:t>n</m:t>
-              </m:r>
-              <m:r>
-                <w:rPr>
-                  <w:rFonts w:ascii="Cambria Math" w:hAnsi="Cambria Math" w:cstheme="minorBidi"/>
-                </w:rPr>
-                <m:t xml:space="preserve"> </m:t>
+                <m:t xml:space="preserve">2π⋅400n </m:t>
               </m:r>
             </m:num>
             <m:den>
@@ -10213,13 +10177,7 @@
             <w:rPr>
               <w:rFonts w:ascii="Cambria Math" w:hAnsi="Cambria Math" w:cstheme="minorBidi"/>
             </w:rPr>
-            <m:t>cos</m:t>
-          </m:r>
-          <m:r>
-            <w:rPr>
-              <w:rFonts w:ascii="Cambria Math" w:hAnsi="Cambria Math" w:cstheme="minorBidi"/>
-            </w:rPr>
-            <m:t>(</m:t>
+            <m:t>cos(</m:t>
           </m:r>
           <m:f>
             <m:fPr>
@@ -10235,37 +10193,7 @@
                 <w:rPr>
                   <w:rFonts w:ascii="Cambria Math" w:hAnsi="Cambria Math" w:cstheme="minorBidi"/>
                 </w:rPr>
-                <m:t>2</m:t>
-              </m:r>
-              <m:r>
-                <w:rPr>
-                  <w:rFonts w:ascii="Cambria Math" w:hAnsi="Cambria Math" w:cstheme="minorBidi"/>
-                </w:rPr>
-                <m:t>π</m:t>
-              </m:r>
-              <m:r>
-                <w:rPr>
-                  <w:rFonts w:ascii="Cambria Math" w:hAnsi="Cambria Math" w:cstheme="minorBidi"/>
-                </w:rPr>
-                <m:t>⋅</m:t>
-              </m:r>
-              <m:r>
-                <w:rPr>
-                  <w:rFonts w:ascii="Cambria Math" w:hAnsi="Cambria Math" w:cstheme="minorBidi"/>
-                </w:rPr>
-                <m:t>3000</m:t>
-              </m:r>
-              <m:r>
-                <w:rPr>
-                  <w:rFonts w:ascii="Cambria Math" w:hAnsi="Cambria Math" w:cstheme="minorBidi"/>
-                </w:rPr>
-                <m:t>n</m:t>
-              </m:r>
-              <m:r>
-                <w:rPr>
-                  <w:rFonts w:ascii="Cambria Math" w:hAnsi="Cambria Math" w:cstheme="minorBidi"/>
-                </w:rPr>
-                <m:t xml:space="preserve"> </m:t>
+                <m:t xml:space="preserve">2π⋅3000n </m:t>
               </m:r>
             </m:num>
             <m:den>
@@ -11033,6 +10961,62 @@
       </w:pPr>
       <w:r>
         <w:rPr>
+          <w:rFonts w:asciiTheme="minorBidi" w:hAnsiTheme="minorBidi"/>
+          <w:i/>
+        </w:rPr>
+        <w:t>Linear convolution with Filter 2 (BPF) took 0.048896 seconds</w:t>
+      </w:r>
+      <w:r>
+        <w:rPr>
+          <w:rFonts w:asciiTheme="minorBidi" w:hAnsiTheme="minorBidi" w:cs="Arial"/>
+          <w:i/>
+          <w:rtl/>
+        </w:rPr>
+        <w:t>.</w:t>
+      </w:r>
+    </w:p>
+    <w:p>
+      <w:pPr>
+        <w:spacing w:line="276" w:lineRule="auto"/>
+        <w:rPr>
+          <w:rFonts w:asciiTheme="minorBidi" w:hAnsiTheme="minorBidi"/>
+          <w:i/>
+        </w:rPr>
+      </w:pPr>
+      <w:r>
+        <w:rPr>
+          <w:rFonts w:asciiTheme="minorBidi" w:hAnsiTheme="minorBidi"/>
+          <w:i/>
+        </w:rPr>
+        <w:t>Number of multiplications with Filter 2: 16470000</w:t>
+      </w:r>
+    </w:p>
+    <w:p>
+      <w:pPr>
+        <w:spacing w:line="276" w:lineRule="auto"/>
+        <w:rPr>
+          <w:rFonts w:asciiTheme="minorBidi" w:hAnsiTheme="minorBidi"/>
+          <w:i/>
+        </w:rPr>
+      </w:pPr>
+      <w:r>
+        <w:rPr>
+          <w:rFonts w:asciiTheme="minorBidi" w:hAnsiTheme="minorBidi"/>
+          <w:i/>
+        </w:rPr>
+        <w:t>Number of additions with Filter 2: 16200000</w:t>
+      </w:r>
+    </w:p>
+    <w:p>
+      <w:pPr>
+        <w:spacing w:line="276" w:lineRule="auto"/>
+        <w:rPr>
+          <w:rFonts w:asciiTheme="minorBidi" w:hAnsiTheme="minorBidi"/>
+          <w:i/>
+        </w:rPr>
+      </w:pPr>
+      <w:r>
+        <w:rPr>
           <w:rFonts w:asciiTheme="minorBidi" w:hAnsiTheme="minorBidi" w:cs="Arial"/>
           <w:i/>
           <w:noProof/>
@@ -11101,6 +11085,62 @@
       </w:pPr>
       <w:r>
         <w:rPr>
+          <w:rFonts w:asciiTheme="minorBidi" w:hAnsiTheme="minorBidi"/>
+          <w:i/>
+        </w:rPr>
+        <w:t>Linear convolution with Filter 2 (BPF) took 0.066791 seconds</w:t>
+      </w:r>
+      <w:r>
+        <w:rPr>
+          <w:rFonts w:asciiTheme="minorBidi" w:hAnsiTheme="minorBidi" w:cs="Arial"/>
+          <w:i/>
+          <w:rtl/>
+        </w:rPr>
+        <w:t>.</w:t>
+      </w:r>
+    </w:p>
+    <w:p>
+      <w:pPr>
+        <w:spacing w:line="276" w:lineRule="auto"/>
+        <w:rPr>
+          <w:rFonts w:asciiTheme="minorBidi" w:hAnsiTheme="minorBidi"/>
+          <w:i/>
+        </w:rPr>
+      </w:pPr>
+      <w:r>
+        <w:rPr>
+          <w:rFonts w:asciiTheme="minorBidi" w:hAnsiTheme="minorBidi"/>
+          <w:i/>
+        </w:rPr>
+        <w:t>Number of multiplications with Filter 2: 16470000</w:t>
+      </w:r>
+    </w:p>
+    <w:p>
+      <w:pPr>
+        <w:spacing w:line="276" w:lineRule="auto"/>
+        <w:rPr>
+          <w:rFonts w:asciiTheme="minorBidi" w:hAnsiTheme="minorBidi"/>
+          <w:i/>
+        </w:rPr>
+      </w:pPr>
+      <w:r>
+        <w:rPr>
+          <w:rFonts w:asciiTheme="minorBidi" w:hAnsiTheme="minorBidi"/>
+          <w:i/>
+        </w:rPr>
+        <w:t>Number of additions with Filter 2: 16200000</w:t>
+      </w:r>
+    </w:p>
+    <w:p>
+      <w:pPr>
+        <w:spacing w:line="276" w:lineRule="auto"/>
+        <w:rPr>
+          <w:rFonts w:asciiTheme="minorBidi" w:hAnsiTheme="minorBidi"/>
+          <w:i/>
+        </w:rPr>
+      </w:pPr>
+      <w:r>
+        <w:rPr>
           <w:rFonts w:asciiTheme="minorBidi" w:hAnsiTheme="minorBidi" w:cs="Arial"/>
           <w:i/>
           <w:noProof/>
@@ -11269,7 +11309,7 @@
 </file>
 
 <file path=word/endnotes.xml><?xml version="1.0" encoding="utf-8"?>
-<w:endnotes xmlns:wpc="http://schemas.microsoft.com/office/word/2010/wordprocessingCanvas" xmlns:cx="http://schemas.microsoft.com/office/drawing/2014/chartex" xmlns:cx1="http://schemas.microsoft.com/office/drawing/2015/9/8/chartex" xmlns:cx2="http://schemas.microsoft.com/office/drawing/2015/10/21/chartex" xmlns:cx3="http://schemas.microsoft.com/office/drawing/2016/5/9/chartex" xmlns:cx4="http://schemas.microsoft.com/office/drawing/2016/5/10/chartex" xmlns:cx5="http://schemas.microsoft.com/office/drawing/2016/5/11/chartex" xmlns:cx6="http://schemas.microsoft.com/office/drawing/2016/5/12/chartex" xmlns:cx7="http://schemas.microsoft.com/office/drawing/2016/5/13/chartex" xmlns:cx8="http://schemas.microsoft.com/office/drawing/2016/5/14/chartex" xmlns:mc="http://schemas.openxmlformats.org/markup-compatibility/2006" xmlns:aink="http://schemas.microsoft.com/office/drawing/2016/ink" xmlns:am3d="http://schemas.microsoft.com/office/drawing/2017/model3d" xmlns:o="urn:schemas-microsoft-com:office:office" xmlns:oel="http://schemas.microsoft.com/office/2019/extlst" xmlns:r="http://schemas.openxmlformats.org/officeDocument/2006/relationships" xmlns:m="http://schemas.openxmlformats.org/officeDocument/2006/math" xmlns:v="urn:schemas-microsoft-com:vml" xmlns:wp14="http://schemas.microsoft.com/office/word/2010/wordprocessingDrawing" xmlns:wp="http://schemas.openxmlformats.org/drawingml/2006/wordprocessingDrawing" xmlns:w10="urn:schemas-microsoft-com:office:word" xmlns:w="http://schemas.openxmlformats.org/wordprocessingml/2006/main" xmlns:w14="http://schemas.microsoft.com/office/word/2010/wordml" xmlns:w15="http://schemas.microsoft.com/office/word/2012/wordml" xmlns:w16cex="http://schemas.microsoft.com/office/word/2018/wordml/cex" xmlns:w16cid="http://schemas.microsoft.com/office/word/2016/wordml/cid" xmlns:w16="http://schemas.microsoft.com/office/word/2018/wordml" xmlns:w16du="http://schemas.microsoft.com/office/word/2023/wordml/word16du" xmlns:w16sdtdh="http://schemas.microsoft.com/office/word/2020/wordml/sdtdatahash" xmlns:w16se="http://schemas.microsoft.com/office/word/2015/wordml/symex" xmlns:wpg="http://schemas.microsoft.com/office/word/2010/wordprocessingGroup" xmlns:wpi="http://schemas.microsoft.com/office/word/2010/wordprocessingInk" xmlns:wne="http://schemas.microsoft.com/office/word/2006/wordml" xmlns:wps="http://schemas.microsoft.com/office/word/2010/wordprocessingShape" mc:Ignorable="w14 w15 w16se w16cid w16 w16cex w16sdtdh w16du wp14">
+<w:endnotes xmlns:wpc="http://schemas.microsoft.com/office/word/2010/wordprocessingCanvas" xmlns:cx="http://schemas.microsoft.com/office/drawing/2014/chartex" xmlns:cx1="http://schemas.microsoft.com/office/drawing/2015/9/8/chartex" xmlns:cx2="http://schemas.microsoft.com/office/drawing/2015/10/21/chartex" xmlns:cx3="http://schemas.microsoft.com/office/drawing/2016/5/9/chartex" xmlns:cx4="http://schemas.microsoft.com/office/drawing/2016/5/10/chartex" xmlns:cx5="http://schemas.microsoft.com/office/drawing/2016/5/11/chartex" xmlns:cx6="http://schemas.microsoft.com/office/drawing/2016/5/12/chartex" xmlns:cx7="http://schemas.microsoft.com/office/drawing/2016/5/13/chartex" xmlns:cx8="http://schemas.microsoft.com/office/drawing/2016/5/14/chartex" xmlns:mc="http://schemas.openxmlformats.org/markup-compatibility/2006" xmlns:aink="http://schemas.microsoft.com/office/drawing/2016/ink" xmlns:am3d="http://schemas.microsoft.com/office/drawing/2017/model3d" xmlns:o="urn:schemas-microsoft-com:office:office" xmlns:oel="http://schemas.microsoft.com/office/2019/extlst" xmlns:r="http://schemas.openxmlformats.org/officeDocument/2006/relationships" xmlns:m="http://schemas.openxmlformats.org/officeDocument/2006/math" xmlns:v="urn:schemas-microsoft-com:vml" xmlns:wp14="http://schemas.microsoft.com/office/word/2010/wordprocessingDrawing" xmlns:wp="http://schemas.openxmlformats.org/drawingml/2006/wordprocessingDrawing" xmlns:w10="urn:schemas-microsoft-com:office:word" xmlns:w="http://schemas.openxmlformats.org/wordprocessingml/2006/main" xmlns:w14="http://schemas.microsoft.com/office/word/2010/wordml" xmlns:w15="http://schemas.microsoft.com/office/word/2012/wordml" xmlns:w16cex="http://schemas.microsoft.com/office/word/2018/wordml/cex" xmlns:w16cid="http://schemas.microsoft.com/office/word/2016/wordml/cid" xmlns:w16="http://schemas.microsoft.com/office/word/2018/wordml" xmlns:w16sdtdh="http://schemas.microsoft.com/office/word/2020/wordml/sdtdatahash" xmlns:w16se="http://schemas.microsoft.com/office/word/2015/wordml/symex" xmlns:wpg="http://schemas.microsoft.com/office/word/2010/wordprocessingGroup" xmlns:wpi="http://schemas.microsoft.com/office/word/2010/wordprocessingInk" xmlns:wne="http://schemas.microsoft.com/office/word/2006/wordml" xmlns:wps="http://schemas.microsoft.com/office/word/2010/wordprocessingShape" mc:Ignorable="w14 w15 w16se w16cid w16 w16cex w16sdtdh wp14">
   <w:endnote w:type="separator" w:id="-1">
     <w:p>
       <w:pPr>
@@ -11294,7 +11334,7 @@
 </file>
 
 <file path=word/footnotes.xml><?xml version="1.0" encoding="utf-8"?>
-<w:footnotes xmlns:wpc="http://schemas.microsoft.com/office/word/2010/wordprocessingCanvas" xmlns:cx="http://schemas.microsoft.com/office/drawing/2014/chartex" xmlns:cx1="http://schemas.microsoft.com/office/drawing/2015/9/8/chartex" xmlns:cx2="http://schemas.microsoft.com/office/drawing/2015/10/21/chartex" xmlns:cx3="http://schemas.microsoft.com/office/drawing/2016/5/9/chartex" xmlns:cx4="http://schemas.microsoft.com/office/drawing/2016/5/10/chartex" xmlns:cx5="http://schemas.microsoft.com/office/drawing/2016/5/11/chartex" xmlns:cx6="http://schemas.microsoft.com/office/drawing/2016/5/12/chartex" xmlns:cx7="http://schemas.microsoft.com/office/drawing/2016/5/13/chartex" xmlns:cx8="http://schemas.microsoft.com/office/drawing/2016/5/14/chartex" xmlns:mc="http://schemas.openxmlformats.org/markup-compatibility/2006" xmlns:aink="http://schemas.microsoft.com/office/drawing/2016/ink" xmlns:am3d="http://schemas.microsoft.com/office/drawing/2017/model3d" xmlns:o="urn:schemas-microsoft-com:office:office" xmlns:oel="http://schemas.microsoft.com/office/2019/extlst" xmlns:r="http://schemas.openxmlformats.org/officeDocument/2006/relationships" xmlns:m="http://schemas.openxmlformats.org/officeDocument/2006/math" xmlns:v="urn:schemas-microsoft-com:vml" xmlns:wp14="http://schemas.microsoft.com/office/word/2010/wordprocessingDrawing" xmlns:wp="http://schemas.openxmlformats.org/drawingml/2006/wordprocessingDrawing" xmlns:w10="urn:schemas-microsoft-com:office:word" xmlns:w="http://schemas.openxmlformats.org/wordprocessingml/2006/main" xmlns:w14="http://schemas.microsoft.com/office/word/2010/wordml" xmlns:w15="http://schemas.microsoft.com/office/word/2012/wordml" xmlns:w16cex="http://schemas.microsoft.com/office/word/2018/wordml/cex" xmlns:w16cid="http://schemas.microsoft.com/office/word/2016/wordml/cid" xmlns:w16="http://schemas.microsoft.com/office/word/2018/wordml" xmlns:w16du="http://schemas.microsoft.com/office/word/2023/wordml/word16du" xmlns:w16sdtdh="http://schemas.microsoft.com/office/word/2020/wordml/sdtdatahash" xmlns:w16se="http://schemas.microsoft.com/office/word/2015/wordml/symex" xmlns:wpg="http://schemas.microsoft.com/office/word/2010/wordprocessingGroup" xmlns:wpi="http://schemas.microsoft.com/office/word/2010/wordprocessingInk" xmlns:wne="http://schemas.microsoft.com/office/word/2006/wordml" xmlns:wps="http://schemas.microsoft.com/office/word/2010/wordprocessingShape" mc:Ignorable="w14 w15 w16se w16cid w16 w16cex w16sdtdh w16du wp14">
+<w:footnotes xmlns:wpc="http://schemas.microsoft.com/office/word/2010/wordprocessingCanvas" xmlns:cx="http://schemas.microsoft.com/office/drawing/2014/chartex" xmlns:cx1="http://schemas.microsoft.com/office/drawing/2015/9/8/chartex" xmlns:cx2="http://schemas.microsoft.com/office/drawing/2015/10/21/chartex" xmlns:cx3="http://schemas.microsoft.com/office/drawing/2016/5/9/chartex" xmlns:cx4="http://schemas.microsoft.com/office/drawing/2016/5/10/chartex" xmlns:cx5="http://schemas.microsoft.com/office/drawing/2016/5/11/chartex" xmlns:cx6="http://schemas.microsoft.com/office/drawing/2016/5/12/chartex" xmlns:cx7="http://schemas.microsoft.com/office/drawing/2016/5/13/chartex" xmlns:cx8="http://schemas.microsoft.com/office/drawing/2016/5/14/chartex" xmlns:mc="http://schemas.openxmlformats.org/markup-compatibility/2006" xmlns:aink="http://schemas.microsoft.com/office/drawing/2016/ink" xmlns:am3d="http://schemas.microsoft.com/office/drawing/2017/model3d" xmlns:o="urn:schemas-microsoft-com:office:office" xmlns:oel="http://schemas.microsoft.com/office/2019/extlst" xmlns:r="http://schemas.openxmlformats.org/officeDocument/2006/relationships" xmlns:m="http://schemas.openxmlformats.org/officeDocument/2006/math" xmlns:v="urn:schemas-microsoft-com:vml" xmlns:wp14="http://schemas.microsoft.com/office/word/2010/wordprocessingDrawing" xmlns:wp="http://schemas.openxmlformats.org/drawingml/2006/wordprocessingDrawing" xmlns:w10="urn:schemas-microsoft-com:office:word" xmlns:w="http://schemas.openxmlformats.org/wordprocessingml/2006/main" xmlns:w14="http://schemas.microsoft.com/office/word/2010/wordml" xmlns:w15="http://schemas.microsoft.com/office/word/2012/wordml" xmlns:w16cex="http://schemas.microsoft.com/office/word/2018/wordml/cex" xmlns:w16cid="http://schemas.microsoft.com/office/word/2016/wordml/cid" xmlns:w16="http://schemas.microsoft.com/office/word/2018/wordml" xmlns:w16sdtdh="http://schemas.microsoft.com/office/word/2020/wordml/sdtdatahash" xmlns:w16se="http://schemas.microsoft.com/office/word/2015/wordml/symex" xmlns:wpg="http://schemas.microsoft.com/office/word/2010/wordprocessingGroup" xmlns:wpi="http://schemas.microsoft.com/office/word/2010/wordprocessingInk" xmlns:wne="http://schemas.microsoft.com/office/word/2006/wordml" xmlns:wps="http://schemas.microsoft.com/office/word/2010/wordprocessingShape" mc:Ignorable="w14 w15 w16se w16cid w16 w16cex w16sdtdh wp14">
   <w:footnote w:type="separator" w:id="-1">
     <w:p>
       <w:pPr>
@@ -11319,7 +11359,7 @@
 </file>
 
 <file path=word/header1.xml><?xml version="1.0" encoding="utf-8"?>
-<w:hdr xmlns:wpc="http://schemas.microsoft.com/office/word/2010/wordprocessingCanvas" xmlns:cx="http://schemas.microsoft.com/office/drawing/2014/chartex" xmlns:cx1="http://schemas.microsoft.com/office/drawing/2015/9/8/chartex" xmlns:cx2="http://schemas.microsoft.com/office/drawing/2015/10/21/chartex" xmlns:cx3="http://schemas.microsoft.com/office/drawing/2016/5/9/chartex" xmlns:cx4="http://schemas.microsoft.com/office/drawing/2016/5/10/chartex" xmlns:cx5="http://schemas.microsoft.com/office/drawing/2016/5/11/chartex" xmlns:cx6="http://schemas.microsoft.com/office/drawing/2016/5/12/chartex" xmlns:cx7="http://schemas.microsoft.com/office/drawing/2016/5/13/chartex" xmlns:cx8="http://schemas.microsoft.com/office/drawing/2016/5/14/chartex" xmlns:mc="http://schemas.openxmlformats.org/markup-compatibility/2006" xmlns:aink="http://schemas.microsoft.com/office/drawing/2016/ink" xmlns:am3d="http://schemas.microsoft.com/office/drawing/2017/model3d" xmlns:o="urn:schemas-microsoft-com:office:office" xmlns:oel="http://schemas.microsoft.com/office/2019/extlst" xmlns:r="http://schemas.openxmlformats.org/officeDocument/2006/relationships" xmlns:m="http://schemas.openxmlformats.org/officeDocument/2006/math" xmlns:v="urn:schemas-microsoft-com:vml" xmlns:wp14="http://schemas.microsoft.com/office/word/2010/wordprocessingDrawing" xmlns:wp="http://schemas.openxmlformats.org/drawingml/2006/wordprocessingDrawing" xmlns:w10="urn:schemas-microsoft-com:office:word" xmlns:w="http://schemas.openxmlformats.org/wordprocessingml/2006/main" xmlns:w14="http://schemas.microsoft.com/office/word/2010/wordml" xmlns:w15="http://schemas.microsoft.com/office/word/2012/wordml" xmlns:w16cex="http://schemas.microsoft.com/office/word/2018/wordml/cex" xmlns:w16cid="http://schemas.microsoft.com/office/word/2016/wordml/cid" xmlns:w16="http://schemas.microsoft.com/office/word/2018/wordml" xmlns:w16du="http://schemas.microsoft.com/office/word/2023/wordml/word16du" xmlns:w16sdtdh="http://schemas.microsoft.com/office/word/2020/wordml/sdtdatahash" xmlns:w16se="http://schemas.microsoft.com/office/word/2015/wordml/symex" xmlns:wpg="http://schemas.microsoft.com/office/word/2010/wordprocessingGroup" xmlns:wpi="http://schemas.microsoft.com/office/word/2010/wordprocessingInk" xmlns:wne="http://schemas.microsoft.com/office/word/2006/wordml" xmlns:wps="http://schemas.microsoft.com/office/word/2010/wordprocessingShape" mc:Ignorable="w14 w15 w16se w16cid w16 w16cex w16sdtdh w16du wp14">
+<w:hdr xmlns:wpc="http://schemas.microsoft.com/office/word/2010/wordprocessingCanvas" xmlns:cx="http://schemas.microsoft.com/office/drawing/2014/chartex" xmlns:cx1="http://schemas.microsoft.com/office/drawing/2015/9/8/chartex" xmlns:cx2="http://schemas.microsoft.com/office/drawing/2015/10/21/chartex" xmlns:cx3="http://schemas.microsoft.com/office/drawing/2016/5/9/chartex" xmlns:cx4="http://schemas.microsoft.com/office/drawing/2016/5/10/chartex" xmlns:cx5="http://schemas.microsoft.com/office/drawing/2016/5/11/chartex" xmlns:cx6="http://schemas.microsoft.com/office/drawing/2016/5/12/chartex" xmlns:cx7="http://schemas.microsoft.com/office/drawing/2016/5/13/chartex" xmlns:cx8="http://schemas.microsoft.com/office/drawing/2016/5/14/chartex" xmlns:mc="http://schemas.openxmlformats.org/markup-compatibility/2006" xmlns:aink="http://schemas.microsoft.com/office/drawing/2016/ink" xmlns:am3d="http://schemas.microsoft.com/office/drawing/2017/model3d" xmlns:o="urn:schemas-microsoft-com:office:office" xmlns:oel="http://schemas.microsoft.com/office/2019/extlst" xmlns:r="http://schemas.openxmlformats.org/officeDocument/2006/relationships" xmlns:m="http://schemas.openxmlformats.org/officeDocument/2006/math" xmlns:v="urn:schemas-microsoft-com:vml" xmlns:wp14="http://schemas.microsoft.com/office/word/2010/wordprocessingDrawing" xmlns:wp="http://schemas.openxmlformats.org/drawingml/2006/wordprocessingDrawing" xmlns:w10="urn:schemas-microsoft-com:office:word" xmlns:w="http://schemas.openxmlformats.org/wordprocessingml/2006/main" xmlns:w14="http://schemas.microsoft.com/office/word/2010/wordml" xmlns:w15="http://schemas.microsoft.com/office/word/2012/wordml" xmlns:w16cex="http://schemas.microsoft.com/office/word/2018/wordml/cex" xmlns:w16cid="http://schemas.microsoft.com/office/word/2016/wordml/cid" xmlns:w16="http://schemas.microsoft.com/office/word/2018/wordml" xmlns:w16sdtdh="http://schemas.microsoft.com/office/word/2020/wordml/sdtdatahash" xmlns:w16se="http://schemas.microsoft.com/office/word/2015/wordml/symex" xmlns:wpg="http://schemas.microsoft.com/office/word/2010/wordprocessingGroup" xmlns:wpi="http://schemas.microsoft.com/office/word/2010/wordprocessingInk" xmlns:wne="http://schemas.microsoft.com/office/word/2006/wordml" xmlns:wps="http://schemas.microsoft.com/office/word/2010/wordprocessingShape" mc:Ignorable="w14 w15 w16se w16cid w16 w16cex w16sdtdh wp14">
   <w:p>
     <w:pPr>
       <w:pStyle w:val="Header"/>
@@ -11383,7 +11423,7 @@
 </file>
 
 <file path=word/numbering.xml><?xml version="1.0" encoding="utf-8"?>
-<w:numbering xmlns:wpc="http://schemas.microsoft.com/office/word/2010/wordprocessingCanvas" xmlns:cx="http://schemas.microsoft.com/office/drawing/2014/chartex" xmlns:cx1="http://schemas.microsoft.com/office/drawing/2015/9/8/chartex" xmlns:cx2="http://schemas.microsoft.com/office/drawing/2015/10/21/chartex" xmlns:cx3="http://schemas.microsoft.com/office/drawing/2016/5/9/chartex" xmlns:cx4="http://schemas.microsoft.com/office/drawing/2016/5/10/chartex" xmlns:cx5="http://schemas.microsoft.com/office/drawing/2016/5/11/chartex" xmlns:cx6="http://schemas.microsoft.com/office/drawing/2016/5/12/chartex" xmlns:cx7="http://schemas.microsoft.com/office/drawing/2016/5/13/chartex" xmlns:cx8="http://schemas.microsoft.com/office/drawing/2016/5/14/chartex" xmlns:mc="http://schemas.openxmlformats.org/markup-compatibility/2006" xmlns:aink="http://schemas.microsoft.com/office/drawing/2016/ink" xmlns:am3d="http://schemas.microsoft.com/office/drawing/2017/model3d" xmlns:o="urn:schemas-microsoft-com:office:office" xmlns:oel="http://schemas.microsoft.com/office/2019/extlst" xmlns:r="http://schemas.openxmlformats.org/officeDocument/2006/relationships" xmlns:m="http://schemas.openxmlformats.org/officeDocument/2006/math" xmlns:v="urn:schemas-microsoft-com:vml" xmlns:wp14="http://schemas.microsoft.com/office/word/2010/wordprocessingDrawing" xmlns:wp="http://schemas.openxmlformats.org/drawingml/2006/wordprocessingDrawing" xmlns:w10="urn:schemas-microsoft-com:office:word" xmlns:w="http://schemas.openxmlformats.org/wordprocessingml/2006/main" xmlns:w14="http://schemas.microsoft.com/office/word/2010/wordml" xmlns:w15="http://schemas.microsoft.com/office/word/2012/wordml" xmlns:w16cex="http://schemas.microsoft.com/office/word/2018/wordml/cex" xmlns:w16cid="http://schemas.microsoft.com/office/word/2016/wordml/cid" xmlns:w16="http://schemas.microsoft.com/office/word/2018/wordml" xmlns:w16du="http://schemas.microsoft.com/office/word/2023/wordml/word16du" xmlns:w16sdtdh="http://schemas.microsoft.com/office/word/2020/wordml/sdtdatahash" xmlns:w16se="http://schemas.microsoft.com/office/word/2015/wordml/symex" xmlns:wpg="http://schemas.microsoft.com/office/word/2010/wordprocessingGroup" xmlns:wpi="http://schemas.microsoft.com/office/word/2010/wordprocessingInk" xmlns:wne="http://schemas.microsoft.com/office/word/2006/wordml" xmlns:wps="http://schemas.microsoft.com/office/word/2010/wordprocessingShape" mc:Ignorable="w14 w15 w16se w16cid w16 w16cex w16sdtdh w16du wp14">
+<w:numbering xmlns:wpc="http://schemas.microsoft.com/office/word/2010/wordprocessingCanvas" xmlns:cx="http://schemas.microsoft.com/office/drawing/2014/chartex" xmlns:cx1="http://schemas.microsoft.com/office/drawing/2015/9/8/chartex" xmlns:cx2="http://schemas.microsoft.com/office/drawing/2015/10/21/chartex" xmlns:cx3="http://schemas.microsoft.com/office/drawing/2016/5/9/chartex" xmlns:cx4="http://schemas.microsoft.com/office/drawing/2016/5/10/chartex" xmlns:cx5="http://schemas.microsoft.com/office/drawing/2016/5/11/chartex" xmlns:cx6="http://schemas.microsoft.com/office/drawing/2016/5/12/chartex" xmlns:cx7="http://schemas.microsoft.com/office/drawing/2016/5/13/chartex" xmlns:cx8="http://schemas.microsoft.com/office/drawing/2016/5/14/chartex" xmlns:mc="http://schemas.openxmlformats.org/markup-compatibility/2006" xmlns:aink="http://schemas.microsoft.com/office/drawing/2016/ink" xmlns:am3d="http://schemas.microsoft.com/office/drawing/2017/model3d" xmlns:o="urn:schemas-microsoft-com:office:office" xmlns:oel="http://schemas.microsoft.com/office/2019/extlst" xmlns:r="http://schemas.openxmlformats.org/officeDocument/2006/relationships" xmlns:m="http://schemas.openxmlformats.org/officeDocument/2006/math" xmlns:v="urn:schemas-microsoft-com:vml" xmlns:wp14="http://schemas.microsoft.com/office/word/2010/wordprocessingDrawing" xmlns:wp="http://schemas.openxmlformats.org/drawingml/2006/wordprocessingDrawing" xmlns:w10="urn:schemas-microsoft-com:office:word" xmlns:w="http://schemas.openxmlformats.org/wordprocessingml/2006/main" xmlns:w14="http://schemas.microsoft.com/office/word/2010/wordml" xmlns:w15="http://schemas.microsoft.com/office/word/2012/wordml" xmlns:w16cex="http://schemas.microsoft.com/office/word/2018/wordml/cex" xmlns:w16cid="http://schemas.microsoft.com/office/word/2016/wordml/cid" xmlns:w16="http://schemas.microsoft.com/office/word/2018/wordml" xmlns:w16sdtdh="http://schemas.microsoft.com/office/word/2020/wordml/sdtdatahash" xmlns:w16se="http://schemas.microsoft.com/office/word/2015/wordml/symex" xmlns:wpg="http://schemas.microsoft.com/office/word/2010/wordprocessingGroup" xmlns:wpi="http://schemas.microsoft.com/office/word/2010/wordprocessingInk" xmlns:wne="http://schemas.microsoft.com/office/word/2006/wordml" xmlns:wps="http://schemas.microsoft.com/office/word/2010/wordprocessingShape" mc:Ignorable="w14 w15 w16se w16cid w16 w16cex w16sdtdh wp14">
   <w:abstractNum w:abstractNumId="0" w15:restartNumberingAfterBreak="0">
     <w:nsid w:val="16EB6C6C"/>
     <w:multiLevelType w:val="hybridMultilevel"/>
@@ -12187,7 +12227,7 @@
 </file>
 
 <file path=word/styles.xml><?xml version="1.0" encoding="utf-8"?>
-<w:styles xmlns:mc="http://schemas.openxmlformats.org/markup-compatibility/2006" xmlns:r="http://schemas.openxmlformats.org/officeDocument/2006/relationships" xmlns:w="http://schemas.openxmlformats.org/wordprocessingml/2006/main" xmlns:w14="http://schemas.microsoft.com/office/word/2010/wordml" xmlns:w15="http://schemas.microsoft.com/office/word/2012/wordml" xmlns:w16cex="http://schemas.microsoft.com/office/word/2018/wordml/cex" xmlns:w16cid="http://schemas.microsoft.com/office/word/2016/wordml/cid" xmlns:w16="http://schemas.microsoft.com/office/word/2018/wordml" xmlns:w16du="http://schemas.microsoft.com/office/word/2023/wordml/word16du" xmlns:w16sdtdh="http://schemas.microsoft.com/office/word/2020/wordml/sdtdatahash" xmlns:w16se="http://schemas.microsoft.com/office/word/2015/wordml/symex" mc:Ignorable="w14 w15 w16se w16cid w16 w16cex w16sdtdh w16du">
+<w:styles xmlns:mc="http://schemas.openxmlformats.org/markup-compatibility/2006" xmlns:r="http://schemas.openxmlformats.org/officeDocument/2006/relationships" xmlns:w="http://schemas.openxmlformats.org/wordprocessingml/2006/main" xmlns:w14="http://schemas.microsoft.com/office/word/2010/wordml" xmlns:w15="http://schemas.microsoft.com/office/word/2012/wordml" xmlns:w16cex="http://schemas.microsoft.com/office/word/2018/wordml/cex" xmlns:w16cid="http://schemas.microsoft.com/office/word/2016/wordml/cid" xmlns:w16="http://schemas.microsoft.com/office/word/2018/wordml" xmlns:w16sdtdh="http://schemas.microsoft.com/office/word/2020/wordml/sdtdatahash" xmlns:w16se="http://schemas.microsoft.com/office/word/2015/wordml/symex" mc:Ignorable="w14 w15 w16se w16cid w16 w16cex w16sdtdh">
   <w:docDefaults>
     <w:rPrDefault>
       <w:rPr>

</xml_diff>

<commit_message>
add debug print on OVA function
</commit_message>
<xml_diff>
--- a/MATLAB_DSP1_2024.docx
+++ b/MATLAB_DSP1_2024.docx
@@ -10882,6 +10882,26 @@
     </w:p>
     <w:p>
       <w:pPr>
+        <w:bidi w:val="0"/>
+        <w:rPr>
+          <w:rFonts w:asciiTheme="minorBidi" w:eastAsia="Times New Roman" w:hAnsiTheme="minorBidi"/>
+          <w:i/>
+          <w:sz w:val="24"/>
+          <w:szCs w:val="24"/>
+          <w:rtl/>
+        </w:rPr>
+      </w:pPr>
+      <w:r>
+        <w:rPr>
+          <w:rFonts w:asciiTheme="minorBidi" w:hAnsiTheme="minorBidi"/>
+          <w:i/>
+          <w:rtl/>
+        </w:rPr>
+        <w:br w:type="page"/>
+      </w:r>
+    </w:p>
+    <w:p>
+      <w:pPr>
         <w:pStyle w:val="ListParagraph"/>
         <w:numPr>
           <w:ilvl w:val="0"/>
@@ -10899,6 +10919,7 @@
           <w:i/>
           <w:rtl/>
         </w:rPr>
+        <w:lastRenderedPageBreak/>
         <w:t xml:space="preserve">ממשו </w:t>
       </w:r>
       <w:proofErr w:type="spellStart"/>
@@ -10964,15 +10985,23 @@
           <w:rFonts w:asciiTheme="minorBidi" w:hAnsiTheme="minorBidi"/>
           <w:i/>
         </w:rPr>
-        <w:t>Linear convolution with Filter 2 (BPF) took 0.048896 seconds</w:t>
-      </w:r>
-      <w:r>
-        <w:rPr>
-          <w:rFonts w:asciiTheme="minorBidi" w:hAnsiTheme="minorBidi" w:cs="Arial"/>
-          <w:i/>
-          <w:rtl/>
-        </w:rPr>
-        <w:t>.</w:t>
+        <w:t xml:space="preserve">Number of </w:t>
+      </w:r>
+      <w:proofErr w:type="gramStart"/>
+      <w:r>
+        <w:rPr>
+          <w:rFonts w:asciiTheme="minorBidi" w:hAnsiTheme="minorBidi"/>
+          <w:i/>
+        </w:rPr>
+        <w:t>multiplications :</w:t>
+      </w:r>
+      <w:proofErr w:type="gramEnd"/>
+      <w:r>
+        <w:rPr>
+          <w:rFonts w:asciiTheme="minorBidi" w:hAnsiTheme="minorBidi"/>
+          <w:i/>
+        </w:rPr>
+        <w:t xml:space="preserve"> 16428032</w:t>
       </w:r>
     </w:p>
     <w:p>
@@ -10988,7 +11017,14 @@
           <w:rFonts w:asciiTheme="minorBidi" w:hAnsiTheme="minorBidi"/>
           <w:i/>
         </w:rPr>
-        <w:t>Number of multiplications with Filter 2: 16470000</w:t>
+        <w:t xml:space="preserve">Number of additions: </w:t>
+      </w:r>
+      <w:r>
+        <w:rPr>
+          <w:rFonts w:asciiTheme="minorBidi" w:hAnsiTheme="minorBidi"/>
+          <w:i/>
+        </w:rPr>
+        <w:t>16158720</w:t>
       </w:r>
     </w:p>
     <w:p>
@@ -11004,7 +11040,181 @@
           <w:rFonts w:asciiTheme="minorBidi" w:hAnsiTheme="minorBidi"/>
           <w:i/>
         </w:rPr>
-        <w:t>Number of additions with Filter 2: 16200000</w:t>
+        <w:t xml:space="preserve">Linear convolution with Filter </w:t>
+      </w:r>
+      <w:r>
+        <w:rPr>
+          <w:rFonts w:asciiTheme="minorBidi" w:hAnsiTheme="minorBidi"/>
+          <w:i/>
+        </w:rPr>
+        <w:t>1</w:t>
+      </w:r>
+      <w:r>
+        <w:rPr>
+          <w:rFonts w:asciiTheme="minorBidi" w:hAnsiTheme="minorBidi"/>
+          <w:i/>
+        </w:rPr>
+        <w:t xml:space="preserve"> took 0.042599 seconds</w:t>
+      </w:r>
+      <w:r>
+        <w:rPr>
+          <w:rFonts w:asciiTheme="minorBidi" w:hAnsiTheme="minorBidi" w:cs="Arial"/>
+          <w:i/>
+          <w:rtl/>
+        </w:rPr>
+        <w:t>.</w:t>
+      </w:r>
+    </w:p>
+    <w:p>
+      <w:pPr>
+        <w:spacing w:line="276" w:lineRule="auto"/>
+        <w:rPr>
+          <w:rFonts w:asciiTheme="minorBidi" w:hAnsiTheme="minorBidi" w:cs="Arial"/>
+          <w:i/>
+          <w:noProof/>
+        </w:rPr>
+      </w:pPr>
+    </w:p>
+    <w:p>
+      <w:pPr>
+        <w:spacing w:line="276" w:lineRule="auto"/>
+        <w:rPr>
+          <w:rFonts w:asciiTheme="minorBidi" w:hAnsiTheme="minorBidi" w:cs="Arial"/>
+          <w:i/>
+          <w:noProof/>
+        </w:rPr>
+      </w:pPr>
+    </w:p>
+    <w:p>
+      <w:pPr>
+        <w:spacing w:line="276" w:lineRule="auto"/>
+        <w:rPr>
+          <w:rFonts w:asciiTheme="minorBidi" w:hAnsiTheme="minorBidi" w:cs="Arial"/>
+          <w:i/>
+          <w:noProof/>
+        </w:rPr>
+      </w:pPr>
+    </w:p>
+    <w:p>
+      <w:pPr>
+        <w:spacing w:line="276" w:lineRule="auto"/>
+        <w:rPr>
+          <w:rFonts w:asciiTheme="minorBidi" w:hAnsiTheme="minorBidi" w:cs="Arial"/>
+          <w:i/>
+          <w:noProof/>
+        </w:rPr>
+      </w:pPr>
+      <w:r>
+        <w:rPr>
+          <w:rFonts w:asciiTheme="minorBidi" w:hAnsiTheme="minorBidi" w:cs="Arial"/>
+          <w:i/>
+          <w:noProof/>
+        </w:rPr>
+        <w:t xml:space="preserve">L = </w:t>
+      </w:r>
+      <w:r>
+        <w:rPr>
+          <w:rFonts w:asciiTheme="minorBidi" w:hAnsiTheme="minorBidi" w:cs="Arial"/>
+          <w:i/>
+          <w:noProof/>
+        </w:rPr>
+        <w:t>2048</w:t>
+      </w:r>
+    </w:p>
+    <w:p>
+      <w:pPr>
+        <w:spacing w:line="276" w:lineRule="auto"/>
+        <w:rPr>
+          <w:rFonts w:asciiTheme="minorBidi" w:hAnsiTheme="minorBidi"/>
+          <w:i/>
+        </w:rPr>
+      </w:pPr>
+      <w:r>
+        <w:rPr>
+          <w:rFonts w:asciiTheme="minorBidi" w:hAnsiTheme="minorBidi"/>
+          <w:i/>
+        </w:rPr>
+        <w:t xml:space="preserve">Number of </w:t>
+      </w:r>
+      <w:proofErr w:type="gramStart"/>
+      <w:r>
+        <w:rPr>
+          <w:rFonts w:asciiTheme="minorBidi" w:hAnsiTheme="minorBidi"/>
+          <w:i/>
+        </w:rPr>
+        <w:t>multiplications :</w:t>
+      </w:r>
+      <w:proofErr w:type="gramEnd"/>
+      <w:r>
+        <w:rPr>
+          <w:rFonts w:asciiTheme="minorBidi" w:hAnsiTheme="minorBidi"/>
+          <w:i/>
+        </w:rPr>
+        <w:t xml:space="preserve"> 16365568</w:t>
+      </w:r>
+    </w:p>
+    <w:p>
+      <w:pPr>
+        <w:spacing w:line="276" w:lineRule="auto"/>
+        <w:rPr>
+          <w:rFonts w:asciiTheme="minorBidi" w:hAnsiTheme="minorBidi"/>
+          <w:i/>
+        </w:rPr>
+      </w:pPr>
+    </w:p>
+    <w:p>
+      <w:pPr>
+        <w:spacing w:line="276" w:lineRule="auto"/>
+        <w:rPr>
+          <w:rFonts w:asciiTheme="minorBidi" w:hAnsiTheme="minorBidi"/>
+          <w:i/>
+        </w:rPr>
+      </w:pPr>
+      <w:r>
+        <w:rPr>
+          <w:rFonts w:asciiTheme="minorBidi" w:hAnsiTheme="minorBidi"/>
+          <w:i/>
+        </w:rPr>
+        <w:t xml:space="preserve">L = </w:t>
+      </w:r>
+      <w:r>
+        <w:rPr>
+          <w:rFonts w:asciiTheme="minorBidi" w:hAnsiTheme="minorBidi"/>
+          <w:i/>
+        </w:rPr>
+        <w:t>4</w:t>
+      </w:r>
+    </w:p>
+    <w:p>
+      <w:pPr>
+        <w:spacing w:line="276" w:lineRule="auto"/>
+        <w:rPr>
+          <w:rFonts w:asciiTheme="minorBidi" w:hAnsiTheme="minorBidi"/>
+          <w:i/>
+        </w:rPr>
+      </w:pPr>
+      <w:r>
+        <w:rPr>
+          <w:rFonts w:asciiTheme="minorBidi" w:hAnsiTheme="minorBidi"/>
+          <w:i/>
+        </w:rPr>
+        <w:t xml:space="preserve">Number of </w:t>
+      </w:r>
+      <w:proofErr w:type="gramStart"/>
+      <w:r>
+        <w:rPr>
+          <w:rFonts w:asciiTheme="minorBidi" w:hAnsiTheme="minorBidi"/>
+          <w:i/>
+        </w:rPr>
+        <w:t>multiplications :</w:t>
+      </w:r>
+      <w:proofErr w:type="gramEnd"/>
+      <w:r>
+        <w:rPr>
+          <w:rFonts w:asciiTheme="minorBidi" w:hAnsiTheme="minorBidi"/>
+          <w:i/>
+        </w:rPr>
+        <w:t xml:space="preserve"> 16469756</w:t>
       </w:r>
     </w:p>
     <w:p>
@@ -11061,7 +11271,7 @@
     </w:p>
     <w:p>
       <w:pPr>
-        <w:spacing w:line="276" w:lineRule="auto"/>
+        <w:bidi w:val="0"/>
         <w:rPr>
           <w:rFonts w:asciiTheme="minorBidi" w:hAnsiTheme="minorBidi"/>
           <w:i/>
@@ -11072,7 +11282,7 @@
           <w:rFonts w:asciiTheme="minorBidi" w:hAnsiTheme="minorBidi"/>
           <w:i/>
         </w:rPr>
-        <w:t>Filter2</w:t>
+        <w:br w:type="page"/>
       </w:r>
     </w:p>
     <w:p>
@@ -11083,21 +11293,6 @@
           <w:i/>
         </w:rPr>
       </w:pPr>
-      <w:r>
-        <w:rPr>
-          <w:rFonts w:asciiTheme="minorBidi" w:hAnsiTheme="minorBidi"/>
-          <w:i/>
-        </w:rPr>
-        <w:t>Linear convolution with Filter 2 (BPF) took 0.066791 seconds</w:t>
-      </w:r>
-      <w:r>
-        <w:rPr>
-          <w:rFonts w:asciiTheme="minorBidi" w:hAnsiTheme="minorBidi" w:cs="Arial"/>
-          <w:i/>
-          <w:rtl/>
-        </w:rPr>
-        <w:t>.</w:t>
-      </w:r>
     </w:p>
     <w:p>
       <w:pPr>
@@ -11112,7 +11307,14 @@
           <w:rFonts w:asciiTheme="minorBidi" w:hAnsiTheme="minorBidi"/>
           <w:i/>
         </w:rPr>
-        <w:t>Number of multiplications with Filter 2: 16470000</w:t>
+        <w:t>Filter2</w:t>
+      </w:r>
+      <w:r>
+        <w:rPr>
+          <w:rFonts w:asciiTheme="minorBidi" w:hAnsiTheme="minorBidi"/>
+          <w:i/>
+        </w:rPr>
+        <w:br/>
       </w:r>
     </w:p>
     <w:p>
@@ -11128,8 +11330,96 @@
           <w:rFonts w:asciiTheme="minorBidi" w:hAnsiTheme="minorBidi"/>
           <w:i/>
         </w:rPr>
-        <w:t>Number of additions with Filter 2: 16200000</w:t>
-      </w:r>
+        <w:t xml:space="preserve">Number of </w:t>
+      </w:r>
+      <w:proofErr w:type="gramStart"/>
+      <w:r>
+        <w:rPr>
+          <w:rFonts w:asciiTheme="minorBidi" w:hAnsiTheme="minorBidi"/>
+          <w:i/>
+        </w:rPr>
+        <w:t>multiplications :</w:t>
+      </w:r>
+      <w:proofErr w:type="gramEnd"/>
+      <w:r>
+        <w:rPr>
+          <w:rFonts w:asciiTheme="minorBidi" w:hAnsiTheme="minorBidi"/>
+          <w:i/>
+        </w:rPr>
+        <w:t xml:space="preserve"> 16428032</w:t>
+      </w:r>
+    </w:p>
+    <w:p>
+      <w:pPr>
+        <w:spacing w:line="276" w:lineRule="auto"/>
+        <w:rPr>
+          <w:rFonts w:asciiTheme="minorBidi" w:hAnsiTheme="minorBidi"/>
+          <w:i/>
+        </w:rPr>
+      </w:pPr>
+      <w:r>
+        <w:rPr>
+          <w:rFonts w:asciiTheme="minorBidi" w:hAnsiTheme="minorBidi"/>
+          <w:i/>
+        </w:rPr>
+        <w:t xml:space="preserve">Number of additions: </w:t>
+      </w:r>
+      <w:r>
+        <w:rPr>
+          <w:rFonts w:asciiTheme="minorBidi" w:hAnsiTheme="minorBidi"/>
+          <w:i/>
+        </w:rPr>
+        <w:t>16158720</w:t>
+      </w:r>
+    </w:p>
+    <w:p>
+      <w:pPr>
+        <w:spacing w:line="276" w:lineRule="auto"/>
+        <w:rPr>
+          <w:rFonts w:asciiTheme="minorBidi" w:hAnsiTheme="minorBidi"/>
+          <w:i/>
+        </w:rPr>
+      </w:pPr>
+      <w:r>
+        <w:rPr>
+          <w:rFonts w:asciiTheme="minorBidi" w:hAnsiTheme="minorBidi"/>
+          <w:i/>
+        </w:rPr>
+        <w:t xml:space="preserve">Linear convolution with Filter </w:t>
+      </w:r>
+      <w:proofErr w:type="gramStart"/>
+      <w:r>
+        <w:rPr>
+          <w:rFonts w:asciiTheme="minorBidi" w:hAnsiTheme="minorBidi"/>
+          <w:i/>
+        </w:rPr>
+        <w:t>2  took</w:t>
+      </w:r>
+      <w:proofErr w:type="gramEnd"/>
+      <w:r>
+        <w:rPr>
+          <w:rFonts w:asciiTheme="minorBidi" w:hAnsiTheme="minorBidi"/>
+          <w:i/>
+        </w:rPr>
+        <w:t xml:space="preserve"> 0.043691 seconds</w:t>
+      </w:r>
+      <w:r>
+        <w:rPr>
+          <w:rFonts w:asciiTheme="minorBidi" w:hAnsiTheme="minorBidi" w:cs="Arial"/>
+          <w:i/>
+          <w:rtl/>
+        </w:rPr>
+        <w:t>.</w:t>
+      </w:r>
+    </w:p>
+    <w:p>
+      <w:pPr>
+        <w:spacing w:line="276" w:lineRule="auto"/>
+        <w:rPr>
+          <w:rFonts w:asciiTheme="minorBidi" w:hAnsiTheme="minorBidi"/>
+          <w:i/>
+        </w:rPr>
+      </w:pPr>
     </w:p>
     <w:p>
       <w:pPr>
@@ -11194,6 +11484,24 @@
     </w:p>
     <w:p>
       <w:pPr>
+        <w:bidi w:val="0"/>
+        <w:rPr>
+          <w:rFonts w:asciiTheme="minorBidi" w:hAnsiTheme="minorBidi"/>
+          <w:i/>
+          <w:rtl/>
+        </w:rPr>
+      </w:pPr>
+      <w:r>
+        <w:rPr>
+          <w:rFonts w:asciiTheme="minorBidi" w:hAnsiTheme="minorBidi"/>
+          <w:i/>
+          <w:rtl/>
+        </w:rPr>
+        <w:br w:type="page"/>
+      </w:r>
+    </w:p>
+    <w:p>
+      <w:pPr>
         <w:spacing w:line="276" w:lineRule="auto"/>
         <w:rPr>
           <w:rFonts w:asciiTheme="minorBidi" w:hAnsiTheme="minorBidi"/>
@@ -11241,6 +11549,26 @@
     </w:p>
     <w:p>
       <w:pPr>
+        <w:bidi w:val="0"/>
+        <w:rPr>
+          <w:rFonts w:asciiTheme="minorBidi" w:eastAsia="Times New Roman" w:hAnsiTheme="minorBidi"/>
+          <w:i/>
+          <w:sz w:val="24"/>
+          <w:szCs w:val="24"/>
+          <w:rtl/>
+        </w:rPr>
+      </w:pPr>
+      <w:r>
+        <w:rPr>
+          <w:rFonts w:asciiTheme="minorBidi" w:hAnsiTheme="minorBidi"/>
+          <w:i/>
+          <w:rtl/>
+        </w:rPr>
+        <w:br w:type="page"/>
+      </w:r>
+    </w:p>
+    <w:p>
+      <w:pPr>
         <w:pStyle w:val="ListParagraph"/>
         <w:numPr>
           <w:ilvl w:val="0"/>
@@ -11259,6 +11587,7 @@
           <w:i/>
           <w:rtl/>
         </w:rPr>
+        <w:lastRenderedPageBreak/>
         <w:t xml:space="preserve">ציירו על אותו הגרף את המוצא של שלושת סוגי </w:t>
       </w:r>
       <w:proofErr w:type="spellStart"/>

</xml_diff>

<commit_message>
debug prints on linear_conv print both conv on same graph
</commit_message>
<xml_diff>
--- a/MATLAB_DSP1_2024.docx
+++ b/MATLAB_DSP1_2024.docx
@@ -11578,7 +11578,6 @@
         <w:rPr>
           <w:rFonts w:asciiTheme="minorBidi" w:hAnsiTheme="minorBidi" w:cstheme="minorBidi"/>
           <w:i/>
-          <w:rtl/>
         </w:rPr>
       </w:pPr>
       <w:r>
@@ -11588,7 +11587,22 @@
           <w:rtl/>
         </w:rPr>
         <w:lastRenderedPageBreak/>
-        <w:t xml:space="preserve">ציירו על אותו הגרף את המוצא של שלושת סוגי </w:t>
+        <w:t xml:space="preserve">ציירו על אותו הגרף את המוצא של </w:t>
+      </w:r>
+      <w:r>
+        <w:rPr>
+          <w:rFonts w:asciiTheme="minorBidi" w:hAnsiTheme="minorBidi" w:cstheme="minorBidi"/>
+          <w:i/>
+        </w:rPr>
+        <w:t>2</w:t>
+      </w:r>
+      <w:r>
+        <w:rPr>
+          <w:rFonts w:asciiTheme="minorBidi" w:hAnsiTheme="minorBidi" w:cstheme="minorBidi"/>
+          <w:i/>
+          <w:rtl/>
+        </w:rPr>
+        <w:t xml:space="preserve"> סוגי </w:t>
       </w:r>
       <w:proofErr w:type="spellStart"/>
       <w:r>
@@ -11622,10 +11636,130 @@
           <w:rtl/>
         </w:rPr>
         <w:t xml:space="preserve"> כראוי.</w:t>
+      </w:r>
+    </w:p>
+    <w:p>
+      <w:pPr>
+        <w:spacing w:line="276" w:lineRule="auto"/>
+        <w:rPr>
+          <w:rFonts w:asciiTheme="minorBidi" w:hAnsiTheme="minorBidi"/>
+          <w:i/>
+        </w:rPr>
+      </w:pPr>
+      <w:r>
+        <w:rPr>
+          <w:rFonts w:asciiTheme="minorBidi" w:hAnsiTheme="minorBidi" w:cs="Arial"/>
+          <w:i/>
+          <w:rtl/>
+        </w:rPr>
+        <w:drawing>
+          <wp:inline distT="0" distB="0" distL="0" distR="0" wp14:anchorId="23FE0E92" wp14:editId="377EDD99">
+            <wp:extent cx="5274310" cy="3352800"/>
+            <wp:effectExtent l="0" t="0" r="0" b="0"/>
+            <wp:docPr id="72457860" name="Picture 1"/>
+            <wp:cNvGraphicFramePr>
+              <a:graphicFrameLocks xmlns:a="http://schemas.openxmlformats.org/drawingml/2006/main" noChangeAspect="1"/>
+            </wp:cNvGraphicFramePr>
+            <a:graphic xmlns:a="http://schemas.openxmlformats.org/drawingml/2006/main">
+              <a:graphicData uri="http://schemas.openxmlformats.org/drawingml/2006/picture">
+                <pic:pic xmlns:pic="http://schemas.openxmlformats.org/drawingml/2006/picture">
+                  <pic:nvPicPr>
+                    <pic:cNvPr id="72457860" name=""/>
+                    <pic:cNvPicPr/>
+                  </pic:nvPicPr>
+                  <pic:blipFill>
+                    <a:blip r:embed="rId72"/>
+                    <a:stretch>
+                      <a:fillRect/>
+                    </a:stretch>
+                  </pic:blipFill>
+                  <pic:spPr>
+                    <a:xfrm>
+                      <a:off x="0" y="0"/>
+                      <a:ext cx="5274310" cy="3352800"/>
+                    </a:xfrm>
+                    <a:prstGeom prst="rect">
+                      <a:avLst/>
+                    </a:prstGeom>
+                  </pic:spPr>
+                </pic:pic>
+              </a:graphicData>
+            </a:graphic>
+          </wp:inline>
+        </w:drawing>
+      </w:r>
+    </w:p>
+    <w:p>
+      <w:pPr>
+        <w:spacing w:line="276" w:lineRule="auto"/>
+        <w:rPr>
+          <w:rFonts w:asciiTheme="minorBidi" w:hAnsiTheme="minorBidi"/>
+          <w:i/>
+        </w:rPr>
+      </w:pPr>
+    </w:p>
+    <w:p>
+      <w:pPr>
+        <w:spacing w:line="276" w:lineRule="auto"/>
+        <w:rPr>
+          <w:rFonts w:asciiTheme="minorBidi" w:hAnsiTheme="minorBidi"/>
+          <w:i/>
+        </w:rPr>
+      </w:pPr>
+    </w:p>
+    <w:p>
+      <w:pPr>
+        <w:spacing w:line="276" w:lineRule="auto"/>
+        <w:rPr>
+          <w:rFonts w:asciiTheme="minorBidi" w:hAnsiTheme="minorBidi"/>
+          <w:i/>
+        </w:rPr>
+      </w:pPr>
+      <w:r>
+        <w:rPr>
+          <w:rFonts w:asciiTheme="minorBidi" w:hAnsiTheme="minorBidi" w:cs="Arial"/>
+          <w:i/>
+          <w:rtl/>
+        </w:rPr>
+        <w:drawing>
+          <wp:inline distT="0" distB="0" distL="0" distR="0" wp14:anchorId="4CF20DDA" wp14:editId="3CEEB869">
+            <wp:extent cx="5274310" cy="3642360"/>
+            <wp:effectExtent l="0" t="0" r="0" b="2540"/>
+            <wp:docPr id="1095861383" name="Picture 1"/>
+            <wp:cNvGraphicFramePr>
+              <a:graphicFrameLocks xmlns:a="http://schemas.openxmlformats.org/drawingml/2006/main" noChangeAspect="1"/>
+            </wp:cNvGraphicFramePr>
+            <a:graphic xmlns:a="http://schemas.openxmlformats.org/drawingml/2006/main">
+              <a:graphicData uri="http://schemas.openxmlformats.org/drawingml/2006/picture">
+                <pic:pic xmlns:pic="http://schemas.openxmlformats.org/drawingml/2006/picture">
+                  <pic:nvPicPr>
+                    <pic:cNvPr id="1095861383" name=""/>
+                    <pic:cNvPicPr/>
+                  </pic:nvPicPr>
+                  <pic:blipFill>
+                    <a:blip r:embed="rId73"/>
+                    <a:stretch>
+                      <a:fillRect/>
+                    </a:stretch>
+                  </pic:blipFill>
+                  <pic:spPr>
+                    <a:xfrm>
+                      <a:off x="0" y="0"/>
+                      <a:ext cx="5274310" cy="3642360"/>
+                    </a:xfrm>
+                    <a:prstGeom prst="rect">
+                      <a:avLst/>
+                    </a:prstGeom>
+                  </pic:spPr>
+                </pic:pic>
+              </a:graphicData>
+            </a:graphic>
+          </wp:inline>
+        </w:drawing>
       </w:r>
     </w:p>
     <w:sectPr>
-      <w:headerReference w:type="default" r:id="rId72"/>
+      <w:headerReference w:type="default" r:id="rId74"/>
       <w:pgSz w:w="11906" w:h="16838"/>
       <w:pgMar w:top="1440" w:right="1800" w:bottom="1440" w:left="1800" w:header="708" w:footer="708" w:gutter="0"/>
       <w:cols w:space="708"/>

</xml_diff>

<commit_message>
Removed unnecessary files and corrected typographical errors in MATLAB_DSP1_2024.docx
Changes:
1. Deleted the following image files:
   - Linear Convolution with Filter 1 (Zoomed In).jpg
   - Linear Convolution with Filter(Zoomed In).jpg
   - Magnitude Spectrum of the Filtered Signal.jpg

2. Deleted the following MATLAB script files:
   - OVA_filter1.m
   - OVA_filter2.m
   - OVA_test.m
   - TestMyDTFT.m
   - bitrev.m
   - bitrevorder.m
   - conv_on_same_graph.m
   - dtft_plot.m
   - filter_disp.m

3. Corrected typographical errors in MATLAB_DSP1_2024.docx:
   - Added missing space after punctuation marks.
   - Replaced incorrect punctuation with appropriate symbols (e.g., replacing commas with semicolons where necessary).

Signed-off-by: Noam Rahat <noamrht@gmail.com>
</commit_message>
<xml_diff>
--- a/MATLAB_DSP1_2024.docx
+++ b/MATLAB_DSP1_2024.docx
@@ -1,6 +1,6 @@
 
 <file path=word/document.xml><?xml version="1.0" encoding="utf-8"?>
-<w:document xmlns:wpc="http://schemas.microsoft.com/office/word/2010/wordprocessingCanvas" xmlns:cx="http://schemas.microsoft.com/office/drawing/2014/chartex" xmlns:cx1="http://schemas.microsoft.com/office/drawing/2015/9/8/chartex" xmlns:cx2="http://schemas.microsoft.com/office/drawing/2015/10/21/chartex" xmlns:cx3="http://schemas.microsoft.com/office/drawing/2016/5/9/chartex" xmlns:cx4="http://schemas.microsoft.com/office/drawing/2016/5/10/chartex" xmlns:cx5="http://schemas.microsoft.com/office/drawing/2016/5/11/chartex" xmlns:cx6="http://schemas.microsoft.com/office/drawing/2016/5/12/chartex" xmlns:cx7="http://schemas.microsoft.com/office/drawing/2016/5/13/chartex" xmlns:cx8="http://schemas.microsoft.com/office/drawing/2016/5/14/chartex" xmlns:mc="http://schemas.openxmlformats.org/markup-compatibility/2006" xmlns:aink="http://schemas.microsoft.com/office/drawing/2016/ink" xmlns:am3d="http://schemas.microsoft.com/office/drawing/2017/model3d" xmlns:o="urn:schemas-microsoft-com:office:office" xmlns:oel="http://schemas.microsoft.com/office/2019/extlst" xmlns:r="http://schemas.openxmlformats.org/officeDocument/2006/relationships" xmlns:m="http://schemas.openxmlformats.org/officeDocument/2006/math" xmlns:v="urn:schemas-microsoft-com:vml" xmlns:wp14="http://schemas.microsoft.com/office/word/2010/wordprocessingDrawing" xmlns:wp="http://schemas.openxmlformats.org/drawingml/2006/wordprocessingDrawing" xmlns:w10="urn:schemas-microsoft-com:office:word" xmlns:w="http://schemas.openxmlformats.org/wordprocessingml/2006/main" xmlns:w14="http://schemas.microsoft.com/office/word/2010/wordml" xmlns:w15="http://schemas.microsoft.com/office/word/2012/wordml" xmlns:w16cex="http://schemas.microsoft.com/office/word/2018/wordml/cex" xmlns:w16cid="http://schemas.microsoft.com/office/word/2016/wordml/cid" xmlns:w16="http://schemas.microsoft.com/office/word/2018/wordml" xmlns:w16sdtdh="http://schemas.microsoft.com/office/word/2020/wordml/sdtdatahash" xmlns:w16se="http://schemas.microsoft.com/office/word/2015/wordml/symex" xmlns:wpg="http://schemas.microsoft.com/office/word/2010/wordprocessingGroup" xmlns:wpi="http://schemas.microsoft.com/office/word/2010/wordprocessingInk" xmlns:wne="http://schemas.microsoft.com/office/word/2006/wordml" xmlns:wps="http://schemas.microsoft.com/office/word/2010/wordprocessingShape" mc:Ignorable="w14 w15 w16se w16cid w16 w16cex w16sdtdh wp14">
+<w:document xmlns:wpc="http://schemas.microsoft.com/office/word/2010/wordprocessingCanvas" xmlns:cx="http://schemas.microsoft.com/office/drawing/2014/chartex" xmlns:cx1="http://schemas.microsoft.com/office/drawing/2015/9/8/chartex" xmlns:cx2="http://schemas.microsoft.com/office/drawing/2015/10/21/chartex" xmlns:cx3="http://schemas.microsoft.com/office/drawing/2016/5/9/chartex" xmlns:cx4="http://schemas.microsoft.com/office/drawing/2016/5/10/chartex" xmlns:cx5="http://schemas.microsoft.com/office/drawing/2016/5/11/chartex" xmlns:cx6="http://schemas.microsoft.com/office/drawing/2016/5/12/chartex" xmlns:cx7="http://schemas.microsoft.com/office/drawing/2016/5/13/chartex" xmlns:cx8="http://schemas.microsoft.com/office/drawing/2016/5/14/chartex" xmlns:mc="http://schemas.openxmlformats.org/markup-compatibility/2006" xmlns:aink="http://schemas.microsoft.com/office/drawing/2016/ink" xmlns:am3d="http://schemas.microsoft.com/office/drawing/2017/model3d" xmlns:o="urn:schemas-microsoft-com:office:office" xmlns:oel="http://schemas.microsoft.com/office/2019/extlst" xmlns:r="http://schemas.openxmlformats.org/officeDocument/2006/relationships" xmlns:m="http://schemas.openxmlformats.org/officeDocument/2006/math" xmlns:v="urn:schemas-microsoft-com:vml" xmlns:wp14="http://schemas.microsoft.com/office/word/2010/wordprocessingDrawing" xmlns:wp="http://schemas.openxmlformats.org/drawingml/2006/wordprocessingDrawing" xmlns:w10="urn:schemas-microsoft-com:office:word" xmlns:w="http://schemas.openxmlformats.org/wordprocessingml/2006/main" xmlns:w14="http://schemas.microsoft.com/office/word/2010/wordml" xmlns:w15="http://schemas.microsoft.com/office/word/2012/wordml" xmlns:w16cex="http://schemas.microsoft.com/office/word/2018/wordml/cex" xmlns:w16cid="http://schemas.microsoft.com/office/word/2016/wordml/cid" xmlns:w16="http://schemas.microsoft.com/office/word/2018/wordml" xmlns:w16du="http://schemas.microsoft.com/office/word/2023/wordml/word16du" xmlns:w16sdtdh="http://schemas.microsoft.com/office/word/2020/wordml/sdtdatahash" xmlns:w16se="http://schemas.microsoft.com/office/word/2015/wordml/symex" xmlns:wpg="http://schemas.microsoft.com/office/word/2010/wordprocessingGroup" xmlns:wpi="http://schemas.microsoft.com/office/word/2010/wordprocessingInk" xmlns:wne="http://schemas.microsoft.com/office/word/2006/wordml" xmlns:wps="http://schemas.microsoft.com/office/word/2010/wordprocessingShape" mc:Ignorable="w14 w15 w16se w16cid w16 w16cex w16sdtdh w16du wp14">
   <w:body>
     <w:p>
       <w:pPr>
@@ -1062,7 +1062,21 @@
           <w:rFonts w:hint="cs"/>
           <w:rtl/>
         </w:rPr>
-        <w:t xml:space="preserve"> שפיתחתם בתוספת הערות (בגוף הקוד).</w:t>
+        <w:t xml:space="preserve"> שפיתחתם בתוספת הערות (בגוף הקוד)</w:t>
+      </w:r>
+      <w:r>
+        <w:rPr>
+          <w:rFonts w:hint="cs"/>
+          <w:rtl/>
+        </w:rPr>
+        <w:t xml:space="preserve">  </w:t>
+      </w:r>
+      <w:r>
+        <w:rPr>
+          <w:rFonts w:hint="cs"/>
+          <w:rtl/>
+        </w:rPr>
+        <w:t>.</w:t>
       </w:r>
     </w:p>
     <w:p>
@@ -2207,32 +2221,16 @@
           <w:highlight w:val="yellow"/>
           <w:rtl/>
         </w:rPr>
-        <w:t>ה</w:t>
-      </w:r>
-      <w:r>
-        <w:rPr>
-          <w:rFonts w:eastAsiaTheme="minorEastAsia" w:hint="cs"/>
-          <w:highlight w:val="yellow"/>
-          <w:rtl/>
-        </w:rPr>
-        <w:t>דגום</w:t>
+        <w:t>הדגום</w:t>
       </w:r>
       <w:proofErr w:type="spellEnd"/>
       <w:r>
         <w:rPr>
-          <w:rFonts w:eastAsiaTheme="minorEastAsia" w:hint="cs"/>
-          <w:highlight w:val="yellow"/>
-          <w:rtl/>
-        </w:rPr>
-        <w:t xml:space="preserve"> </w:t>
-      </w:r>
-      <w:r>
-        <w:rPr>
           <w:rFonts w:eastAsiaTheme="minorEastAsia"/>
           <w:highlight w:val="yellow"/>
           <w:rtl/>
         </w:rPr>
-        <w:t>-הבדיד</w:t>
+        <w:t xml:space="preserve"> -הבדיד</w:t>
       </w:r>
       <w:r>
         <w:rPr>
@@ -2837,24 +2835,7 @@
           <w:highlight w:val="yellow"/>
           <w:rtl/>
         </w:rPr>
-        <w:t>כעת</w:t>
-      </w:r>
-      <w:r>
-        <w:rPr>
-          <w:rFonts w:hint="cs"/>
-          <w:i/>
-          <w:highlight w:val="yellow"/>
-          <w:rtl/>
-        </w:rPr>
-        <w:t xml:space="preserve">, </w:t>
-      </w:r>
-      <w:r>
-        <w:rPr>
-          <w:i/>
-          <w:highlight w:val="yellow"/>
-          <w:rtl/>
-        </w:rPr>
-        <w:t xml:space="preserve">אם נרצה שהאות שיעבור </w:t>
+        <w:t xml:space="preserve">כעת, אם נרצה שהאות שיעבור </w:t>
       </w:r>
       <w:r>
         <w:rPr>
@@ -3226,16 +3207,7 @@
           <w:highlight w:val="yellow"/>
           <w:rtl/>
         </w:rPr>
-        <w:t xml:space="preserve"> ונקבל</w:t>
-      </w:r>
-      <w:r>
-        <w:rPr>
-          <w:rFonts w:eastAsiaTheme="minorEastAsia" w:hint="cs"/>
-          <w:i/>
-          <w:highlight w:val="yellow"/>
-          <w:rtl/>
-        </w:rPr>
-        <w:t>:</w:t>
+        <w:t xml:space="preserve"> ונקבל:</w:t>
       </w:r>
     </w:p>
     <w:p>
@@ -3244,7 +3216,6 @@
         <w:rPr>
           <w:i/>
           <w:highlight w:val="yellow"/>
-          <w:rtl/>
         </w:rPr>
       </w:pPr>
       <w:r>
@@ -3634,23 +3605,18 @@
     <w:p>
       <w:pPr>
         <w:spacing w:before="120" w:after="120" w:line="276" w:lineRule="auto"/>
-      </w:pPr>
-      <w:r>
-        <w:rPr>
-          <w:i/>
-          <w:highlight w:val="yellow"/>
-          <w:rtl/>
-        </w:rPr>
-        <w:t>ועל מנת לקבל את הטווחים שרצינו נדרוש:</w:t>
-      </w:r>
-      <w:r>
         <w:rPr>
           <w:rFonts w:hint="cs"/>
-          <w:i/>
-          <w:highlight w:val="yellow"/>
-          <w:rtl/>
-        </w:rPr>
-        <w:t xml:space="preserve"> </w:t>
+          <w:rtl/>
+        </w:rPr>
+      </w:pPr>
+      <w:r>
+        <w:rPr>
+          <w:i/>
+          <w:highlight w:val="yellow"/>
+          <w:rtl/>
+        </w:rPr>
+        <w:t xml:space="preserve">ועל מנת לקבל את הטווחים שרצינו נדרוש: </w:t>
       </w:r>
       <m:oMath>
         <m:f>
@@ -3820,14 +3786,13 @@
       <w:pPr>
         <w:numPr>
           <w:ilvl w:val="0"/>
-          <w:numId w:val="3"/>
+          <w:numId w:val="4"/>
         </w:numPr>
         <w:spacing w:before="120" w:after="120" w:line="276" w:lineRule="auto"/>
         <w:jc w:val="both"/>
       </w:pPr>
       <w:r>
         <w:rPr>
-          <w:rFonts w:hint="cs"/>
           <w:rtl/>
         </w:rPr>
         <w:t>כמה דגימות יש ליטול מ-</w:t>
@@ -3843,24 +3808,9 @@
       </m:oMath>
       <w:r>
         <w:rPr>
-          <w:rFonts w:hint="cs"/>
-          <w:rtl/>
-        </w:rPr>
-        <w:t xml:space="preserve"> כדי לקבל במוצא המסנן 2048 דגימות </w:t>
-      </w:r>
-      <w:r>
-        <w:rPr>
-          <w:rFonts w:hint="cs"/>
-          <w:rtl/>
-        </w:rPr>
-        <w:t>מסוננות</w:t>
-      </w:r>
-      <w:r>
-        <w:rPr>
-          <w:rFonts w:hint="cs"/>
-          <w:rtl/>
-        </w:rPr>
-        <w:t>?</w:t>
+          <w:rtl/>
+        </w:rPr>
+        <w:t xml:space="preserve"> כדי לקבל במוצא המסנן 2048 דגימות מסוננות?</w:t>
       </w:r>
     </w:p>
     <w:p>
@@ -3869,26 +3819,15 @@
       </w:pPr>
       <w:r>
         <w:rPr>
-          <w:rFonts w:hint="cs"/>
-          <w:i/>
-          <w:highlight w:val="yellow"/>
-          <w:rtl/>
-        </w:rPr>
-        <w:t>כפי שלמדנו</w:t>
-      </w:r>
-      <w:r>
-        <w:rPr>
-          <w:rFonts w:hint="cs"/>
-          <w:i/>
-          <w:highlight w:val="yellow"/>
-          <w:rtl/>
-        </w:rPr>
-        <w:t xml:space="preserve">, </w:t>
+          <w:i/>
+          <w:highlight w:val="yellow"/>
+          <w:rtl/>
+        </w:rPr>
+        <w:t xml:space="preserve">כפי שלמדנו, </w:t>
       </w:r>
       <w:proofErr w:type="spellStart"/>
       <w:r>
         <w:rPr>
-          <w:rFonts w:hint="cs"/>
           <w:i/>
           <w:highlight w:val="yellow"/>
           <w:rtl/>
@@ -3898,7 +3837,6 @@
       <w:proofErr w:type="spellEnd"/>
       <w:r>
         <w:rPr>
-          <w:rFonts w:hint="cs"/>
           <w:i/>
           <w:highlight w:val="yellow"/>
           <w:rtl/>
@@ -3914,7 +3852,6 @@
       </w:r>
       <w:r>
         <w:rPr>
-          <w:rFonts w:hint="cs"/>
           <w:i/>
           <w:highlight w:val="yellow"/>
           <w:rtl/>
@@ -3930,7 +3867,6 @@
       </w:r>
       <w:r>
         <w:rPr>
-          <w:rFonts w:hint="cs"/>
           <w:i/>
           <w:highlight w:val="yellow"/>
           <w:rtl/>
@@ -3946,7 +3882,6 @@
       </w:r>
       <w:r>
         <w:rPr>
-          <w:rFonts w:hint="cs"/>
           <w:i/>
           <w:highlight w:val="yellow"/>
           <w:rtl/>
@@ -3962,7 +3897,6 @@
       </w:r>
       <w:r>
         <w:rPr>
-          <w:rFonts w:hint="cs"/>
           <w:i/>
           <w:highlight w:val="yellow"/>
           <w:rtl/>
@@ -3978,7 +3912,6 @@
       </w:r>
       <w:r>
         <w:rPr>
-          <w:rFonts w:hint="cs"/>
           <w:i/>
           <w:highlight w:val="yellow"/>
           <w:rtl/>
@@ -3994,7 +3927,6 @@
       </w:r>
       <w:r>
         <w:rPr>
-          <w:rFonts w:hint="cs"/>
           <w:i/>
           <w:highlight w:val="yellow"/>
           <w:rtl/>
@@ -4015,14 +3947,13 @@
       <w:pPr>
         <w:numPr>
           <w:ilvl w:val="0"/>
-          <w:numId w:val="3"/>
+          <w:numId w:val="4"/>
         </w:numPr>
         <w:spacing w:before="120" w:after="120" w:line="276" w:lineRule="auto"/>
         <w:jc w:val="both"/>
       </w:pPr>
       <w:r>
         <w:rPr>
-          <w:rFonts w:hint="cs"/>
           <w:rtl/>
         </w:rPr>
         <w:t xml:space="preserve">נסמן ב- </w:t>
@@ -4130,20 +4061,15 @@
       </m:oMath>
       <w:r>
         <w:rPr>
-          <w:rFonts w:hint="cs"/>
           <w:rtl/>
         </w:rPr>
         <w:t xml:space="preserve"> את התמרת ה-</w:t>
       </w:r>
       <w:r>
-        <w:rPr>
-          <w:rFonts w:hint="cs"/>
-        </w:rPr>
         <w:t>DFT</w:t>
       </w:r>
       <w:r>
         <w:rPr>
-          <w:rFonts w:hint="cs"/>
           <w:rtl/>
         </w:rPr>
         <w:t xml:space="preserve"> של 2048 הדגימות של </w:t>
@@ -4194,7 +4120,6 @@
       </m:oMath>
       <w:r>
         <w:rPr>
-          <w:rFonts w:hint="cs"/>
           <w:rtl/>
         </w:rPr>
         <w:t xml:space="preserve">. שרטטו בעזרת מטלב את </w:t>
@@ -4260,24 +4185,9 @@
       </m:oMath>
       <w:r>
         <w:rPr>
-          <w:rFonts w:hint="cs"/>
-          <w:rtl/>
-        </w:rPr>
-        <w:t xml:space="preserve"> כאשר ציר האיקס הינו </w:t>
-      </w:r>
-      <w:r>
-        <w:rPr>
-          <w:rFonts w:hint="cs"/>
-          <w:rtl/>
-        </w:rPr>
-        <w:t>ציר תדר אנלוגי</w:t>
-      </w:r>
-      <w:r>
-        <w:rPr>
-          <w:rFonts w:hint="cs"/>
-          <w:rtl/>
-        </w:rPr>
-        <w:t xml:space="preserve"> בתחום </w:t>
+          <w:rtl/>
+        </w:rPr>
+        <w:t xml:space="preserve"> כאשר ציר האיקס הינו ציר תדר אנלוגי בתחום </w:t>
       </w:r>
       <m:oMath>
         <m:r>
@@ -4326,7 +4236,6 @@
       </m:oMath>
       <w:r>
         <w:rPr>
-          <w:rFonts w:hint="cs"/>
           <w:rtl/>
         </w:rPr>
         <w:t>.</w:t>
@@ -4339,12 +4248,11 @@
           <w:rFonts w:eastAsiaTheme="minorEastAsia"/>
           <w:i/>
           <w:highlight w:val="yellow"/>
-          <w:rtl/>
-        </w:rPr>
-      </w:pPr>
-      <w:r>
-        <w:rPr>
-          <w:rFonts w:eastAsiaTheme="minorEastAsia" w:hint="cs"/>
+        </w:rPr>
+      </w:pPr>
+      <w:r>
+        <w:rPr>
+          <w:rFonts w:eastAsiaTheme="minorEastAsia"/>
           <w:i/>
           <w:highlight w:val="yellow"/>
           <w:rtl/>
@@ -4354,7 +4262,7 @@
       <w:proofErr w:type="spellStart"/>
       <w:r>
         <w:rPr>
-          <w:rFonts w:eastAsiaTheme="minorEastAsia" w:hint="cs"/>
+          <w:rFonts w:eastAsiaTheme="minorEastAsia"/>
           <w:i/>
           <w:highlight w:val="yellow"/>
           <w:rtl/>
@@ -4364,7 +4272,7 @@
       <w:proofErr w:type="spellEnd"/>
       <w:r>
         <w:rPr>
-          <w:rFonts w:eastAsiaTheme="minorEastAsia" w:hint="cs"/>
+          <w:rFonts w:eastAsiaTheme="minorEastAsia"/>
           <w:i/>
           <w:highlight w:val="yellow"/>
           <w:rtl/>
@@ -4381,7 +4289,7 @@
       </w:r>
       <w:r>
         <w:rPr>
-          <w:rFonts w:eastAsiaTheme="minorEastAsia" w:hint="cs"/>
+          <w:rFonts w:eastAsiaTheme="minorEastAsia"/>
           <w:i/>
           <w:highlight w:val="yellow"/>
           <w:rtl/>
@@ -4398,7 +4306,7 @@
       </w:r>
       <w:r>
         <w:rPr>
-          <w:rFonts w:eastAsiaTheme="minorEastAsia" w:hint="cs"/>
+          <w:rFonts w:eastAsiaTheme="minorEastAsia"/>
           <w:i/>
           <w:highlight w:val="yellow"/>
           <w:rtl/>
@@ -4442,11 +4350,11 @@
           <w:i/>
           <w:highlight w:val="yellow"/>
         </w:rPr>
-        <w:t>:</w:t>
-      </w:r>
-      <w:r>
-        <w:rPr>
-          <w:rFonts w:eastAsiaTheme="minorEastAsia" w:hint="cs"/>
+        <w:t>;</w:t>
+      </w:r>
+      <w:r>
+        <w:rPr>
+          <w:rFonts w:eastAsiaTheme="minorEastAsia"/>
           <w:i/>
           <w:highlight w:val="yellow"/>
           <w:rtl/>
@@ -4460,7 +4368,7 @@
         <w:rPr>
           <w:rFonts w:eastAsiaTheme="minorEastAsia"/>
           <w:i/>
-          <w:highlight w:val="yellow"/>
+          <w:highlight w:val="red"/>
           <w:rtl/>
         </w:rPr>
       </w:pPr>
@@ -4720,83 +4628,63 @@
       </m:oMathPara>
       <w:r>
         <w:rPr>
-          <w:rFonts w:eastAsiaTheme="minorEastAsia" w:hint="cs"/>
-          <w:i/>
-          <w:highlight w:val="yellow"/>
-          <w:rtl/>
-        </w:rPr>
-        <w:t>ס</w:t>
+          <w:rFonts w:eastAsiaTheme="minorEastAsia"/>
+          <w:i/>
+          <w:highlight w:val="yellow"/>
+          <w:rtl/>
+        </w:rPr>
+        <w:t>סה"כ נרצה למצוא את הערכים של המסנן והאות בכניסה שלנו-במישור התדר:</w:t>
+      </w:r>
+      <w:r>
+        <w:rPr>
+          <w:rFonts w:eastAsiaTheme="minorEastAsia"/>
+          <w:i/>
+          <w:highlight w:val="yellow"/>
+          <w:rtl/>
+        </w:rPr>
+        <w:br/>
+      </w:r>
+      <w:r>
+        <w:rPr>
+          <w:rFonts w:eastAsiaTheme="minorEastAsia"/>
+          <w:i/>
+          <w:highlight w:val="red"/>
+          <w:rtl/>
+        </w:rPr>
+        <w:t xml:space="preserve">נשים לב שמכיוון שהאיבר שלנו </w:t>
+      </w:r>
+      <w:r>
+        <w:rPr>
+          <w:rFonts w:eastAsiaTheme="minorEastAsia"/>
+          <w:i/>
+          <w:highlight w:val="red"/>
+        </w:rPr>
+        <w:t>S[K]</w:t>
+      </w:r>
+      <w:r>
+        <w:rPr>
+          <w:rFonts w:eastAsiaTheme="minorEastAsia"/>
+          <w:i/>
+          <w:highlight w:val="red"/>
+          <w:rtl/>
+        </w:rPr>
+        <w:t xml:space="preserve"> בעל 2048 איברים-נצטרך שהאיברים </w:t>
       </w:r>
       <w:proofErr w:type="spellStart"/>
       <w:r>
         <w:rPr>
-          <w:rFonts w:eastAsiaTheme="minorEastAsia" w:hint="cs"/>
-          <w:i/>
-          <w:highlight w:val="yellow"/>
-          <w:rtl/>
-        </w:rPr>
-        <w:t>ה"כ</w:t>
+          <w:rFonts w:eastAsiaTheme="minorEastAsia"/>
+          <w:i/>
+          <w:highlight w:val="red"/>
+        </w:rPr>
+        <w:t>r,H</w:t>
       </w:r>
       <w:proofErr w:type="spellEnd"/>
       <w:r>
         <w:rPr>
-          <w:rFonts w:eastAsiaTheme="minorEastAsia" w:hint="cs"/>
-          <w:i/>
-          <w:highlight w:val="yellow"/>
-          <w:rtl/>
-        </w:rPr>
-        <w:t xml:space="preserve"> נרצה למצוא את הערכים של המסנן והאות בכניסה שלנו-במישור התדר:</w:t>
-      </w:r>
-      <w:r>
-        <w:rPr>
           <w:rFonts w:eastAsiaTheme="minorEastAsia"/>
           <w:i/>
-          <w:highlight w:val="yellow"/>
-          <w:rtl/>
-        </w:rPr>
-        <w:br/>
-      </w:r>
-      <w:r>
-        <w:rPr>
-          <w:rFonts w:eastAsiaTheme="minorEastAsia" w:hint="cs"/>
-          <w:i/>
-          <w:highlight w:val="yellow"/>
-          <w:rtl/>
-        </w:rPr>
-        <w:t xml:space="preserve">נשים לב שמכיוון שהאיבר שלנו </w:t>
-      </w:r>
-      <w:r>
-        <w:rPr>
-          <w:rFonts w:eastAsiaTheme="minorEastAsia"/>
-          <w:i/>
-          <w:highlight w:val="yellow"/>
-        </w:rPr>
-        <w:t>S[K]</w:t>
-      </w:r>
-      <w:r>
-        <w:rPr>
-          <w:rFonts w:eastAsiaTheme="minorEastAsia" w:hint="cs"/>
-          <w:i/>
-          <w:highlight w:val="yellow"/>
-          <w:rtl/>
-        </w:rPr>
-        <w:t xml:space="preserve"> בעל 2048 איברים-נצטרך שהאיברים </w:t>
-      </w:r>
-      <w:proofErr w:type="spellStart"/>
-      <w:r>
-        <w:rPr>
-          <w:rFonts w:eastAsiaTheme="minorEastAsia"/>
-          <w:i/>
-          <w:highlight w:val="yellow"/>
-        </w:rPr>
-        <w:t>r,H</w:t>
-      </w:r>
-      <w:proofErr w:type="spellEnd"/>
-      <w:r>
-        <w:rPr>
-          <w:rFonts w:eastAsiaTheme="minorEastAsia" w:hint="cs"/>
-          <w:i/>
-          <w:highlight w:val="yellow"/>
+          <w:highlight w:val="red"/>
           <w:rtl/>
         </w:rPr>
         <w:t xml:space="preserve"> יהיו בעלי 2048 איברים גם כן-כלומר נצטרך לבצע ריפוד אפסים לכדי 2048 איברים גם כן.</w:t>
@@ -4814,7 +4702,7 @@
       </w:pPr>
       <w:r>
         <w:rPr>
-          <w:rFonts w:eastAsiaTheme="minorEastAsia" w:hint="cs"/>
+          <w:rFonts w:eastAsiaTheme="minorEastAsia"/>
           <w:i/>
           <w:highlight w:val="yellow"/>
           <w:rtl/>
@@ -4831,7 +4719,7 @@
       </w:r>
       <w:r>
         <w:rPr>
-          <w:rFonts w:eastAsiaTheme="minorEastAsia" w:hint="cs"/>
+          <w:rFonts w:eastAsiaTheme="minorEastAsia"/>
           <w:i/>
           <w:highlight w:val="yellow"/>
           <w:rtl/>
@@ -4848,7 +4736,7 @@
       </w:r>
       <w:r>
         <w:rPr>
-          <w:rFonts w:eastAsiaTheme="minorEastAsia" w:hint="cs"/>
+          <w:rFonts w:eastAsiaTheme="minorEastAsia"/>
           <w:i/>
           <w:highlight w:val="yellow"/>
           <w:rtl/>
@@ -4858,7 +4746,7 @@
       <w:proofErr w:type="spellStart"/>
       <w:r>
         <w:rPr>
-          <w:rFonts w:eastAsiaTheme="minorEastAsia" w:hint="cs"/>
+          <w:rFonts w:eastAsiaTheme="minorEastAsia"/>
           <w:i/>
           <w:highlight w:val="yellow"/>
           <w:rtl/>
@@ -4868,7 +4756,7 @@
       <w:proofErr w:type="spellEnd"/>
       <w:r>
         <w:rPr>
-          <w:rFonts w:eastAsiaTheme="minorEastAsia" w:hint="cs"/>
+          <w:rFonts w:eastAsiaTheme="minorEastAsia"/>
           <w:i/>
           <w:highlight w:val="yellow"/>
           <w:rtl/>
@@ -4885,7 +4773,7 @@
       </w:r>
       <w:r>
         <w:rPr>
-          <w:rFonts w:eastAsiaTheme="minorEastAsia" w:hint="cs"/>
+          <w:rFonts w:eastAsiaTheme="minorEastAsia"/>
           <w:i/>
           <w:highlight w:val="yellow"/>
           <w:rtl/>
@@ -4904,7 +4792,7 @@
       </w:pPr>
       <w:r>
         <w:rPr>
-          <w:rFonts w:eastAsiaTheme="minorEastAsia" w:hint="cs"/>
+          <w:rFonts w:eastAsiaTheme="minorEastAsia"/>
           <w:i/>
           <w:highlight w:val="yellow"/>
           <w:rtl/>
@@ -5206,7 +5094,6 @@
       </m:oMath>
       <w:r>
         <w:rPr>
-          <w:rFonts w:hint="cs"/>
           <w:i/>
           <w:highlight w:val="yellow"/>
           <w:rtl/>
@@ -5218,17 +5105,19 @@
       <w:pPr>
         <w:spacing w:line="276" w:lineRule="auto"/>
         <w:rPr>
+          <w:rFonts w:eastAsiaTheme="minorEastAsia" w:hint="cs"/>
+          <w:i/>
+          <w:rtl/>
+        </w:rPr>
+      </w:pPr>
+      <w:r>
+        <w:rPr>
           <w:rFonts w:eastAsiaTheme="minorEastAsia"/>
           <w:i/>
-        </w:rPr>
-      </w:pPr>
-      <w:r>
-        <w:rPr>
-          <w:rFonts w:eastAsiaTheme="minorEastAsia" w:hint="cs"/>
-          <w:i/>
-          <w:highlight w:val="yellow"/>
-          <w:rtl/>
-        </w:rPr>
+          <w:highlight w:val="yellow"/>
+          <w:rtl/>
+        </w:rPr>
+        <w:lastRenderedPageBreak/>
         <w:t xml:space="preserve">כלומר נצפה לקבל שתי דלתאות סביב </w:t>
       </w:r>
       <m:oMath>
@@ -5271,12 +5160,264 @@
       </m:oMath>
       <w:r>
         <w:rPr>
-          <w:rFonts w:eastAsiaTheme="minorEastAsia" w:hint="cs"/>
-          <w:i/>
-          <w:highlight w:val="yellow"/>
-          <w:rtl/>
-        </w:rPr>
-        <w:t>:</w:t>
+          <w:rFonts w:eastAsiaTheme="minorEastAsia"/>
+          <w:i/>
+          <w:rtl/>
+        </w:rPr>
+        <w:t xml:space="preserve"> </w:t>
+      </w:r>
+      <w:r>
+        <w:rPr>
+          <w:rFonts w:eastAsiaTheme="minorEastAsia"/>
+          <w:i/>
+          <w:highlight w:val="red"/>
+        </w:rPr>
+        <w:t>,</w:t>
+      </w:r>
+      <w:r>
+        <w:rPr>
+          <w:rFonts w:eastAsiaTheme="minorEastAsia"/>
+          <w:i/>
+          <w:highlight w:val="red"/>
+          <w:rtl/>
+        </w:rPr>
+        <w:t xml:space="preserve">אבל מכיוון שאנחנו עובדים בציר תדר אנלוגי-הפתרון יהיה סביב </w:t>
+      </w:r>
+      <m:oMath>
+        <m:r>
+          <w:rPr>
+            <w:rFonts w:ascii="Cambria Math" w:eastAsiaTheme="minorEastAsia" w:hAnsi="Cambria Math"/>
+            <w:highlight w:val="red"/>
+          </w:rPr>
+          <m:t>±5</m:t>
+        </m:r>
+      </m:oMath>
+      <w:r>
+        <w:rPr>
+          <w:rFonts w:eastAsiaTheme="minorEastAsia"/>
+          <w:i/>
+          <w:highlight w:val="red"/>
+          <w:rtl/>
+        </w:rPr>
+        <w:t xml:space="preserve"> כי כפי שלמדנו מתקיים </w:t>
+      </w:r>
+      <m:oMath>
+        <m:r>
+          <w:rPr>
+            <w:rFonts w:ascii="Cambria Math" w:eastAsiaTheme="minorEastAsia" w:hAnsi="Cambria Math"/>
+            <w:highlight w:val="red"/>
+          </w:rPr>
+          <m:t>w=</m:t>
+        </m:r>
+        <m:f>
+          <m:fPr>
+            <m:ctrlPr>
+              <w:rPr>
+                <w:rFonts w:ascii="Cambria Math" w:eastAsiaTheme="minorEastAsia" w:hAnsi="Cambria Math"/>
+                <w:i/>
+                <w:highlight w:val="red"/>
+              </w:rPr>
+            </m:ctrlPr>
+          </m:fPr>
+          <m:num>
+            <m:r>
+              <w:rPr>
+                <w:rFonts w:ascii="Cambria Math" w:eastAsiaTheme="minorEastAsia" w:hAnsi="Cambria Math"/>
+                <w:highlight w:val="red"/>
+              </w:rPr>
+              <m:t>2πf</m:t>
+            </m:r>
+          </m:num>
+          <m:den>
+            <m:sSub>
+              <m:sSubPr>
+                <m:ctrlPr>
+                  <w:rPr>
+                    <w:rFonts w:ascii="Cambria Math" w:eastAsiaTheme="minorEastAsia" w:hAnsi="Cambria Math"/>
+                    <w:i/>
+                    <w:highlight w:val="red"/>
+                  </w:rPr>
+                </m:ctrlPr>
+              </m:sSubPr>
+              <m:e>
+                <m:r>
+                  <w:rPr>
+                    <w:rFonts w:ascii="Cambria Math" w:eastAsiaTheme="minorEastAsia" w:hAnsi="Cambria Math"/>
+                    <w:highlight w:val="red"/>
+                  </w:rPr>
+                  <m:t>F</m:t>
+                </m:r>
+              </m:e>
+              <m:sub>
+                <m:r>
+                  <w:rPr>
+                    <w:rFonts w:ascii="Cambria Math" w:eastAsiaTheme="minorEastAsia" w:hAnsi="Cambria Math"/>
+                    <w:highlight w:val="red"/>
+                  </w:rPr>
+                  <m:t>s</m:t>
+                </m:r>
+              </m:sub>
+            </m:sSub>
+          </m:den>
+        </m:f>
+      </m:oMath>
+      <w:r>
+        <w:rPr>
+          <w:rFonts w:eastAsiaTheme="minorEastAsia"/>
+          <w:i/>
+          <w:highlight w:val="red"/>
+          <w:rtl/>
+        </w:rPr>
+        <w:t xml:space="preserve"> כאשר </w:t>
+      </w:r>
+      <w:r>
+        <w:rPr>
+          <w:rFonts w:eastAsiaTheme="minorEastAsia"/>
+          <w:i/>
+          <w:highlight w:val="red"/>
+        </w:rPr>
+        <w:t>w</w:t>
+      </w:r>
+      <w:r>
+        <w:rPr>
+          <w:rFonts w:eastAsiaTheme="minorEastAsia"/>
+          <w:i/>
+          <w:highlight w:val="red"/>
+          <w:rtl/>
+        </w:rPr>
+        <w:t xml:space="preserve"> הוא התדר בבדיד ו</w:t>
+      </w:r>
+      <w:r>
+        <w:rPr>
+          <w:rFonts w:eastAsiaTheme="minorEastAsia"/>
+          <w:i/>
+          <w:highlight w:val="red"/>
+        </w:rPr>
+        <w:t>f</w:t>
+      </w:r>
+      <w:r>
+        <w:rPr>
+          <w:rFonts w:eastAsiaTheme="minorEastAsia"/>
+          <w:i/>
+          <w:highlight w:val="red"/>
+          <w:rtl/>
+        </w:rPr>
+        <w:t xml:space="preserve"> הוא התדר בציר אנלוגי(הרצים) ואנחנו עובדים </w:t>
+      </w:r>
+      <w:proofErr w:type="spellStart"/>
+      <w:r>
+        <w:rPr>
+          <w:rFonts w:eastAsiaTheme="minorEastAsia"/>
+          <w:i/>
+          <w:highlight w:val="red"/>
+          <w:rtl/>
+        </w:rPr>
+        <w:t>בהרצים</w:t>
+      </w:r>
+      <w:proofErr w:type="spellEnd"/>
+      <w:r>
+        <w:rPr>
+          <w:rFonts w:eastAsiaTheme="minorEastAsia"/>
+          <w:i/>
+          <w:highlight w:val="red"/>
+          <w:rtl/>
+        </w:rPr>
+        <w:t xml:space="preserve"> ולכן </w:t>
+      </w:r>
+      <m:oMath>
+        <m:r>
+          <w:rPr>
+            <w:rFonts w:ascii="Cambria Math" w:eastAsiaTheme="minorEastAsia" w:hAnsi="Cambria Math"/>
+            <w:highlight w:val="red"/>
+          </w:rPr>
+          <m:t>f=w*</m:t>
+        </m:r>
+        <m:f>
+          <m:fPr>
+            <m:ctrlPr>
+              <w:rPr>
+                <w:rFonts w:ascii="Cambria Math" w:eastAsiaTheme="minorEastAsia" w:hAnsi="Cambria Math"/>
+                <w:i/>
+                <w:highlight w:val="red"/>
+              </w:rPr>
+            </m:ctrlPr>
+          </m:fPr>
+          <m:num>
+            <m:sSub>
+              <m:sSubPr>
+                <m:ctrlPr>
+                  <w:rPr>
+                    <w:rFonts w:ascii="Cambria Math" w:eastAsiaTheme="minorEastAsia" w:hAnsi="Cambria Math"/>
+                    <w:i/>
+                    <w:highlight w:val="red"/>
+                  </w:rPr>
+                </m:ctrlPr>
+              </m:sSubPr>
+              <m:e>
+                <m:r>
+                  <w:rPr>
+                    <w:rFonts w:ascii="Cambria Math" w:eastAsiaTheme="minorEastAsia" w:hAnsi="Cambria Math"/>
+                    <w:highlight w:val="red"/>
+                  </w:rPr>
+                  <m:t>F</m:t>
+                </m:r>
+              </m:e>
+              <m:sub>
+                <m:r>
+                  <w:rPr>
+                    <w:rFonts w:ascii="Cambria Math" w:eastAsiaTheme="minorEastAsia" w:hAnsi="Cambria Math"/>
+                    <w:highlight w:val="red"/>
+                  </w:rPr>
+                  <m:t>s</m:t>
+                </m:r>
+              </m:sub>
+            </m:sSub>
+          </m:num>
+          <m:den>
+            <m:r>
+              <w:rPr>
+                <w:rFonts w:ascii="Cambria Math" w:eastAsiaTheme="minorEastAsia" w:hAnsi="Cambria Math"/>
+                <w:highlight w:val="red"/>
+              </w:rPr>
+              <m:t>2π</m:t>
+            </m:r>
+          </m:den>
+        </m:f>
+      </m:oMath>
+      <w:r>
+        <w:rPr>
+          <w:rFonts w:eastAsiaTheme="minorEastAsia"/>
+          <w:i/>
+          <w:highlight w:val="red"/>
+          <w:rtl/>
+        </w:rPr>
+        <w:t xml:space="preserve"> ונקבל את </w:t>
+      </w:r>
+      <m:oMath>
+        <m:r>
+          <w:rPr>
+            <w:rFonts w:ascii="Cambria Math" w:eastAsiaTheme="minorEastAsia" w:hAnsi="Cambria Math"/>
+            <w:highlight w:val="red"/>
+          </w:rPr>
+          <m:t>±5</m:t>
+        </m:r>
+      </m:oMath>
+      <w:r>
+        <w:rPr>
+          <w:rFonts w:eastAsiaTheme="minorEastAsia"/>
+          <w:i/>
+          <w:highlight w:val="red"/>
+          <w:rtl/>
+        </w:rPr>
+        <w:t xml:space="preserve"> </w:t>
+      </w:r>
+      <w:r>
+        <w:rPr>
+          <w:rFonts w:eastAsiaTheme="minorEastAsia"/>
+          <w:i/>
+          <w:highlight w:val="red"/>
+        </w:rPr>
+        <w:t>…</w:t>
       </w:r>
     </w:p>
     <w:p>
@@ -5285,23 +5426,20 @@
         <w:rPr>
           <w:rFonts w:eastAsiaTheme="minorEastAsia"/>
           <w:i/>
-          <w:rtl/>
-        </w:rPr>
-      </w:pPr>
-      <w:r>
-        <w:rPr>
-          <w:rFonts w:eastAsiaTheme="minorEastAsia" w:hint="cs"/>
+        </w:rPr>
+      </w:pPr>
+      <w:r>
+        <w:rPr>
+          <w:rFonts w:eastAsiaTheme="minorEastAsia"/>
           <w:i/>
           <w:noProof/>
-          <w:rtl/>
           <w:lang w:val="he-IL"/>
         </w:rPr>
-        <w:lastRenderedPageBreak/>
         <w:drawing>
-          <wp:inline distT="0" distB="0" distL="0" distR="0" wp14:anchorId="35D0F8A2" wp14:editId="530927EF">
-            <wp:extent cx="5274310" cy="2469515"/>
-            <wp:effectExtent l="0" t="0" r="2540" b="6985"/>
-            <wp:docPr id="905178453" name="Picture 11"/>
+          <wp:inline distT="0" distB="0" distL="0" distR="0" wp14:anchorId="65880A3D" wp14:editId="19693584">
+            <wp:extent cx="5274310" cy="2465705"/>
+            <wp:effectExtent l="0" t="0" r="2540" b="0"/>
+            <wp:docPr id="1261859023" name="Picture 12"/>
             <wp:cNvGraphicFramePr>
               <a:graphicFrameLocks xmlns:a="http://schemas.openxmlformats.org/drawingml/2006/main" noChangeAspect="1"/>
             </wp:cNvGraphicFramePr>
@@ -5309,29 +5447,36 @@
               <a:graphicData uri="http://schemas.openxmlformats.org/drawingml/2006/picture">
                 <pic:pic xmlns:pic="http://schemas.openxmlformats.org/drawingml/2006/picture">
                   <pic:nvPicPr>
-                    <pic:cNvPr id="905178453" name="Picture 905178453"/>
-                    <pic:cNvPicPr/>
+                    <pic:cNvPr id="0" name="Picture 11"/>
+                    <pic:cNvPicPr>
+                      <a:picLocks noChangeAspect="1" noChangeArrowheads="1"/>
+                    </pic:cNvPicPr>
                   </pic:nvPicPr>
                   <pic:blipFill>
-                    <a:blip r:embed="rId8" cstate="print">
+                    <a:blip r:embed="rId8">
                       <a:extLst>
                         <a:ext uri="{28A0092B-C50C-407E-A947-70E740481C1C}">
                           <a14:useLocalDpi xmlns:a14="http://schemas.microsoft.com/office/drawing/2010/main" val="0"/>
                         </a:ext>
                       </a:extLst>
                     </a:blip>
+                    <a:srcRect/>
                     <a:stretch>
                       <a:fillRect/>
                     </a:stretch>
                   </pic:blipFill>
-                  <pic:spPr>
+                  <pic:spPr bwMode="auto">
                     <a:xfrm>
                       <a:off x="0" y="0"/>
-                      <a:ext cx="5274310" cy="2469515"/>
+                      <a:ext cx="5274310" cy="2465705"/>
                     </a:xfrm>
                     <a:prstGeom prst="rect">
                       <a:avLst/>
                     </a:prstGeom>
+                    <a:noFill/>
+                    <a:ln>
+                      <a:noFill/>
+                    </a:ln>
                   </pic:spPr>
                 </pic:pic>
               </a:graphicData>
@@ -5342,16 +5487,149 @@
     </w:p>
     <w:p>
       <w:pPr>
+        <w:spacing w:line="276" w:lineRule="auto"/>
+        <w:rPr>
+          <w:rFonts w:eastAsiaTheme="minorEastAsia"/>
+          <w:i/>
+          <w:rtl/>
+        </w:rPr>
+      </w:pPr>
+      <w:r>
+        <w:rPr>
+          <w:rFonts w:eastAsiaTheme="minorEastAsia"/>
+          <w:i/>
+          <w:highlight w:val="red"/>
+          <w:rtl/>
+        </w:rPr>
+        <w:t>לא קיבלנו את הדגימות שלנו ב</w:t>
+      </w:r>
+      <m:oMath>
+        <m:r>
+          <w:rPr>
+            <w:rFonts w:ascii="Cambria Math" w:eastAsiaTheme="minorEastAsia" w:hAnsi="Cambria Math"/>
+            <w:highlight w:val="red"/>
+          </w:rPr>
+          <m:t>±5</m:t>
+        </m:r>
+      </m:oMath>
+      <w:r>
+        <w:rPr>
+          <w:rFonts w:eastAsiaTheme="minorEastAsia"/>
+          <w:i/>
+          <w:highlight w:val="red"/>
+          <w:rtl/>
+        </w:rPr>
+        <w:t xml:space="preserve"> אלא ב</w:t>
+      </w:r>
+      <w:r>
+        <w:rPr>
+          <w:rFonts w:eastAsiaTheme="minorEastAsia"/>
+          <w:i/>
+          <w:highlight w:val="red"/>
+        </w:rPr>
+        <w:t>5,45(=50-5)</w:t>
+      </w:r>
+      <w:r>
+        <w:rPr>
+          <w:rFonts w:eastAsiaTheme="minorEastAsia"/>
+          <w:i/>
+          <w:highlight w:val="red"/>
+          <w:rtl/>
+        </w:rPr>
+        <w:t xml:space="preserve"> יכול להיות שזה קרה מכיוון שבשביל לשמור על סימטריה-בפועל מעבירים את החלק שמשמאל למרכז לצד השמאלי בצורה של </w:t>
+      </w:r>
+      <w:r>
+        <w:rPr>
+          <w:rFonts w:eastAsiaTheme="minorEastAsia"/>
+          <w:i/>
+          <w:highlight w:val="red"/>
+        </w:rPr>
+        <w:t>mirroring</w:t>
+      </w:r>
+      <w:r>
+        <w:rPr>
+          <w:rFonts w:eastAsiaTheme="minorEastAsia"/>
+          <w:i/>
+          <w:highlight w:val="red"/>
+          <w:rtl/>
+        </w:rPr>
+        <w:t xml:space="preserve"> </w:t>
+      </w:r>
+      <w:r>
+        <w:rPr>
+          <w:rFonts w:eastAsiaTheme="minorEastAsia" w:hint="cs"/>
+          <w:i/>
+          <w:highlight w:val="red"/>
+          <w:rtl/>
+        </w:rPr>
+        <w:t>ואצלנו מכיוון שנרוץ מ0 עד 50 ומכיוון שנקבל את האות שלנו ב</w:t>
+      </w:r>
+      <w:r>
+        <w:rPr>
+          <w:rFonts w:eastAsiaTheme="minorEastAsia"/>
+          <w:i/>
+          <w:highlight w:val="red"/>
+        </w:rPr>
+        <w:t>-5</w:t>
+      </w:r>
+      <w:r>
+        <w:rPr>
+          <w:rFonts w:eastAsiaTheme="minorEastAsia"/>
+          <w:i/>
+          <w:highlight w:val="red"/>
+          <w:rtl/>
+        </w:rPr>
+        <w:t xml:space="preserve"> הוא יעבור בצורת </w:t>
+      </w:r>
+      <w:r>
+        <w:rPr>
+          <w:rFonts w:eastAsiaTheme="minorEastAsia"/>
+          <w:i/>
+          <w:highlight w:val="red"/>
+        </w:rPr>
+        <w:t>mirroring</w:t>
+      </w:r>
+      <w:r>
+        <w:rPr>
+          <w:rFonts w:eastAsiaTheme="minorEastAsia"/>
+          <w:i/>
+          <w:highlight w:val="red"/>
+          <w:rtl/>
+        </w:rPr>
+        <w:t xml:space="preserve"> לקצה השני של הציר-ל</w:t>
+      </w:r>
+      <w:r>
+        <w:rPr>
+          <w:rFonts w:eastAsiaTheme="minorEastAsia"/>
+          <w:i/>
+          <w:highlight w:val="red"/>
+        </w:rPr>
+        <w:t>50-5</w:t>
+      </w:r>
+      <w:r>
+        <w:rPr>
+          <w:rFonts w:eastAsiaTheme="minorEastAsia"/>
+          <w:i/>
+          <w:highlight w:val="red"/>
+          <w:rtl/>
+        </w:rPr>
+        <w:t>.</w:t>
+      </w:r>
+    </w:p>
+    <w:p>
+      <w:pPr>
         <w:numPr>
           <w:ilvl w:val="0"/>
-          <w:numId w:val="3"/>
+          <w:numId w:val="4"/>
         </w:numPr>
         <w:spacing w:before="120" w:after="120" w:line="276" w:lineRule="auto"/>
         <w:jc w:val="both"/>
-      </w:pPr>
-      <w:r>
-        <w:rPr>
-          <w:rFonts w:hint="cs"/>
+        <w:rPr>
+          <w:rtl/>
+        </w:rPr>
+      </w:pPr>
+      <w:r>
+        <w:rPr>
           <w:rtl/>
         </w:rPr>
         <w:t xml:space="preserve">לסעיף זה בלבד, נתון </w:t>
@@ -5406,7 +5684,6 @@
       </m:oMath>
       <w:r>
         <w:rPr>
-          <w:rFonts w:hint="cs"/>
           <w:rtl/>
         </w:rPr>
         <w:t xml:space="preserve">. האם ניתן להשתמש במסנן הנ"ל לצורך סינון </w:t>
@@ -5444,7 +5721,6 @@
       </m:oMath>
       <w:r>
         <w:rPr>
-          <w:rFonts w:hint="cs"/>
           <w:rtl/>
         </w:rPr>
         <w:t xml:space="preserve"> ? אם כן, הסבירו כיצד.</w:t>
@@ -5456,7 +5732,6 @@
         <w:rPr>
           <w:i/>
           <w:highlight w:val="yellow"/>
-          <w:rtl/>
         </w:rPr>
       </w:pPr>
       <w:r>
@@ -5467,7 +5742,6 @@
       </w:r>
       <w:r>
         <w:rPr>
-          <w:rFonts w:hint="cs"/>
           <w:i/>
           <w:highlight w:val="yellow"/>
           <w:rtl/>
@@ -5483,30 +5757,11 @@
       </w:r>
       <w:r>
         <w:rPr>
-          <w:rFonts w:hint="cs"/>
-          <w:i/>
-          <w:highlight w:val="yellow"/>
-          <w:rtl/>
-        </w:rPr>
-        <w:t xml:space="preserve"> ולכן</w:t>
-      </w:r>
-      <w:r>
-        <w:rPr>
-          <w:rFonts w:hint="cs"/>
-          <w:i/>
-          <w:highlight w:val="yellow"/>
-          <w:rtl/>
-        </w:rPr>
-        <w:t>:</w:t>
-      </w:r>
-      <w:r>
-        <w:rPr>
-          <w:rFonts w:hint="cs"/>
-          <w:i/>
-          <w:highlight w:val="yellow"/>
-          <w:rtl/>
-        </w:rPr>
-        <w:t xml:space="preserve"> </w:t>
+          <w:i/>
+          <w:highlight w:val="yellow"/>
+          <w:rtl/>
+        </w:rPr>
+        <w:t xml:space="preserve"> ולכן: </w:t>
       </w:r>
       <w:r>
         <w:rPr>
@@ -5832,7 +6087,7 @@
       </m:oMath>
       <w:r>
         <w:rPr>
-          <w:rFonts w:eastAsiaTheme="minorEastAsia" w:hint="cs"/>
+          <w:rFonts w:eastAsiaTheme="minorEastAsia"/>
           <w:i/>
           <w:highlight w:val="yellow"/>
           <w:rtl/>
@@ -5849,7 +6104,7 @@
       </w:r>
       <w:r>
         <w:rPr>
-          <w:rFonts w:eastAsiaTheme="minorEastAsia" w:hint="cs"/>
+          <w:rFonts w:eastAsiaTheme="minorEastAsia"/>
           <w:i/>
           <w:highlight w:val="yellow"/>
           <w:rtl/>
@@ -5858,7 +6113,6 @@
       </w:r>
       <w:r>
         <w:rPr>
-          <w:rFonts w:hint="cs"/>
           <w:i/>
           <w:highlight w:val="yellow"/>
           <w:rtl/>
@@ -5904,7 +6158,6 @@
       </w:pPr>
       <w:r>
         <w:rPr>
-          <w:rFonts w:hint="cs"/>
           <w:i/>
           <w:highlight w:val="yellow"/>
           <w:rtl/>
@@ -5918,14 +6171,6 @@
           <w:rtl/>
         </w:rPr>
         <w:br/>
-      </w:r>
-      <w:r>
-        <w:rPr>
-          <w:rFonts w:hint="cs"/>
-          <w:i/>
-          <w:highlight w:val="yellow"/>
-          <w:rtl/>
-        </w:rPr>
         <w:t xml:space="preserve">נבחר </w:t>
       </w:r>
       <w:r>
@@ -5937,7 +6182,6 @@
       </w:r>
       <w:r>
         <w:rPr>
-          <w:rFonts w:hint="cs"/>
           <w:i/>
           <w:highlight w:val="yellow"/>
           <w:rtl/>
@@ -5953,7 +6197,6 @@
       </w:r>
       <w:r>
         <w:rPr>
-          <w:rFonts w:hint="cs"/>
           <w:i/>
           <w:highlight w:val="yellow"/>
           <w:rtl/>
@@ -5963,7 +6206,7 @@
       <m:oMath>
         <m:r>
           <w:rPr>
-            <w:rFonts w:ascii="Cambria Math" w:hAnsi="Cambria Math" w:hint="cs"/>
+            <w:rFonts w:ascii="Cambria Math" w:hAnsi="Cambria Math"/>
             <w:highlight w:val="yellow"/>
             <w:rtl/>
           </w:rPr>
@@ -5986,7 +6229,6 @@
       </w:r>
       <w:r>
         <w:rPr>
-          <w:rFonts w:hint="cs"/>
           <w:i/>
           <w:highlight w:val="yellow"/>
           <w:rtl/>
@@ -6002,7 +6244,6 @@
       </w:r>
       <w:r>
         <w:rPr>
-          <w:rFonts w:hint="cs"/>
           <w:i/>
           <w:highlight w:val="yellow"/>
           <w:rtl/>
@@ -6014,14 +6255,14 @@
       <w:pPr>
         <w:spacing w:line="276" w:lineRule="auto"/>
         <w:rPr>
-          <w:i/>
-          <w:highlight w:val="yellow"/>
-          <w:rtl/>
-        </w:rPr>
-      </w:pPr>
-      <w:r>
-        <w:rPr>
           <w:rFonts w:hint="cs"/>
+          <w:i/>
+          <w:highlight w:val="yellow"/>
+          <w:rtl/>
+        </w:rPr>
+      </w:pPr>
+      <w:r>
+        <w:rPr>
           <w:i/>
           <w:highlight w:val="yellow"/>
           <w:rtl/>
@@ -6154,7 +6395,6 @@
       </w:pPr>
       <w:r>
         <w:rPr>
-          <w:rFonts w:hint="cs"/>
           <w:i/>
           <w:highlight w:val="yellow"/>
           <w:rtl/>
@@ -6176,13 +6416,13 @@
           <w:rFonts w:cs="Arial"/>
           <w:i/>
           <w:noProof/>
-          <w:rtl/>
+          <w:lang w:val="he-IL"/>
         </w:rPr>
         <w:drawing>
-          <wp:inline distT="0" distB="0" distL="0" distR="0" wp14:anchorId="53DC9AC9" wp14:editId="512AFFC3">
-            <wp:extent cx="5274310" cy="757555"/>
-            <wp:effectExtent l="0" t="0" r="2540" b="4445"/>
-            <wp:docPr id="342719577" name="תמונה 1"/>
+          <wp:inline distT="0" distB="0" distL="0" distR="0" wp14:anchorId="2EFDBE7F" wp14:editId="0B1A031B">
+            <wp:extent cx="5274310" cy="761365"/>
+            <wp:effectExtent l="0" t="0" r="2540" b="635"/>
+            <wp:docPr id="1043765766" name="Picture 11"/>
             <wp:cNvGraphicFramePr>
               <a:graphicFrameLocks xmlns:a="http://schemas.openxmlformats.org/drawingml/2006/main" noChangeAspect="1"/>
             </wp:cNvGraphicFramePr>
@@ -6190,23 +6430,36 @@
               <a:graphicData uri="http://schemas.openxmlformats.org/drawingml/2006/picture">
                 <pic:pic xmlns:pic="http://schemas.openxmlformats.org/drawingml/2006/picture">
                   <pic:nvPicPr>
-                    <pic:cNvPr id="342719577" name=""/>
-                    <pic:cNvPicPr/>
+                    <pic:cNvPr id="0" name="Picture 2"/>
+                    <pic:cNvPicPr>
+                      <a:picLocks noChangeAspect="1" noChangeArrowheads="1"/>
+                    </pic:cNvPicPr>
                   </pic:nvPicPr>
                   <pic:blipFill>
-                    <a:blip r:embed="rId9"/>
+                    <a:blip r:embed="rId9">
+                      <a:extLst>
+                        <a:ext uri="{28A0092B-C50C-407E-A947-70E740481C1C}">
+                          <a14:useLocalDpi xmlns:a14="http://schemas.microsoft.com/office/drawing/2010/main" val="0"/>
+                        </a:ext>
+                      </a:extLst>
+                    </a:blip>
+                    <a:srcRect/>
                     <a:stretch>
                       <a:fillRect/>
                     </a:stretch>
                   </pic:blipFill>
-                  <pic:spPr>
+                  <pic:spPr bwMode="auto">
                     <a:xfrm>
                       <a:off x="0" y="0"/>
-                      <a:ext cx="5274310" cy="757555"/>
+                      <a:ext cx="5274310" cy="761365"/>
                     </a:xfrm>
                     <a:prstGeom prst="rect">
                       <a:avLst/>
                     </a:prstGeom>
+                    <a:noFill/>
+                    <a:ln>
+                      <a:noFill/>
+                    </a:ln>
                   </pic:spPr>
                 </pic:pic>
               </a:graphicData>
@@ -6221,14 +6474,6 @@
           <w:rtl/>
         </w:rPr>
         <w:br/>
-      </w:r>
-      <w:r>
-        <w:rPr>
-          <w:rFonts w:hint="cs"/>
-          <w:i/>
-          <w:highlight w:val="yellow"/>
-          <w:rtl/>
-        </w:rPr>
         <w:t xml:space="preserve"> כתוצאה מכך האות יכווץ פי </w:t>
       </w:r>
       <w:r>
@@ -6240,7 +6485,6 @@
       </w:r>
       <w:r>
         <w:rPr>
-          <w:rFonts w:hint="cs"/>
           <w:i/>
           <w:highlight w:val="yellow"/>
           <w:rtl/>
@@ -6258,7 +6502,6 @@
       </m:oMath>
       <w:r>
         <w:rPr>
-          <w:rFonts w:hint="cs"/>
           <w:i/>
           <w:highlight w:val="yellow"/>
           <w:rtl/>
@@ -6305,7 +6548,6 @@
       </m:oMath>
       <w:r>
         <w:rPr>
-          <w:rFonts w:hint="cs"/>
           <w:i/>
           <w:highlight w:val="yellow"/>
           <w:rtl/>
@@ -6325,13 +6567,14 @@
           <w:rFonts w:cs="Arial"/>
           <w:i/>
           <w:noProof/>
-          <w:rtl/>
-        </w:rPr>
+          <w:lang w:val="he-IL"/>
+        </w:rPr>
+        <w:lastRenderedPageBreak/>
         <w:drawing>
-          <wp:inline distT="0" distB="0" distL="0" distR="0" wp14:anchorId="79A2C782" wp14:editId="74CCC71A">
-            <wp:extent cx="5274310" cy="1381125"/>
-            <wp:effectExtent l="0" t="0" r="2540" b="9525"/>
-            <wp:docPr id="370204918" name="תמונה 1"/>
+          <wp:inline distT="0" distB="0" distL="0" distR="0" wp14:anchorId="5781DD09" wp14:editId="16621AEE">
+            <wp:extent cx="5274310" cy="1380490"/>
+            <wp:effectExtent l="0" t="0" r="2540" b="0"/>
+            <wp:docPr id="376787711" name="Picture 10"/>
             <wp:cNvGraphicFramePr>
               <a:graphicFrameLocks xmlns:a="http://schemas.openxmlformats.org/drawingml/2006/main" noChangeAspect="1"/>
             </wp:cNvGraphicFramePr>
@@ -6339,23 +6582,36 @@
               <a:graphicData uri="http://schemas.openxmlformats.org/drawingml/2006/picture">
                 <pic:pic xmlns:pic="http://schemas.openxmlformats.org/drawingml/2006/picture">
                   <pic:nvPicPr>
-                    <pic:cNvPr id="370204918" name=""/>
-                    <pic:cNvPicPr/>
+                    <pic:cNvPr id="0" name="תמונה 1"/>
+                    <pic:cNvPicPr>
+                      <a:picLocks noChangeAspect="1" noChangeArrowheads="1"/>
+                    </pic:cNvPicPr>
                   </pic:nvPicPr>
                   <pic:blipFill>
-                    <a:blip r:embed="rId10"/>
+                    <a:blip r:embed="rId10">
+                      <a:extLst>
+                        <a:ext uri="{28A0092B-C50C-407E-A947-70E740481C1C}">
+                          <a14:useLocalDpi xmlns:a14="http://schemas.microsoft.com/office/drawing/2010/main" val="0"/>
+                        </a:ext>
+                      </a:extLst>
+                    </a:blip>
+                    <a:srcRect/>
                     <a:stretch>
                       <a:fillRect/>
                     </a:stretch>
                   </pic:blipFill>
-                  <pic:spPr>
+                  <pic:spPr bwMode="auto">
                     <a:xfrm>
                       <a:off x="0" y="0"/>
-                      <a:ext cx="5274310" cy="1381125"/>
+                      <a:ext cx="5274310" cy="1380490"/>
                     </a:xfrm>
                     <a:prstGeom prst="rect">
                       <a:avLst/>
                     </a:prstGeom>
+                    <a:noFill/>
+                    <a:ln>
+                      <a:noFill/>
+                    </a:ln>
                   </pic:spPr>
                 </pic:pic>
               </a:graphicData>
@@ -6382,7 +6638,6 @@
       </w:pPr>
       <w:r>
         <w:rPr>
-          <w:rFonts w:hint="cs"/>
           <w:i/>
           <w:highlight w:val="yellow"/>
           <w:rtl/>
@@ -7013,7 +7268,7 @@
               </wp:inline>
             </w:drawing>
           </mc:Choice>
-          <mc:Fallback xmlns:w16du="http://schemas.microsoft.com/office/word/2023/wordml/word16du">
+          <mc:Fallback>
             <w:pict>
               <v:group w14:anchorId="6E8868ED" id="Group 3" o:spid="_x0000_s1026" style="width:382.85pt;height:74.25pt;mso-position-horizontal-relative:char;mso-position-vertical-relative:line" coordsize="59766,11531" o:gfxdata="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">
                 <v:shapetype id="_x0000_t32" coordsize="21600,21600" o:spt="32" o:oned="t" path="m,l21600,21600e" filled="f">
@@ -8104,6 +8359,7 @@
           <w:highlight w:val="yellow"/>
           <w:rtl/>
         </w:rPr>
+        <w:lastRenderedPageBreak/>
         <w:br/>
       </w:r>
       <w:r>
@@ -8841,7 +9097,6 @@
           <w:highlight w:val="yellow"/>
           <w:rtl/>
         </w:rPr>
-        <w:lastRenderedPageBreak/>
         <w:drawing>
           <wp:inline distT="0" distB="0" distL="0" distR="0" wp14:anchorId="6EB4A85E" wp14:editId="23AC11C4">
             <wp:extent cx="5274310" cy="2898775"/>
@@ -9887,6 +10142,7 @@
           <w:i/>
           <w:rtl/>
         </w:rPr>
+        <w:lastRenderedPageBreak/>
         <w:t xml:space="preserve">על מנת לטעון את האות </w:t>
       </w:r>
       <m:oMath>
@@ -9944,7 +10200,6 @@
           <w:noProof/>
           <w:rtl/>
         </w:rPr>
-        <w:lastRenderedPageBreak/>
         <w:drawing>
           <wp:inline distT="0" distB="0" distL="0" distR="0" wp14:anchorId="4ACDE5B1" wp14:editId="57F1A332">
             <wp:extent cx="4105075" cy="3164061"/>
@@ -10960,14 +11215,17 @@
       <w:pPr>
         <w:spacing w:line="276" w:lineRule="auto"/>
         <w:rPr>
+          <w:rFonts w:asciiTheme="minorBidi" w:hAnsiTheme="minorBidi" w:hint="cs"/>
+          <w:i/>
+          <w:highlight w:val="yellow"/>
+          <w:rtl/>
+        </w:rPr>
+      </w:pPr>
+      <w:r>
+        <w:rPr>
           <w:rFonts w:asciiTheme="minorBidi" w:hAnsiTheme="minorBidi"/>
           <w:i/>
-        </w:rPr>
-      </w:pPr>
-      <w:r>
-        <w:rPr>
-          <w:rFonts w:asciiTheme="minorBidi" w:hAnsiTheme="minorBidi"/>
-          <w:i/>
+          <w:highlight w:val="yellow"/>
         </w:rPr>
         <w:t>Filter1</w:t>
       </w:r>
@@ -10978,30 +11236,16 @@
         <w:rPr>
           <w:rFonts w:asciiTheme="minorBidi" w:hAnsiTheme="minorBidi"/>
           <w:i/>
+          <w:highlight w:val="yellow"/>
         </w:rPr>
       </w:pPr>
       <w:r>
         <w:rPr>
           <w:rFonts w:asciiTheme="minorBidi" w:hAnsiTheme="minorBidi"/>
           <w:i/>
-        </w:rPr>
-        <w:t xml:space="preserve">Number of </w:t>
-      </w:r>
-      <w:proofErr w:type="gramStart"/>
-      <w:r>
-        <w:rPr>
-          <w:rFonts w:asciiTheme="minorBidi" w:hAnsiTheme="minorBidi"/>
-          <w:i/>
-        </w:rPr>
-        <w:t>multiplications :</w:t>
-      </w:r>
-      <w:proofErr w:type="gramEnd"/>
-      <w:r>
-        <w:rPr>
-          <w:rFonts w:asciiTheme="minorBidi" w:hAnsiTheme="minorBidi"/>
-          <w:i/>
-        </w:rPr>
-        <w:t xml:space="preserve"> 16428032</w:t>
+          <w:highlight w:val="yellow"/>
+        </w:rPr>
+        <w:t>Number of multiplications : 16428032</w:t>
       </w:r>
     </w:p>
     <w:p>
@@ -11010,12 +11254,14 @@
         <w:rPr>
           <w:rFonts w:asciiTheme="minorBidi" w:hAnsiTheme="minorBidi"/>
           <w:i/>
+          <w:highlight w:val="yellow"/>
         </w:rPr>
       </w:pPr>
       <w:r>
         <w:rPr>
           <w:rFonts w:asciiTheme="minorBidi" w:hAnsiTheme="minorBidi"/>
           <w:i/>
+          <w:highlight w:val="yellow"/>
         </w:rPr>
         <w:t xml:space="preserve">Number of additions: </w:t>
       </w:r>
@@ -11023,6 +11269,7 @@
         <w:rPr>
           <w:rFonts w:asciiTheme="minorBidi" w:hAnsiTheme="minorBidi"/>
           <w:i/>
+          <w:highlight w:val="yellow"/>
         </w:rPr>
         <w:t>16158720</w:t>
       </w:r>
@@ -11033,33 +11280,22 @@
         <w:rPr>
           <w:rFonts w:asciiTheme="minorBidi" w:hAnsiTheme="minorBidi"/>
           <w:i/>
+          <w:highlight w:val="yellow"/>
         </w:rPr>
       </w:pPr>
       <w:r>
         <w:rPr>
           <w:rFonts w:asciiTheme="minorBidi" w:hAnsiTheme="minorBidi"/>
           <w:i/>
-        </w:rPr>
-        <w:t xml:space="preserve">Linear convolution with Filter </w:t>
-      </w:r>
-      <w:r>
-        <w:rPr>
-          <w:rFonts w:asciiTheme="minorBidi" w:hAnsiTheme="minorBidi"/>
-          <w:i/>
-        </w:rPr>
-        <w:t>1</w:t>
-      </w:r>
-      <w:r>
-        <w:rPr>
-          <w:rFonts w:asciiTheme="minorBidi" w:hAnsiTheme="minorBidi"/>
-          <w:i/>
-        </w:rPr>
-        <w:t xml:space="preserve"> took 0.042599 seconds</w:t>
+          <w:highlight w:val="yellow"/>
+        </w:rPr>
+        <w:t>Linear convolution with Filter 1 took 0.042599 seconds</w:t>
       </w:r>
       <w:r>
         <w:rPr>
           <w:rFonts w:asciiTheme="minorBidi" w:hAnsiTheme="minorBidi" w:cs="Arial"/>
           <w:i/>
+          <w:highlight w:val="yellow"/>
           <w:rtl/>
         </w:rPr>
         <w:t>.</w:t>
@@ -11072,59 +11308,76 @@
           <w:rFonts w:asciiTheme="minorBidi" w:hAnsiTheme="minorBidi" w:cs="Arial"/>
           <w:i/>
           <w:noProof/>
-        </w:rPr>
-      </w:pPr>
+          <w:highlight w:val="yellow"/>
+        </w:rPr>
+      </w:pPr>
+      <w:r>
+        <w:rPr>
+          <w:rFonts w:asciiTheme="minorBidi" w:hAnsiTheme="minorBidi" w:cs="Arial"/>
+          <w:i/>
+          <w:noProof/>
+          <w:highlight w:val="yellow"/>
+        </w:rPr>
+        <w:t xml:space="preserve">L = </w:t>
+      </w:r>
+      <w:r>
+        <w:rPr>
+          <w:rFonts w:asciiTheme="minorBidi" w:hAnsiTheme="minorBidi" w:cs="Arial"/>
+          <w:i/>
+          <w:noProof/>
+          <w:highlight w:val="yellow"/>
+        </w:rPr>
+        <w:t>2048</w:t>
+      </w:r>
     </w:p>
     <w:p>
       <w:pPr>
         <w:spacing w:line="276" w:lineRule="auto"/>
         <w:rPr>
-          <w:rFonts w:asciiTheme="minorBidi" w:hAnsiTheme="minorBidi" w:cs="Arial"/>
-          <w:i/>
-          <w:noProof/>
-        </w:rPr>
-      </w:pPr>
+          <w:rFonts w:asciiTheme="minorBidi" w:hAnsiTheme="minorBidi"/>
+          <w:i/>
+          <w:highlight w:val="yellow"/>
+        </w:rPr>
+      </w:pPr>
+      <w:r>
+        <w:rPr>
+          <w:rFonts w:asciiTheme="minorBidi" w:hAnsiTheme="minorBidi"/>
+          <w:i/>
+          <w:highlight w:val="yellow"/>
+        </w:rPr>
+        <w:t>Number of multiplications : 16365568</w:t>
+      </w:r>
     </w:p>
     <w:p>
       <w:pPr>
         <w:spacing w:line="276" w:lineRule="auto"/>
         <w:rPr>
-          <w:rFonts w:asciiTheme="minorBidi" w:hAnsiTheme="minorBidi" w:cs="Arial"/>
-          <w:i/>
-          <w:noProof/>
-        </w:rPr>
-      </w:pPr>
+          <w:rFonts w:asciiTheme="minorBidi" w:hAnsiTheme="minorBidi"/>
+          <w:i/>
+          <w:highlight w:val="yellow"/>
+        </w:rPr>
+      </w:pPr>
+      <w:r>
+        <w:rPr>
+          <w:rFonts w:asciiTheme="minorBidi" w:hAnsiTheme="minorBidi"/>
+          <w:i/>
+          <w:highlight w:val="yellow"/>
+        </w:rPr>
+        <w:t xml:space="preserve">L = </w:t>
+      </w:r>
+      <w:r>
+        <w:rPr>
+          <w:rFonts w:asciiTheme="minorBidi" w:hAnsiTheme="minorBidi"/>
+          <w:i/>
+          <w:highlight w:val="yellow"/>
+        </w:rPr>
+        <w:t>4</w:t>
+      </w:r>
     </w:p>
     <w:p>
       <w:pPr>
         <w:spacing w:line="276" w:lineRule="auto"/>
         <w:rPr>
-          <w:rFonts w:asciiTheme="minorBidi" w:hAnsiTheme="minorBidi" w:cs="Arial"/>
-          <w:i/>
-          <w:noProof/>
-        </w:rPr>
-      </w:pPr>
-      <w:r>
-        <w:rPr>
-          <w:rFonts w:asciiTheme="minorBidi" w:hAnsiTheme="minorBidi" w:cs="Arial"/>
-          <w:i/>
-          <w:noProof/>
-        </w:rPr>
-        <w:t xml:space="preserve">L = </w:t>
-      </w:r>
-      <w:r>
-        <w:rPr>
-          <w:rFonts w:asciiTheme="minorBidi" w:hAnsiTheme="minorBidi" w:cs="Arial"/>
-          <w:i/>
-          <w:noProof/>
-        </w:rPr>
-        <w:t>2048</w:t>
-      </w:r>
-    </w:p>
-    <w:p>
-      <w:pPr>
-        <w:spacing w:line="276" w:lineRule="auto"/>
-        <w:rPr>
           <w:rFonts w:asciiTheme="minorBidi" w:hAnsiTheme="minorBidi"/>
           <w:i/>
         </w:rPr>
@@ -11133,88 +11386,9 @@
         <w:rPr>
           <w:rFonts w:asciiTheme="minorBidi" w:hAnsiTheme="minorBidi"/>
           <w:i/>
-        </w:rPr>
-        <w:t xml:space="preserve">Number of </w:t>
-      </w:r>
-      <w:proofErr w:type="gramStart"/>
-      <w:r>
-        <w:rPr>
-          <w:rFonts w:asciiTheme="minorBidi" w:hAnsiTheme="minorBidi"/>
-          <w:i/>
-        </w:rPr>
-        <w:t>multiplications :</w:t>
-      </w:r>
-      <w:proofErr w:type="gramEnd"/>
-      <w:r>
-        <w:rPr>
-          <w:rFonts w:asciiTheme="minorBidi" w:hAnsiTheme="minorBidi"/>
-          <w:i/>
-        </w:rPr>
-        <w:t xml:space="preserve"> 16365568</w:t>
-      </w:r>
-    </w:p>
-    <w:p>
-      <w:pPr>
-        <w:spacing w:line="276" w:lineRule="auto"/>
-        <w:rPr>
-          <w:rFonts w:asciiTheme="minorBidi" w:hAnsiTheme="minorBidi"/>
-          <w:i/>
-        </w:rPr>
-      </w:pPr>
-    </w:p>
-    <w:p>
-      <w:pPr>
-        <w:spacing w:line="276" w:lineRule="auto"/>
-        <w:rPr>
-          <w:rFonts w:asciiTheme="minorBidi" w:hAnsiTheme="minorBidi"/>
-          <w:i/>
-        </w:rPr>
-      </w:pPr>
-      <w:r>
-        <w:rPr>
-          <w:rFonts w:asciiTheme="minorBidi" w:hAnsiTheme="minorBidi"/>
-          <w:i/>
-        </w:rPr>
-        <w:t xml:space="preserve">L = </w:t>
-      </w:r>
-      <w:r>
-        <w:rPr>
-          <w:rFonts w:asciiTheme="minorBidi" w:hAnsiTheme="minorBidi"/>
-          <w:i/>
-        </w:rPr>
-        <w:t>4</w:t>
-      </w:r>
-    </w:p>
-    <w:p>
-      <w:pPr>
-        <w:spacing w:line="276" w:lineRule="auto"/>
-        <w:rPr>
-          <w:rFonts w:asciiTheme="minorBidi" w:hAnsiTheme="minorBidi"/>
-          <w:i/>
-        </w:rPr>
-      </w:pPr>
-      <w:r>
-        <w:rPr>
-          <w:rFonts w:asciiTheme="minorBidi" w:hAnsiTheme="minorBidi"/>
-          <w:i/>
-        </w:rPr>
-        <w:t xml:space="preserve">Number of </w:t>
-      </w:r>
-      <w:proofErr w:type="gramStart"/>
-      <w:r>
-        <w:rPr>
-          <w:rFonts w:asciiTheme="minorBidi" w:hAnsiTheme="minorBidi"/>
-          <w:i/>
-        </w:rPr>
-        <w:t>multiplications :</w:t>
-      </w:r>
-      <w:proofErr w:type="gramEnd"/>
-      <w:r>
-        <w:rPr>
-          <w:rFonts w:asciiTheme="minorBidi" w:hAnsiTheme="minorBidi"/>
-          <w:i/>
-        </w:rPr>
-        <w:t xml:space="preserve"> 16469756</w:t>
+          <w:highlight w:val="yellow"/>
+        </w:rPr>
+        <w:t>Number of multiplications : 16469756</w:t>
       </w:r>
     </w:p>
     <w:p>
@@ -11300,12 +11474,14 @@
         <w:rPr>
           <w:rFonts w:asciiTheme="minorBidi" w:hAnsiTheme="minorBidi"/>
           <w:i/>
+          <w:highlight w:val="yellow"/>
         </w:rPr>
       </w:pPr>
       <w:r>
         <w:rPr>
           <w:rFonts w:asciiTheme="minorBidi" w:hAnsiTheme="minorBidi"/>
           <w:i/>
+          <w:highlight w:val="yellow"/>
         </w:rPr>
         <w:t>Filter2</w:t>
       </w:r>
@@ -11313,6 +11489,7 @@
         <w:rPr>
           <w:rFonts w:asciiTheme="minorBidi" w:hAnsiTheme="minorBidi"/>
           <w:i/>
+          <w:highlight w:val="yellow"/>
         </w:rPr>
         <w:br/>
       </w:r>
@@ -11323,30 +11500,16 @@
         <w:rPr>
           <w:rFonts w:asciiTheme="minorBidi" w:hAnsiTheme="minorBidi"/>
           <w:i/>
+          <w:highlight w:val="yellow"/>
         </w:rPr>
       </w:pPr>
       <w:r>
         <w:rPr>
           <w:rFonts w:asciiTheme="minorBidi" w:hAnsiTheme="minorBidi"/>
           <w:i/>
-        </w:rPr>
-        <w:t xml:space="preserve">Number of </w:t>
-      </w:r>
-      <w:proofErr w:type="gramStart"/>
-      <w:r>
-        <w:rPr>
-          <w:rFonts w:asciiTheme="minorBidi" w:hAnsiTheme="minorBidi"/>
-          <w:i/>
-        </w:rPr>
-        <w:t>multiplications :</w:t>
-      </w:r>
-      <w:proofErr w:type="gramEnd"/>
-      <w:r>
-        <w:rPr>
-          <w:rFonts w:asciiTheme="minorBidi" w:hAnsiTheme="minorBidi"/>
-          <w:i/>
-        </w:rPr>
-        <w:t xml:space="preserve"> 16428032</w:t>
+          <w:highlight w:val="yellow"/>
+        </w:rPr>
+        <w:t>Number of multiplications : 16428032</w:t>
       </w:r>
     </w:p>
     <w:p>
@@ -11355,12 +11518,14 @@
         <w:rPr>
           <w:rFonts w:asciiTheme="minorBidi" w:hAnsiTheme="minorBidi"/>
           <w:i/>
+          <w:highlight w:val="yellow"/>
         </w:rPr>
       </w:pPr>
       <w:r>
         <w:rPr>
           <w:rFonts w:asciiTheme="minorBidi" w:hAnsiTheme="minorBidi"/>
           <w:i/>
+          <w:highlight w:val="yellow"/>
         </w:rPr>
         <w:t xml:space="preserve">Number of additions: </w:t>
       </w:r>
@@ -11368,6 +11533,7 @@
         <w:rPr>
           <w:rFonts w:asciiTheme="minorBidi" w:hAnsiTheme="minorBidi"/>
           <w:i/>
+          <w:highlight w:val="yellow"/>
         </w:rPr>
         <w:t>16158720</w:t>
       </w:r>
@@ -11384,29 +11550,15 @@
         <w:rPr>
           <w:rFonts w:asciiTheme="minorBidi" w:hAnsiTheme="minorBidi"/>
           <w:i/>
-        </w:rPr>
-        <w:t xml:space="preserve">Linear convolution with Filter </w:t>
-      </w:r>
-      <w:proofErr w:type="gramStart"/>
-      <w:r>
-        <w:rPr>
-          <w:rFonts w:asciiTheme="minorBidi" w:hAnsiTheme="minorBidi"/>
-          <w:i/>
-        </w:rPr>
-        <w:t>2  took</w:t>
-      </w:r>
-      <w:proofErr w:type="gramEnd"/>
-      <w:r>
-        <w:rPr>
-          <w:rFonts w:asciiTheme="minorBidi" w:hAnsiTheme="minorBidi"/>
-          <w:i/>
-        </w:rPr>
-        <w:t xml:space="preserve"> 0.043691 seconds</w:t>
+          <w:highlight w:val="yellow"/>
+        </w:rPr>
+        <w:t>Linear convolution with Filter 2  took 0.043691 seconds</w:t>
       </w:r>
       <w:r>
         <w:rPr>
           <w:rFonts w:asciiTheme="minorBidi" w:hAnsiTheme="minorBidi" w:cs="Arial"/>
           <w:i/>
+          <w:highlight w:val="yellow"/>
           <w:rtl/>
         </w:rPr>
         <w:t>.</w:t>
@@ -11650,6 +11802,7 @@
         <w:rPr>
           <w:rFonts w:asciiTheme="minorBidi" w:hAnsiTheme="minorBidi" w:cs="Arial"/>
           <w:i/>
+          <w:noProof/>
           <w:rtl/>
         </w:rPr>
         <w:drawing>
@@ -11719,6 +11872,7 @@
         <w:rPr>
           <w:rFonts w:asciiTheme="minorBidi" w:hAnsiTheme="minorBidi" w:cs="Arial"/>
           <w:i/>
+          <w:noProof/>
           <w:rtl/>
         </w:rPr>
         <w:drawing>
@@ -11772,7 +11926,7 @@
 </file>
 
 <file path=word/endnotes.xml><?xml version="1.0" encoding="utf-8"?>
-<w:endnotes xmlns:wpc="http://schemas.microsoft.com/office/word/2010/wordprocessingCanvas" xmlns:cx="http://schemas.microsoft.com/office/drawing/2014/chartex" xmlns:cx1="http://schemas.microsoft.com/office/drawing/2015/9/8/chartex" xmlns:cx2="http://schemas.microsoft.com/office/drawing/2015/10/21/chartex" xmlns:cx3="http://schemas.microsoft.com/office/drawing/2016/5/9/chartex" xmlns:cx4="http://schemas.microsoft.com/office/drawing/2016/5/10/chartex" xmlns:cx5="http://schemas.microsoft.com/office/drawing/2016/5/11/chartex" xmlns:cx6="http://schemas.microsoft.com/office/drawing/2016/5/12/chartex" xmlns:cx7="http://schemas.microsoft.com/office/drawing/2016/5/13/chartex" xmlns:cx8="http://schemas.microsoft.com/office/drawing/2016/5/14/chartex" xmlns:mc="http://schemas.openxmlformats.org/markup-compatibility/2006" xmlns:aink="http://schemas.microsoft.com/office/drawing/2016/ink" xmlns:am3d="http://schemas.microsoft.com/office/drawing/2017/model3d" xmlns:o="urn:schemas-microsoft-com:office:office" xmlns:oel="http://schemas.microsoft.com/office/2019/extlst" xmlns:r="http://schemas.openxmlformats.org/officeDocument/2006/relationships" xmlns:m="http://schemas.openxmlformats.org/officeDocument/2006/math" xmlns:v="urn:schemas-microsoft-com:vml" xmlns:wp14="http://schemas.microsoft.com/office/word/2010/wordprocessingDrawing" xmlns:wp="http://schemas.openxmlformats.org/drawingml/2006/wordprocessingDrawing" xmlns:w10="urn:schemas-microsoft-com:office:word" xmlns:w="http://schemas.openxmlformats.org/wordprocessingml/2006/main" xmlns:w14="http://schemas.microsoft.com/office/word/2010/wordml" xmlns:w15="http://schemas.microsoft.com/office/word/2012/wordml" xmlns:w16cex="http://schemas.microsoft.com/office/word/2018/wordml/cex" xmlns:w16cid="http://schemas.microsoft.com/office/word/2016/wordml/cid" xmlns:w16="http://schemas.microsoft.com/office/word/2018/wordml" xmlns:w16sdtdh="http://schemas.microsoft.com/office/word/2020/wordml/sdtdatahash" xmlns:w16se="http://schemas.microsoft.com/office/word/2015/wordml/symex" xmlns:wpg="http://schemas.microsoft.com/office/word/2010/wordprocessingGroup" xmlns:wpi="http://schemas.microsoft.com/office/word/2010/wordprocessingInk" xmlns:wne="http://schemas.microsoft.com/office/word/2006/wordml" xmlns:wps="http://schemas.microsoft.com/office/word/2010/wordprocessingShape" mc:Ignorable="w14 w15 w16se w16cid w16 w16cex w16sdtdh wp14">
+<w:endnotes xmlns:wpc="http://schemas.microsoft.com/office/word/2010/wordprocessingCanvas" xmlns:cx="http://schemas.microsoft.com/office/drawing/2014/chartex" xmlns:cx1="http://schemas.microsoft.com/office/drawing/2015/9/8/chartex" xmlns:cx2="http://schemas.microsoft.com/office/drawing/2015/10/21/chartex" xmlns:cx3="http://schemas.microsoft.com/office/drawing/2016/5/9/chartex" xmlns:cx4="http://schemas.microsoft.com/office/drawing/2016/5/10/chartex" xmlns:cx5="http://schemas.microsoft.com/office/drawing/2016/5/11/chartex" xmlns:cx6="http://schemas.microsoft.com/office/drawing/2016/5/12/chartex" xmlns:cx7="http://schemas.microsoft.com/office/drawing/2016/5/13/chartex" xmlns:cx8="http://schemas.microsoft.com/office/drawing/2016/5/14/chartex" xmlns:mc="http://schemas.openxmlformats.org/markup-compatibility/2006" xmlns:aink="http://schemas.microsoft.com/office/drawing/2016/ink" xmlns:am3d="http://schemas.microsoft.com/office/drawing/2017/model3d" xmlns:o="urn:schemas-microsoft-com:office:office" xmlns:oel="http://schemas.microsoft.com/office/2019/extlst" xmlns:r="http://schemas.openxmlformats.org/officeDocument/2006/relationships" xmlns:m="http://schemas.openxmlformats.org/officeDocument/2006/math" xmlns:v="urn:schemas-microsoft-com:vml" xmlns:wp14="http://schemas.microsoft.com/office/word/2010/wordprocessingDrawing" xmlns:wp="http://schemas.openxmlformats.org/drawingml/2006/wordprocessingDrawing" xmlns:w10="urn:schemas-microsoft-com:office:word" xmlns:w="http://schemas.openxmlformats.org/wordprocessingml/2006/main" xmlns:w14="http://schemas.microsoft.com/office/word/2010/wordml" xmlns:w15="http://schemas.microsoft.com/office/word/2012/wordml" xmlns:w16cex="http://schemas.microsoft.com/office/word/2018/wordml/cex" xmlns:w16cid="http://schemas.microsoft.com/office/word/2016/wordml/cid" xmlns:w16="http://schemas.microsoft.com/office/word/2018/wordml" xmlns:w16du="http://schemas.microsoft.com/office/word/2023/wordml/word16du" xmlns:w16sdtdh="http://schemas.microsoft.com/office/word/2020/wordml/sdtdatahash" xmlns:w16se="http://schemas.microsoft.com/office/word/2015/wordml/symex" xmlns:wpg="http://schemas.microsoft.com/office/word/2010/wordprocessingGroup" xmlns:wpi="http://schemas.microsoft.com/office/word/2010/wordprocessingInk" xmlns:wne="http://schemas.microsoft.com/office/word/2006/wordml" xmlns:wps="http://schemas.microsoft.com/office/word/2010/wordprocessingShape" mc:Ignorable="w14 w15 w16se w16cid w16 w16cex w16sdtdh w16du wp14">
   <w:endnote w:type="separator" w:id="-1">
     <w:p>
       <w:pPr>
@@ -11797,7 +11951,7 @@
 </file>
 
 <file path=word/footnotes.xml><?xml version="1.0" encoding="utf-8"?>
-<w:footnotes xmlns:wpc="http://schemas.microsoft.com/office/word/2010/wordprocessingCanvas" xmlns:cx="http://schemas.microsoft.com/office/drawing/2014/chartex" xmlns:cx1="http://schemas.microsoft.com/office/drawing/2015/9/8/chartex" xmlns:cx2="http://schemas.microsoft.com/office/drawing/2015/10/21/chartex" xmlns:cx3="http://schemas.microsoft.com/office/drawing/2016/5/9/chartex" xmlns:cx4="http://schemas.microsoft.com/office/drawing/2016/5/10/chartex" xmlns:cx5="http://schemas.microsoft.com/office/drawing/2016/5/11/chartex" xmlns:cx6="http://schemas.microsoft.com/office/drawing/2016/5/12/chartex" xmlns:cx7="http://schemas.microsoft.com/office/drawing/2016/5/13/chartex" xmlns:cx8="http://schemas.microsoft.com/office/drawing/2016/5/14/chartex" xmlns:mc="http://schemas.openxmlformats.org/markup-compatibility/2006" xmlns:aink="http://schemas.microsoft.com/office/drawing/2016/ink" xmlns:am3d="http://schemas.microsoft.com/office/drawing/2017/model3d" xmlns:o="urn:schemas-microsoft-com:office:office" xmlns:oel="http://schemas.microsoft.com/office/2019/extlst" xmlns:r="http://schemas.openxmlformats.org/officeDocument/2006/relationships" xmlns:m="http://schemas.openxmlformats.org/officeDocument/2006/math" xmlns:v="urn:schemas-microsoft-com:vml" xmlns:wp14="http://schemas.microsoft.com/office/word/2010/wordprocessingDrawing" xmlns:wp="http://schemas.openxmlformats.org/drawingml/2006/wordprocessingDrawing" xmlns:w10="urn:schemas-microsoft-com:office:word" xmlns:w="http://schemas.openxmlformats.org/wordprocessingml/2006/main" xmlns:w14="http://schemas.microsoft.com/office/word/2010/wordml" xmlns:w15="http://schemas.microsoft.com/office/word/2012/wordml" xmlns:w16cex="http://schemas.microsoft.com/office/word/2018/wordml/cex" xmlns:w16cid="http://schemas.microsoft.com/office/word/2016/wordml/cid" xmlns:w16="http://schemas.microsoft.com/office/word/2018/wordml" xmlns:w16sdtdh="http://schemas.microsoft.com/office/word/2020/wordml/sdtdatahash" xmlns:w16se="http://schemas.microsoft.com/office/word/2015/wordml/symex" xmlns:wpg="http://schemas.microsoft.com/office/word/2010/wordprocessingGroup" xmlns:wpi="http://schemas.microsoft.com/office/word/2010/wordprocessingInk" xmlns:wne="http://schemas.microsoft.com/office/word/2006/wordml" xmlns:wps="http://schemas.microsoft.com/office/word/2010/wordprocessingShape" mc:Ignorable="w14 w15 w16se w16cid w16 w16cex w16sdtdh wp14">
+<w:footnotes xmlns:wpc="http://schemas.microsoft.com/office/word/2010/wordprocessingCanvas" xmlns:cx="http://schemas.microsoft.com/office/drawing/2014/chartex" xmlns:cx1="http://schemas.microsoft.com/office/drawing/2015/9/8/chartex" xmlns:cx2="http://schemas.microsoft.com/office/drawing/2015/10/21/chartex" xmlns:cx3="http://schemas.microsoft.com/office/drawing/2016/5/9/chartex" xmlns:cx4="http://schemas.microsoft.com/office/drawing/2016/5/10/chartex" xmlns:cx5="http://schemas.microsoft.com/office/drawing/2016/5/11/chartex" xmlns:cx6="http://schemas.microsoft.com/office/drawing/2016/5/12/chartex" xmlns:cx7="http://schemas.microsoft.com/office/drawing/2016/5/13/chartex" xmlns:cx8="http://schemas.microsoft.com/office/drawing/2016/5/14/chartex" xmlns:mc="http://schemas.openxmlformats.org/markup-compatibility/2006" xmlns:aink="http://schemas.microsoft.com/office/drawing/2016/ink" xmlns:am3d="http://schemas.microsoft.com/office/drawing/2017/model3d" xmlns:o="urn:schemas-microsoft-com:office:office" xmlns:oel="http://schemas.microsoft.com/office/2019/extlst" xmlns:r="http://schemas.openxmlformats.org/officeDocument/2006/relationships" xmlns:m="http://schemas.openxmlformats.org/officeDocument/2006/math" xmlns:v="urn:schemas-microsoft-com:vml" xmlns:wp14="http://schemas.microsoft.com/office/word/2010/wordprocessingDrawing" xmlns:wp="http://schemas.openxmlformats.org/drawingml/2006/wordprocessingDrawing" xmlns:w10="urn:schemas-microsoft-com:office:word" xmlns:w="http://schemas.openxmlformats.org/wordprocessingml/2006/main" xmlns:w14="http://schemas.microsoft.com/office/word/2010/wordml" xmlns:w15="http://schemas.microsoft.com/office/word/2012/wordml" xmlns:w16cex="http://schemas.microsoft.com/office/word/2018/wordml/cex" xmlns:w16cid="http://schemas.microsoft.com/office/word/2016/wordml/cid" xmlns:w16="http://schemas.microsoft.com/office/word/2018/wordml" xmlns:w16du="http://schemas.microsoft.com/office/word/2023/wordml/word16du" xmlns:w16sdtdh="http://schemas.microsoft.com/office/word/2020/wordml/sdtdatahash" xmlns:w16se="http://schemas.microsoft.com/office/word/2015/wordml/symex" xmlns:wpg="http://schemas.microsoft.com/office/word/2010/wordprocessingGroup" xmlns:wpi="http://schemas.microsoft.com/office/word/2010/wordprocessingInk" xmlns:wne="http://schemas.microsoft.com/office/word/2006/wordml" xmlns:wps="http://schemas.microsoft.com/office/word/2010/wordprocessingShape" mc:Ignorable="w14 w15 w16se w16cid w16 w16cex w16sdtdh w16du wp14">
   <w:footnote w:type="separator" w:id="-1">
     <w:p>
       <w:pPr>
@@ -11822,7 +11976,7 @@
 </file>
 
 <file path=word/header1.xml><?xml version="1.0" encoding="utf-8"?>
-<w:hdr xmlns:wpc="http://schemas.microsoft.com/office/word/2010/wordprocessingCanvas" xmlns:cx="http://schemas.microsoft.com/office/drawing/2014/chartex" xmlns:cx1="http://schemas.microsoft.com/office/drawing/2015/9/8/chartex" xmlns:cx2="http://schemas.microsoft.com/office/drawing/2015/10/21/chartex" xmlns:cx3="http://schemas.microsoft.com/office/drawing/2016/5/9/chartex" xmlns:cx4="http://schemas.microsoft.com/office/drawing/2016/5/10/chartex" xmlns:cx5="http://schemas.microsoft.com/office/drawing/2016/5/11/chartex" xmlns:cx6="http://schemas.microsoft.com/office/drawing/2016/5/12/chartex" xmlns:cx7="http://schemas.microsoft.com/office/drawing/2016/5/13/chartex" xmlns:cx8="http://schemas.microsoft.com/office/drawing/2016/5/14/chartex" xmlns:mc="http://schemas.openxmlformats.org/markup-compatibility/2006" xmlns:aink="http://schemas.microsoft.com/office/drawing/2016/ink" xmlns:am3d="http://schemas.microsoft.com/office/drawing/2017/model3d" xmlns:o="urn:schemas-microsoft-com:office:office" xmlns:oel="http://schemas.microsoft.com/office/2019/extlst" xmlns:r="http://schemas.openxmlformats.org/officeDocument/2006/relationships" xmlns:m="http://schemas.openxmlformats.org/officeDocument/2006/math" xmlns:v="urn:schemas-microsoft-com:vml" xmlns:wp14="http://schemas.microsoft.com/office/word/2010/wordprocessingDrawing" xmlns:wp="http://schemas.openxmlformats.org/drawingml/2006/wordprocessingDrawing" xmlns:w10="urn:schemas-microsoft-com:office:word" xmlns:w="http://schemas.openxmlformats.org/wordprocessingml/2006/main" xmlns:w14="http://schemas.microsoft.com/office/word/2010/wordml" xmlns:w15="http://schemas.microsoft.com/office/word/2012/wordml" xmlns:w16cex="http://schemas.microsoft.com/office/word/2018/wordml/cex" xmlns:w16cid="http://schemas.microsoft.com/office/word/2016/wordml/cid" xmlns:w16="http://schemas.microsoft.com/office/word/2018/wordml" xmlns:w16sdtdh="http://schemas.microsoft.com/office/word/2020/wordml/sdtdatahash" xmlns:w16se="http://schemas.microsoft.com/office/word/2015/wordml/symex" xmlns:wpg="http://schemas.microsoft.com/office/word/2010/wordprocessingGroup" xmlns:wpi="http://schemas.microsoft.com/office/word/2010/wordprocessingInk" xmlns:wne="http://schemas.microsoft.com/office/word/2006/wordml" xmlns:wps="http://schemas.microsoft.com/office/word/2010/wordprocessingShape" mc:Ignorable="w14 w15 w16se w16cid w16 w16cex w16sdtdh wp14">
+<w:hdr xmlns:wpc="http://schemas.microsoft.com/office/word/2010/wordprocessingCanvas" xmlns:cx="http://schemas.microsoft.com/office/drawing/2014/chartex" xmlns:cx1="http://schemas.microsoft.com/office/drawing/2015/9/8/chartex" xmlns:cx2="http://schemas.microsoft.com/office/drawing/2015/10/21/chartex" xmlns:cx3="http://schemas.microsoft.com/office/drawing/2016/5/9/chartex" xmlns:cx4="http://schemas.microsoft.com/office/drawing/2016/5/10/chartex" xmlns:cx5="http://schemas.microsoft.com/office/drawing/2016/5/11/chartex" xmlns:cx6="http://schemas.microsoft.com/office/drawing/2016/5/12/chartex" xmlns:cx7="http://schemas.microsoft.com/office/drawing/2016/5/13/chartex" xmlns:cx8="http://schemas.microsoft.com/office/drawing/2016/5/14/chartex" xmlns:mc="http://schemas.openxmlformats.org/markup-compatibility/2006" xmlns:aink="http://schemas.microsoft.com/office/drawing/2016/ink" xmlns:am3d="http://schemas.microsoft.com/office/drawing/2017/model3d" xmlns:o="urn:schemas-microsoft-com:office:office" xmlns:oel="http://schemas.microsoft.com/office/2019/extlst" xmlns:r="http://schemas.openxmlformats.org/officeDocument/2006/relationships" xmlns:m="http://schemas.openxmlformats.org/officeDocument/2006/math" xmlns:v="urn:schemas-microsoft-com:vml" xmlns:wp14="http://schemas.microsoft.com/office/word/2010/wordprocessingDrawing" xmlns:wp="http://schemas.openxmlformats.org/drawingml/2006/wordprocessingDrawing" xmlns:w10="urn:schemas-microsoft-com:office:word" xmlns:w="http://schemas.openxmlformats.org/wordprocessingml/2006/main" xmlns:w14="http://schemas.microsoft.com/office/word/2010/wordml" xmlns:w15="http://schemas.microsoft.com/office/word/2012/wordml" xmlns:w16cex="http://schemas.microsoft.com/office/word/2018/wordml/cex" xmlns:w16cid="http://schemas.microsoft.com/office/word/2016/wordml/cid" xmlns:w16="http://schemas.microsoft.com/office/word/2018/wordml" xmlns:w16du="http://schemas.microsoft.com/office/word/2023/wordml/word16du" xmlns:w16sdtdh="http://schemas.microsoft.com/office/word/2020/wordml/sdtdatahash" xmlns:w16se="http://schemas.microsoft.com/office/word/2015/wordml/symex" xmlns:wpg="http://schemas.microsoft.com/office/word/2010/wordprocessingGroup" xmlns:wpi="http://schemas.microsoft.com/office/word/2010/wordprocessingInk" xmlns:wne="http://schemas.microsoft.com/office/word/2006/wordml" xmlns:wps="http://schemas.microsoft.com/office/word/2010/wordprocessingShape" mc:Ignorable="w14 w15 w16se w16cid w16 w16cex w16sdtdh w16du wp14">
   <w:p>
     <w:pPr>
       <w:pStyle w:val="Header"/>
@@ -11886,7 +12040,7 @@
 </file>
 
 <file path=word/numbering.xml><?xml version="1.0" encoding="utf-8"?>
-<w:numbering xmlns:wpc="http://schemas.microsoft.com/office/word/2010/wordprocessingCanvas" xmlns:cx="http://schemas.microsoft.com/office/drawing/2014/chartex" xmlns:cx1="http://schemas.microsoft.com/office/drawing/2015/9/8/chartex" xmlns:cx2="http://schemas.microsoft.com/office/drawing/2015/10/21/chartex" xmlns:cx3="http://schemas.microsoft.com/office/drawing/2016/5/9/chartex" xmlns:cx4="http://schemas.microsoft.com/office/drawing/2016/5/10/chartex" xmlns:cx5="http://schemas.microsoft.com/office/drawing/2016/5/11/chartex" xmlns:cx6="http://schemas.microsoft.com/office/drawing/2016/5/12/chartex" xmlns:cx7="http://schemas.microsoft.com/office/drawing/2016/5/13/chartex" xmlns:cx8="http://schemas.microsoft.com/office/drawing/2016/5/14/chartex" xmlns:mc="http://schemas.openxmlformats.org/markup-compatibility/2006" xmlns:aink="http://schemas.microsoft.com/office/drawing/2016/ink" xmlns:am3d="http://schemas.microsoft.com/office/drawing/2017/model3d" xmlns:o="urn:schemas-microsoft-com:office:office" xmlns:oel="http://schemas.microsoft.com/office/2019/extlst" xmlns:r="http://schemas.openxmlformats.org/officeDocument/2006/relationships" xmlns:m="http://schemas.openxmlformats.org/officeDocument/2006/math" xmlns:v="urn:schemas-microsoft-com:vml" xmlns:wp14="http://schemas.microsoft.com/office/word/2010/wordprocessingDrawing" xmlns:wp="http://schemas.openxmlformats.org/drawingml/2006/wordprocessingDrawing" xmlns:w10="urn:schemas-microsoft-com:office:word" xmlns:w="http://schemas.openxmlformats.org/wordprocessingml/2006/main" xmlns:w14="http://schemas.microsoft.com/office/word/2010/wordml" xmlns:w15="http://schemas.microsoft.com/office/word/2012/wordml" xmlns:w16cex="http://schemas.microsoft.com/office/word/2018/wordml/cex" xmlns:w16cid="http://schemas.microsoft.com/office/word/2016/wordml/cid" xmlns:w16="http://schemas.microsoft.com/office/word/2018/wordml" xmlns:w16sdtdh="http://schemas.microsoft.com/office/word/2020/wordml/sdtdatahash" xmlns:w16se="http://schemas.microsoft.com/office/word/2015/wordml/symex" xmlns:wpg="http://schemas.microsoft.com/office/word/2010/wordprocessingGroup" xmlns:wpi="http://schemas.microsoft.com/office/word/2010/wordprocessingInk" xmlns:wne="http://schemas.microsoft.com/office/word/2006/wordml" xmlns:wps="http://schemas.microsoft.com/office/word/2010/wordprocessingShape" mc:Ignorable="w14 w15 w16se w16cid w16 w16cex w16sdtdh wp14">
+<w:numbering xmlns:wpc="http://schemas.microsoft.com/office/word/2010/wordprocessingCanvas" xmlns:cx="http://schemas.microsoft.com/office/drawing/2014/chartex" xmlns:cx1="http://schemas.microsoft.com/office/drawing/2015/9/8/chartex" xmlns:cx2="http://schemas.microsoft.com/office/drawing/2015/10/21/chartex" xmlns:cx3="http://schemas.microsoft.com/office/drawing/2016/5/9/chartex" xmlns:cx4="http://schemas.microsoft.com/office/drawing/2016/5/10/chartex" xmlns:cx5="http://schemas.microsoft.com/office/drawing/2016/5/11/chartex" xmlns:cx6="http://schemas.microsoft.com/office/drawing/2016/5/12/chartex" xmlns:cx7="http://schemas.microsoft.com/office/drawing/2016/5/13/chartex" xmlns:cx8="http://schemas.microsoft.com/office/drawing/2016/5/14/chartex" xmlns:mc="http://schemas.openxmlformats.org/markup-compatibility/2006" xmlns:aink="http://schemas.microsoft.com/office/drawing/2016/ink" xmlns:am3d="http://schemas.microsoft.com/office/drawing/2017/model3d" xmlns:o="urn:schemas-microsoft-com:office:office" xmlns:oel="http://schemas.microsoft.com/office/2019/extlst" xmlns:r="http://schemas.openxmlformats.org/officeDocument/2006/relationships" xmlns:m="http://schemas.openxmlformats.org/officeDocument/2006/math" xmlns:v="urn:schemas-microsoft-com:vml" xmlns:wp14="http://schemas.microsoft.com/office/word/2010/wordprocessingDrawing" xmlns:wp="http://schemas.openxmlformats.org/drawingml/2006/wordprocessingDrawing" xmlns:w10="urn:schemas-microsoft-com:office:word" xmlns:w="http://schemas.openxmlformats.org/wordprocessingml/2006/main" xmlns:w14="http://schemas.microsoft.com/office/word/2010/wordml" xmlns:w15="http://schemas.microsoft.com/office/word/2012/wordml" xmlns:w16cex="http://schemas.microsoft.com/office/word/2018/wordml/cex" xmlns:w16cid="http://schemas.microsoft.com/office/word/2016/wordml/cid" xmlns:w16="http://schemas.microsoft.com/office/word/2018/wordml" xmlns:w16du="http://schemas.microsoft.com/office/word/2023/wordml/word16du" xmlns:w16sdtdh="http://schemas.microsoft.com/office/word/2020/wordml/sdtdatahash" xmlns:w16se="http://schemas.microsoft.com/office/word/2015/wordml/symex" xmlns:wpg="http://schemas.microsoft.com/office/word/2010/wordprocessingGroup" xmlns:wpi="http://schemas.microsoft.com/office/word/2010/wordprocessingInk" xmlns:wne="http://schemas.microsoft.com/office/word/2006/wordml" xmlns:wps="http://schemas.microsoft.com/office/word/2010/wordprocessingShape" mc:Ignorable="w14 w15 w16se w16cid w16 w16cex w16sdtdh w16du wp14">
   <w:abstractNum w:abstractNumId="0" w15:restartNumberingAfterBreak="0">
     <w:nsid w:val="16EB6C6C"/>
     <w:multiLevelType w:val="hybridMultilevel"/>
@@ -12690,7 +12844,7 @@
 </file>
 
 <file path=word/styles.xml><?xml version="1.0" encoding="utf-8"?>
-<w:styles xmlns:mc="http://schemas.openxmlformats.org/markup-compatibility/2006" xmlns:r="http://schemas.openxmlformats.org/officeDocument/2006/relationships" xmlns:w="http://schemas.openxmlformats.org/wordprocessingml/2006/main" xmlns:w14="http://schemas.microsoft.com/office/word/2010/wordml" xmlns:w15="http://schemas.microsoft.com/office/word/2012/wordml" xmlns:w16cex="http://schemas.microsoft.com/office/word/2018/wordml/cex" xmlns:w16cid="http://schemas.microsoft.com/office/word/2016/wordml/cid" xmlns:w16="http://schemas.microsoft.com/office/word/2018/wordml" xmlns:w16sdtdh="http://schemas.microsoft.com/office/word/2020/wordml/sdtdatahash" xmlns:w16se="http://schemas.microsoft.com/office/word/2015/wordml/symex" mc:Ignorable="w14 w15 w16se w16cid w16 w16cex w16sdtdh">
+<w:styles xmlns:mc="http://schemas.openxmlformats.org/markup-compatibility/2006" xmlns:r="http://schemas.openxmlformats.org/officeDocument/2006/relationships" xmlns:w="http://schemas.openxmlformats.org/wordprocessingml/2006/main" xmlns:w14="http://schemas.microsoft.com/office/word/2010/wordml" xmlns:w15="http://schemas.microsoft.com/office/word/2012/wordml" xmlns:w16cex="http://schemas.microsoft.com/office/word/2018/wordml/cex" xmlns:w16cid="http://schemas.microsoft.com/office/word/2016/wordml/cid" xmlns:w16="http://schemas.microsoft.com/office/word/2018/wordml" xmlns:w16du="http://schemas.microsoft.com/office/word/2023/wordml/word16du" xmlns:w16sdtdh="http://schemas.microsoft.com/office/word/2020/wordml/sdtdatahash" xmlns:w16se="http://schemas.microsoft.com/office/word/2015/wordml/symex" mc:Ignorable="w14 w15 w16se w16cid w16 w16cex w16sdtdh w16du">
   <w:docDefaults>
     <w:rPrDefault>
       <w:rPr>

</xml_diff>